<commit_message>
Add words in unit description
</commit_message>
<xml_diff>
--- a/CodeDocument.docx
+++ b/CodeDocument.docx
@@ -2500,7 +2500,13 @@
         <w:t xml:space="preserve"> </w:t>
       </w:r>
       <w:r>
-        <w:t xml:space="preserve">script file and the file name is tabs.js. This unit is responsible for getting data from Google analytics and put those data in the </w:t>
+        <w:t xml:space="preserve">script file and the file name is tabs.js. This unit is responsible for getting data from Google analytics and </w:t>
+      </w:r>
+      <w:r>
+        <w:t xml:space="preserve">getpost.php and </w:t>
+      </w:r>
+      <w:r>
+        <w:t xml:space="preserve">put those data in the </w:t>
       </w:r>
       <w:proofErr w:type="spellStart"/>
       <w:r>
@@ -15066,9 +15072,6 @@
           <w:sdtPr>
             <w:alias w:val="Company"/>
             <w:id w:val="78735422"/>
-            <w:placeholder>
-              <w:docPart w:val="76AD9C79D73D4635B93ABA4BDEE7DB20"/>
-            </w:placeholder>
             <w:dataBinding w:prefixMappings="xmlns:ns0='http://schemas.openxmlformats.org/officeDocument/2006/extended-properties'" w:xpath="/ns0:Properties[1]/ns0:Company[1]" w:storeItemID="{6668398D-A668-4E3E-A5EB-62B293D839F1}"/>
             <w:text/>
           </w:sdtPr>
@@ -15092,9 +15095,6 @@
             </w:rPr>
             <w:alias w:val="Title"/>
             <w:id w:val="78735415"/>
-            <w:placeholder>
-              <w:docPart w:val="3DB85D1985924DA7BD7815CD03CDDE52"/>
-            </w:placeholder>
             <w:dataBinding w:prefixMappings="xmlns:ns0='http://schemas.openxmlformats.org/package/2006/metadata/core-properties' xmlns:ns1='http://purl.org/dc/elements/1.1/'" w:xpath="/ns0:coreProperties[1]/ns1:title[1]" w:storeItemID="{6C3C8BC8-F283-45AE-878A-BAB7291924A1}"/>
             <w:text/>
           </w:sdtPr>
@@ -15138,7 +15138,7 @@
               <w:rPr>
                 <w:noProof/>
               </w:rPr>
-              <w:t>2</w:t>
+              <w:t>13</w:t>
             </w:r>
           </w:fldSimple>
         </w:p>
@@ -16766,32 +16766,6 @@
         </w:p>
       </w:docPartBody>
     </w:docPart>
-    <w:docPart>
-      <w:docPartPr>
-        <w:name w:val="465BEE10F47B455D8DA87A06AC31119B"/>
-        <w:category>
-          <w:name w:val="General"/>
-          <w:gallery w:val="placeholder"/>
-        </w:category>
-        <w:types>
-          <w:type w:val="bbPlcHdr"/>
-        </w:types>
-        <w:behaviors>
-          <w:behavior w:val="content"/>
-        </w:behaviors>
-        <w:guid w:val="{2AC00CD4-E3AB-4ECF-A3C3-7918276BE1B4}"/>
-      </w:docPartPr>
-      <w:docPartBody>
-        <w:p>
-          <w:pPr>
-            <w:pStyle w:val="465BEE10F47B455D8DA87A06AC31119B"/>
-          </w:pPr>
-          <w:r>
-            <w:t>[Type the abstract of the document here. The abstract is typically a short summary of the contents of the document. Type the abstract of the document here. The abstract is typically a short summary of the contents of the document.]</w:t>
-          </w:r>
-        </w:p>
-      </w:docPartBody>
-    </w:docPart>
   </w:docParts>
 </w:glossaryDocument>
 </file>
@@ -16848,6 +16822,7 @@
   <w:rsids>
     <w:rsidRoot w:val="00263604"/>
     <w:rsid w:val="00263604"/>
+    <w:rsid w:val="0027193C"/>
     <w:rsid w:val="003504D5"/>
   </w:rsids>
   <m:mathPr>
@@ -17415,7 +17390,7 @@
 </file>
 
 <file path=customXml/itemProps2.xml><?xml version="1.0" encoding="utf-8"?>
-<ds:datastoreItem xmlns:ds="http://schemas.openxmlformats.org/officeDocument/2006/customXml" ds:itemID="{14749135-6DD0-488B-8D1A-092D9C672E77}">
+<ds:datastoreItem xmlns:ds="http://schemas.openxmlformats.org/officeDocument/2006/customXml" ds:itemID="{34D81FA3-6F57-45F4-A9FF-4B3D6ABC4445}">
   <ds:schemaRefs>
     <ds:schemaRef ds:uri="http://schemas.openxmlformats.org/officeDocument/2006/bibliography"/>
   </ds:schemaRefs>

</xml_diff>

<commit_message>
Simple access, for api call without authorization
updated CodeDocument.docx, tabs.js, .rar
</commit_message>
<xml_diff>
--- a/CodeDocument.docx
+++ b/CodeDocument.docx
@@ -370,9 +370,6 @@
               <w:sdtPr>
                 <w:alias w:val="Abstract"/>
                 <w:id w:val="8276291"/>
-                <w:placeholder>
-                  <w:docPart w:val="465BEE10F47B455D8DA87A06AC31119B"/>
-                </w:placeholder>
                 <w:dataBinding w:prefixMappings="xmlns:ns0='http://schemas.microsoft.com/office/2006/coverPageProps'" w:xpath="/ns0:CoverPageProperties[1]/ns0:Abstract[1]" w:storeItemID="{55AF091B-3C7A-41E3-B477-F2FDAA23CFDA}"/>
                 <w:text/>
               </w:sdtPr>
@@ -8244,6 +8241,38 @@
               <w:t>Setting the API key.</w:t>
             </w:r>
           </w:p>
+          <w:p>
+            <w:pPr>
+              <w:jc w:val="both"/>
+            </w:pPr>
+            <w:r>
+              <w:t xml:space="preserve">For simple access after setting the </w:t>
+            </w:r>
+            <w:proofErr w:type="spellStart"/>
+            <w:r>
+              <w:t>api</w:t>
+            </w:r>
+            <w:proofErr w:type="spellEnd"/>
+            <w:r>
+              <w:t xml:space="preserve"> key, call the </w:t>
+            </w:r>
+            <w:proofErr w:type="spellStart"/>
+            <w:r>
+              <w:t>gepi.client.load</w:t>
+            </w:r>
+            <w:proofErr w:type="spellEnd"/>
+            <w:r>
+              <w:t xml:space="preserve"> method. It will bypass authorization</w:t>
+            </w:r>
+            <w:proofErr w:type="gramStart"/>
+            <w:r>
+              <w:t>.</w:t>
+            </w:r>
+            <w:r>
+              <w:t>.</w:t>
+            </w:r>
+            <w:proofErr w:type="gramEnd"/>
+          </w:p>
         </w:tc>
         <w:tc>
           <w:tcPr>
@@ -8315,6 +8344,137 @@
                 <w:sz w:val="16"/>
               </w:rPr>
               <w:t>);</w:t>
+            </w:r>
+          </w:p>
+          <w:p>
+            <w:pPr>
+              <w:rPr>
+                <w:sz w:val="16"/>
+              </w:rPr>
+            </w:pPr>
+            <w:r>
+              <w:rPr>
+                <w:sz w:val="16"/>
+              </w:rPr>
+              <w:tab/>
+              <w:t xml:space="preserve">     //simple access using </w:t>
+            </w:r>
+            <w:proofErr w:type="spellStart"/>
+            <w:r>
+              <w:rPr>
+                <w:sz w:val="16"/>
+              </w:rPr>
+              <w:t>api</w:t>
+            </w:r>
+            <w:proofErr w:type="spellEnd"/>
+            <w:r>
+              <w:rPr>
+                <w:sz w:val="16"/>
+              </w:rPr>
+              <w:t xml:space="preserve"> key</w:t>
+            </w:r>
+          </w:p>
+          <w:p>
+            <w:pPr>
+              <w:rPr>
+                <w:sz w:val="16"/>
+              </w:rPr>
+            </w:pPr>
+            <w:r>
+              <w:rPr>
+                <w:sz w:val="16"/>
+              </w:rPr>
+              <w:tab/>
+              <w:t xml:space="preserve">     //no need to call </w:t>
+            </w:r>
+            <w:proofErr w:type="spellStart"/>
+            <w:r>
+              <w:rPr>
+                <w:sz w:val="16"/>
+              </w:rPr>
+              <w:t>window.setTimeout</w:t>
+            </w:r>
+            <w:proofErr w:type="spellEnd"/>
+            <w:r>
+              <w:rPr>
+                <w:sz w:val="16"/>
+              </w:rPr>
+              <w:t>(checkAuth,1);</w:t>
+            </w:r>
+          </w:p>
+          <w:p>
+            <w:pPr>
+              <w:rPr>
+                <w:sz w:val="16"/>
+              </w:rPr>
+            </w:pPr>
+            <w:r>
+              <w:rPr>
+                <w:sz w:val="16"/>
+              </w:rPr>
+              <w:tab/>
+              <w:t xml:space="preserve">`    //rather directly </w:t>
+            </w:r>
+            <w:proofErr w:type="gramStart"/>
+            <w:r>
+              <w:rPr>
+                <w:sz w:val="16"/>
+              </w:rPr>
+              <w:t>call</w:t>
+            </w:r>
+            <w:proofErr w:type="gramEnd"/>
+            <w:r>
+              <w:rPr>
+                <w:sz w:val="16"/>
+              </w:rPr>
+              <w:t xml:space="preserve"> the following line.</w:t>
+            </w:r>
+          </w:p>
+          <w:p>
+            <w:pPr>
+              <w:rPr>
+                <w:sz w:val="16"/>
+              </w:rPr>
+            </w:pPr>
+            <w:r>
+              <w:rPr>
+                <w:sz w:val="16"/>
+              </w:rPr>
+              <w:t xml:space="preserve">             //</w:t>
+            </w:r>
+            <w:proofErr w:type="spellStart"/>
+            <w:r>
+              <w:rPr>
+                <w:sz w:val="16"/>
+              </w:rPr>
+              <w:t>gapi.client.load</w:t>
+            </w:r>
+            <w:proofErr w:type="spellEnd"/>
+            <w:r>
+              <w:rPr>
+                <w:sz w:val="16"/>
+              </w:rPr>
+              <w:t xml:space="preserve">('analytics', 'v3', </w:t>
+            </w:r>
+            <w:proofErr w:type="spellStart"/>
+            <w:r>
+              <w:rPr>
+                <w:sz w:val="16"/>
+              </w:rPr>
+              <w:t>makeApiCall</w:t>
+            </w:r>
+            <w:proofErr w:type="spellEnd"/>
+            <w:r>
+              <w:rPr>
+                <w:sz w:val="16"/>
+              </w:rPr>
+              <w:t xml:space="preserve">); </w:t>
+            </w:r>
+            <w:r>
+              <w:rPr>
+                <w:sz w:val="16"/>
+              </w:rPr>
+              <w:tab/>
             </w:r>
           </w:p>
           <w:p>
@@ -8436,38 +8596,38 @@
                 <w:b/>
                 <w:color w:val="FF0000"/>
               </w:rPr>
-              <w:t xml:space="preserve"> if immediate is set true, pop up will not come. I failed to check because filezilla cannot connect to the ftp. Server may be down from Friday morning. It is giving authentication error. I have tested that ftp can be accessed from Bangladesh but from Friday, I cannot connect ftp.</w:t>
+              <w:t xml:space="preserve"> if immediate is set true, pop up will not come. I failed to check because filezilla cannot connect to the ftp. Server may be down from Friday morning. It is giving authentication error. I have tested that ftp can be accessed from Bangladesh but from Friday, I </w:t>
             </w:r>
             <w:r>
               <w:rPr>
                 <w:b/>
                 <w:color w:val="FF0000"/>
               </w:rPr>
-              <w:t xml:space="preserve"> For now to test I am giving, my </w:t>
-            </w:r>
-            <w:proofErr w:type="spellStart"/>
+              <w:lastRenderedPageBreak/>
+              <w:t>cannot connect ftp.</w:t>
+            </w:r>
             <w:r>
               <w:rPr>
                 <w:b/>
                 <w:color w:val="FF0000"/>
               </w:rPr>
-              <w:t>google</w:t>
-            </w:r>
-            <w:proofErr w:type="spellEnd"/>
+              <w:t xml:space="preserve"> For now to test I am giving, my </w:t>
+            </w:r>
+            <w:proofErr w:type="spellStart"/>
             <w:r>
               <w:rPr>
                 <w:b/>
                 <w:color w:val="FF0000"/>
               </w:rPr>
-              <w:t xml:space="preserve"> account credential, </w:t>
-            </w:r>
+              <w:t>google</w:t>
+            </w:r>
+            <w:proofErr w:type="spellEnd"/>
             <w:r>
               <w:rPr>
                 <w:b/>
                 <w:color w:val="FF0000"/>
               </w:rPr>
-              <w:lastRenderedPageBreak/>
-              <w:t>User:naimul.prodhan@gmail.com Pass</w:t>
+              <w:t xml:space="preserve"> account credential, User:naimul.prodhan@gmail.com Pass</w:t>
             </w:r>
             <w:proofErr w:type="gramStart"/>
             <w:r>
@@ -10262,6 +10422,612 @@
                 <w:sz w:val="16"/>
                 <w:szCs w:val="16"/>
               </w:rPr>
+              <w:t xml:space="preserve">&lt;10 </w:t>
+            </w:r>
+            <w:r>
+              <w:rPr>
+                <w:sz w:val="16"/>
+                <w:szCs w:val="16"/>
+              </w:rPr>
+              <w:lastRenderedPageBreak/>
+              <w:t xml:space="preserve">? '0' : '') + </w:t>
+            </w:r>
+            <w:proofErr w:type="spellStart"/>
+            <w:r>
+              <w:rPr>
+                <w:sz w:val="16"/>
+                <w:szCs w:val="16"/>
+              </w:rPr>
+              <w:t>newDay</w:t>
+            </w:r>
+            <w:proofErr w:type="spellEnd"/>
+            <w:r>
+              <w:rPr>
+                <w:sz w:val="16"/>
+                <w:szCs w:val="16"/>
+              </w:rPr>
+              <w:t>;</w:t>
+            </w:r>
+          </w:p>
+          <w:p>
+            <w:pPr>
+              <w:rPr>
+                <w:sz w:val="16"/>
+                <w:szCs w:val="16"/>
+              </w:rPr>
+            </w:pPr>
+            <w:r>
+              <w:rPr>
+                <w:sz w:val="16"/>
+                <w:szCs w:val="16"/>
+              </w:rPr>
+              <w:tab/>
+              <w:t xml:space="preserve">     //this is a date seven days before the current date, means for last 7 days query</w:t>
+            </w:r>
+          </w:p>
+          <w:p>
+            <w:pPr>
+              <w:rPr>
+                <w:sz w:val="16"/>
+                <w:szCs w:val="16"/>
+              </w:rPr>
+            </w:pPr>
+            <w:r>
+              <w:rPr>
+                <w:sz w:val="16"/>
+                <w:szCs w:val="16"/>
+              </w:rPr>
+              <w:t xml:space="preserve">  </w:t>
+            </w:r>
+            <w:r>
+              <w:rPr>
+                <w:sz w:val="16"/>
+                <w:szCs w:val="16"/>
+              </w:rPr>
+              <w:tab/>
+              <w:t xml:space="preserve">     </w:t>
+            </w:r>
+            <w:proofErr w:type="spellStart"/>
+            <w:r>
+              <w:rPr>
+                <w:sz w:val="16"/>
+                <w:szCs w:val="16"/>
+              </w:rPr>
+              <w:t>var</w:t>
+            </w:r>
+            <w:proofErr w:type="spellEnd"/>
+            <w:r>
+              <w:rPr>
+                <w:sz w:val="16"/>
+                <w:szCs w:val="16"/>
+              </w:rPr>
+              <w:t xml:space="preserve"> </w:t>
+            </w:r>
+            <w:proofErr w:type="spellStart"/>
+            <w:r>
+              <w:rPr>
+                <w:sz w:val="16"/>
+                <w:szCs w:val="16"/>
+              </w:rPr>
+              <w:t>newFullDate</w:t>
+            </w:r>
+            <w:proofErr w:type="spellEnd"/>
+            <w:r>
+              <w:rPr>
+                <w:sz w:val="16"/>
+                <w:szCs w:val="16"/>
+              </w:rPr>
+              <w:t xml:space="preserve"> = </w:t>
+            </w:r>
+            <w:proofErr w:type="spellStart"/>
+            <w:r>
+              <w:rPr>
+                <w:sz w:val="16"/>
+                <w:szCs w:val="16"/>
+              </w:rPr>
+              <w:t>newYear</w:t>
+            </w:r>
+            <w:proofErr w:type="spellEnd"/>
+            <w:r>
+              <w:rPr>
+                <w:sz w:val="16"/>
+                <w:szCs w:val="16"/>
+              </w:rPr>
+              <w:t xml:space="preserve"> + "-" + </w:t>
+            </w:r>
+            <w:proofErr w:type="spellStart"/>
+            <w:r>
+              <w:rPr>
+                <w:sz w:val="16"/>
+                <w:szCs w:val="16"/>
+              </w:rPr>
+              <w:t>modNewMonth</w:t>
+            </w:r>
+            <w:proofErr w:type="spellEnd"/>
+            <w:r>
+              <w:rPr>
+                <w:sz w:val="16"/>
+                <w:szCs w:val="16"/>
+              </w:rPr>
+              <w:t xml:space="preserve"> + "-" + </w:t>
+            </w:r>
+            <w:proofErr w:type="spellStart"/>
+            <w:r>
+              <w:rPr>
+                <w:sz w:val="16"/>
+                <w:szCs w:val="16"/>
+              </w:rPr>
+              <w:t>modNewDay</w:t>
+            </w:r>
+            <w:proofErr w:type="spellEnd"/>
+            <w:r>
+              <w:rPr>
+                <w:sz w:val="16"/>
+                <w:szCs w:val="16"/>
+              </w:rPr>
+              <w:t>;</w:t>
+            </w:r>
+          </w:p>
+          <w:p>
+            <w:pPr>
+              <w:rPr>
+                <w:sz w:val="16"/>
+                <w:szCs w:val="16"/>
+              </w:rPr>
+            </w:pPr>
+          </w:p>
+          <w:p>
+            <w:pPr>
+              <w:rPr>
+                <w:sz w:val="16"/>
+                <w:szCs w:val="16"/>
+              </w:rPr>
+            </w:pPr>
+            <w:r>
+              <w:rPr>
+                <w:sz w:val="16"/>
+                <w:szCs w:val="16"/>
+              </w:rPr>
+              <w:t xml:space="preserve"> </w:t>
+            </w:r>
+            <w:r>
+              <w:rPr>
+                <w:sz w:val="16"/>
+                <w:szCs w:val="16"/>
+              </w:rPr>
+              <w:tab/>
+              <w:t xml:space="preserve">     </w:t>
+            </w:r>
+            <w:proofErr w:type="spellStart"/>
+            <w:r>
+              <w:rPr>
+                <w:sz w:val="16"/>
+                <w:szCs w:val="16"/>
+              </w:rPr>
+              <w:t>var</w:t>
+            </w:r>
+            <w:proofErr w:type="spellEnd"/>
+            <w:r>
+              <w:rPr>
+                <w:sz w:val="16"/>
+                <w:szCs w:val="16"/>
+              </w:rPr>
+              <w:t xml:space="preserve"> </w:t>
+            </w:r>
+            <w:proofErr w:type="spellStart"/>
+            <w:r>
+              <w:rPr>
+                <w:sz w:val="16"/>
+                <w:szCs w:val="16"/>
+              </w:rPr>
+              <w:t>curDate</w:t>
+            </w:r>
+            <w:proofErr w:type="spellEnd"/>
+            <w:r>
+              <w:rPr>
+                <w:sz w:val="16"/>
+                <w:szCs w:val="16"/>
+              </w:rPr>
+              <w:t xml:space="preserve"> = new Date(</w:t>
+            </w:r>
+            <w:proofErr w:type="spellStart"/>
+            <w:r>
+              <w:rPr>
+                <w:sz w:val="16"/>
+                <w:szCs w:val="16"/>
+              </w:rPr>
+              <w:t>difCurDate</w:t>
+            </w:r>
+            <w:proofErr w:type="spellEnd"/>
+            <w:r>
+              <w:rPr>
+                <w:sz w:val="16"/>
+                <w:szCs w:val="16"/>
+              </w:rPr>
+              <w:t>);</w:t>
+            </w:r>
+          </w:p>
+          <w:p>
+            <w:pPr>
+              <w:rPr>
+                <w:sz w:val="16"/>
+                <w:szCs w:val="16"/>
+              </w:rPr>
+            </w:pPr>
+            <w:r>
+              <w:rPr>
+                <w:sz w:val="16"/>
+                <w:szCs w:val="16"/>
+              </w:rPr>
+              <w:tab/>
+              <w:t xml:space="preserve">     </w:t>
+            </w:r>
+            <w:proofErr w:type="spellStart"/>
+            <w:r>
+              <w:rPr>
+                <w:sz w:val="16"/>
+                <w:szCs w:val="16"/>
+              </w:rPr>
+              <w:t>curDate.setDate</w:t>
+            </w:r>
+            <w:proofErr w:type="spellEnd"/>
+            <w:r>
+              <w:rPr>
+                <w:sz w:val="16"/>
+                <w:szCs w:val="16"/>
+              </w:rPr>
+              <w:t>(</w:t>
+            </w:r>
+            <w:proofErr w:type="spellStart"/>
+            <w:r>
+              <w:rPr>
+                <w:sz w:val="16"/>
+                <w:szCs w:val="16"/>
+              </w:rPr>
+              <w:t>curDate.getDate</w:t>
+            </w:r>
+            <w:proofErr w:type="spellEnd"/>
+            <w:r>
+              <w:rPr>
+                <w:sz w:val="16"/>
+                <w:szCs w:val="16"/>
+              </w:rPr>
+              <w:t>() - 30);</w:t>
+            </w:r>
+          </w:p>
+          <w:p>
+            <w:pPr>
+              <w:rPr>
+                <w:sz w:val="16"/>
+                <w:szCs w:val="16"/>
+              </w:rPr>
+            </w:pPr>
+            <w:r>
+              <w:rPr>
+                <w:sz w:val="16"/>
+                <w:szCs w:val="16"/>
+              </w:rPr>
+              <w:t xml:space="preserve">             </w:t>
+            </w:r>
+            <w:proofErr w:type="spellStart"/>
+            <w:r>
+              <w:rPr>
+                <w:sz w:val="16"/>
+                <w:szCs w:val="16"/>
+              </w:rPr>
+              <w:t>var</w:t>
+            </w:r>
+            <w:proofErr w:type="spellEnd"/>
+            <w:r>
+              <w:rPr>
+                <w:sz w:val="16"/>
+                <w:szCs w:val="16"/>
+              </w:rPr>
+              <w:t xml:space="preserve"> </w:t>
+            </w:r>
+            <w:proofErr w:type="spellStart"/>
+            <w:r>
+              <w:rPr>
+                <w:sz w:val="16"/>
+                <w:szCs w:val="16"/>
+              </w:rPr>
+              <w:t>newDate</w:t>
+            </w:r>
+            <w:proofErr w:type="spellEnd"/>
+            <w:r>
+              <w:rPr>
+                <w:sz w:val="16"/>
+                <w:szCs w:val="16"/>
+              </w:rPr>
+              <w:t xml:space="preserve"> = new Date(</w:t>
+            </w:r>
+            <w:proofErr w:type="spellStart"/>
+            <w:r>
+              <w:rPr>
+                <w:sz w:val="16"/>
+                <w:szCs w:val="16"/>
+              </w:rPr>
+              <w:t>curDate</w:t>
+            </w:r>
+            <w:proofErr w:type="spellEnd"/>
+            <w:r>
+              <w:rPr>
+                <w:sz w:val="16"/>
+                <w:szCs w:val="16"/>
+              </w:rPr>
+              <w:t>);</w:t>
+            </w:r>
+          </w:p>
+          <w:p>
+            <w:pPr>
+              <w:rPr>
+                <w:sz w:val="16"/>
+                <w:szCs w:val="16"/>
+              </w:rPr>
+            </w:pPr>
+          </w:p>
+          <w:p>
+            <w:pPr>
+              <w:rPr>
+                <w:sz w:val="16"/>
+                <w:szCs w:val="16"/>
+              </w:rPr>
+            </w:pPr>
+            <w:r>
+              <w:rPr>
+                <w:sz w:val="16"/>
+                <w:szCs w:val="16"/>
+              </w:rPr>
+              <w:tab/>
+              <w:t xml:space="preserve">     </w:t>
+            </w:r>
+            <w:proofErr w:type="spellStart"/>
+            <w:r>
+              <w:rPr>
+                <w:sz w:val="16"/>
+                <w:szCs w:val="16"/>
+              </w:rPr>
+              <w:t>var</w:t>
+            </w:r>
+            <w:proofErr w:type="spellEnd"/>
+            <w:r>
+              <w:rPr>
+                <w:sz w:val="16"/>
+                <w:szCs w:val="16"/>
+              </w:rPr>
+              <w:t xml:space="preserve"> </w:t>
+            </w:r>
+            <w:proofErr w:type="spellStart"/>
+            <w:r>
+              <w:rPr>
+                <w:sz w:val="16"/>
+                <w:szCs w:val="16"/>
+              </w:rPr>
+              <w:t>newDay</w:t>
+            </w:r>
+            <w:proofErr w:type="spellEnd"/>
+            <w:r>
+              <w:rPr>
+                <w:sz w:val="16"/>
+                <w:szCs w:val="16"/>
+              </w:rPr>
+              <w:t xml:space="preserve"> = </w:t>
+            </w:r>
+            <w:proofErr w:type="spellStart"/>
+            <w:r>
+              <w:rPr>
+                <w:sz w:val="16"/>
+                <w:szCs w:val="16"/>
+              </w:rPr>
+              <w:t>newDate.getDate</w:t>
+            </w:r>
+            <w:proofErr w:type="spellEnd"/>
+            <w:r>
+              <w:rPr>
+                <w:sz w:val="16"/>
+                <w:szCs w:val="16"/>
+              </w:rPr>
+              <w:t>();</w:t>
+            </w:r>
+          </w:p>
+          <w:p>
+            <w:pPr>
+              <w:rPr>
+                <w:sz w:val="16"/>
+                <w:szCs w:val="16"/>
+              </w:rPr>
+            </w:pPr>
+            <w:r>
+              <w:rPr>
+                <w:sz w:val="16"/>
+                <w:szCs w:val="16"/>
+              </w:rPr>
+              <w:tab/>
+              <w:t xml:space="preserve">     </w:t>
+            </w:r>
+            <w:proofErr w:type="spellStart"/>
+            <w:r>
+              <w:rPr>
+                <w:sz w:val="16"/>
+                <w:szCs w:val="16"/>
+              </w:rPr>
+              <w:t>var</w:t>
+            </w:r>
+            <w:proofErr w:type="spellEnd"/>
+            <w:r>
+              <w:rPr>
+                <w:sz w:val="16"/>
+                <w:szCs w:val="16"/>
+              </w:rPr>
+              <w:t xml:space="preserve"> </w:t>
+            </w:r>
+            <w:proofErr w:type="spellStart"/>
+            <w:r>
+              <w:rPr>
+                <w:sz w:val="16"/>
+                <w:szCs w:val="16"/>
+              </w:rPr>
+              <w:t>newMonth</w:t>
+            </w:r>
+            <w:proofErr w:type="spellEnd"/>
+            <w:r>
+              <w:rPr>
+                <w:sz w:val="16"/>
+                <w:szCs w:val="16"/>
+              </w:rPr>
+              <w:t xml:space="preserve"> = </w:t>
+            </w:r>
+            <w:proofErr w:type="spellStart"/>
+            <w:r>
+              <w:rPr>
+                <w:sz w:val="16"/>
+                <w:szCs w:val="16"/>
+              </w:rPr>
+              <w:t>newDate.getMonth</w:t>
+            </w:r>
+            <w:proofErr w:type="spellEnd"/>
+            <w:r>
+              <w:rPr>
+                <w:sz w:val="16"/>
+                <w:szCs w:val="16"/>
+              </w:rPr>
+              <w:t>();</w:t>
+            </w:r>
+          </w:p>
+          <w:p>
+            <w:pPr>
+              <w:rPr>
+                <w:sz w:val="16"/>
+                <w:szCs w:val="16"/>
+              </w:rPr>
+            </w:pPr>
+            <w:r>
+              <w:rPr>
+                <w:sz w:val="16"/>
+                <w:szCs w:val="16"/>
+              </w:rPr>
+              <w:tab/>
+              <w:t xml:space="preserve">     </w:t>
+            </w:r>
+            <w:proofErr w:type="spellStart"/>
+            <w:r>
+              <w:rPr>
+                <w:sz w:val="16"/>
+                <w:szCs w:val="16"/>
+              </w:rPr>
+              <w:t>var</w:t>
+            </w:r>
+            <w:proofErr w:type="spellEnd"/>
+            <w:r>
+              <w:rPr>
+                <w:sz w:val="16"/>
+                <w:szCs w:val="16"/>
+              </w:rPr>
+              <w:t xml:space="preserve"> </w:t>
+            </w:r>
+            <w:proofErr w:type="spellStart"/>
+            <w:r>
+              <w:rPr>
+                <w:sz w:val="16"/>
+                <w:szCs w:val="16"/>
+              </w:rPr>
+              <w:t>newYear</w:t>
+            </w:r>
+            <w:proofErr w:type="spellEnd"/>
+            <w:r>
+              <w:rPr>
+                <w:sz w:val="16"/>
+                <w:szCs w:val="16"/>
+              </w:rPr>
+              <w:t xml:space="preserve"> = </w:t>
+            </w:r>
+            <w:proofErr w:type="spellStart"/>
+            <w:r>
+              <w:rPr>
+                <w:sz w:val="16"/>
+                <w:szCs w:val="16"/>
+              </w:rPr>
+              <w:t>newDate.getFullYear</w:t>
+            </w:r>
+            <w:proofErr w:type="spellEnd"/>
+            <w:r>
+              <w:rPr>
+                <w:sz w:val="16"/>
+                <w:szCs w:val="16"/>
+              </w:rPr>
+              <w:t>();</w:t>
+            </w:r>
+          </w:p>
+          <w:p>
+            <w:pPr>
+              <w:rPr>
+                <w:sz w:val="16"/>
+                <w:szCs w:val="16"/>
+              </w:rPr>
+            </w:pPr>
+            <w:r>
+              <w:rPr>
+                <w:sz w:val="16"/>
+                <w:szCs w:val="16"/>
+              </w:rPr>
+              <w:t xml:space="preserve">    </w:t>
+            </w:r>
+            <w:r>
+              <w:rPr>
+                <w:sz w:val="16"/>
+                <w:szCs w:val="16"/>
+              </w:rPr>
+              <w:tab/>
+              <w:t xml:space="preserve">     </w:t>
+            </w:r>
+            <w:proofErr w:type="spellStart"/>
+            <w:proofErr w:type="gramStart"/>
+            <w:r>
+              <w:rPr>
+                <w:sz w:val="16"/>
+                <w:szCs w:val="16"/>
+              </w:rPr>
+              <w:t>var</w:t>
+            </w:r>
+            <w:proofErr w:type="spellEnd"/>
+            <w:proofErr w:type="gramEnd"/>
+            <w:r>
+              <w:rPr>
+                <w:sz w:val="16"/>
+                <w:szCs w:val="16"/>
+              </w:rPr>
+              <w:t xml:space="preserve"> </w:t>
+            </w:r>
+            <w:proofErr w:type="spellStart"/>
+            <w:r>
+              <w:rPr>
+                <w:sz w:val="16"/>
+                <w:szCs w:val="16"/>
+              </w:rPr>
+              <w:t>modNewMonth</w:t>
+            </w:r>
+            <w:proofErr w:type="spellEnd"/>
+            <w:r>
+              <w:rPr>
+                <w:sz w:val="16"/>
+                <w:szCs w:val="16"/>
+              </w:rPr>
+              <w:t xml:space="preserve"> = (</w:t>
+            </w:r>
+            <w:proofErr w:type="spellStart"/>
+            <w:r>
+              <w:rPr>
+                <w:sz w:val="16"/>
+                <w:szCs w:val="16"/>
+              </w:rPr>
+              <w:t>newMonth</w:t>
+            </w:r>
+            <w:proofErr w:type="spellEnd"/>
+            <w:r>
+              <w:rPr>
+                <w:sz w:val="16"/>
+                <w:szCs w:val="16"/>
+              </w:rPr>
               <w:t xml:space="preserve">&lt;10 ? '0' : '') + </w:t>
             </w:r>
             <w:proofErr w:type="spellStart"/>
@@ -10270,6 +11036,79 @@
                 <w:sz w:val="16"/>
                 <w:szCs w:val="16"/>
               </w:rPr>
+              <w:t>newMonth</w:t>
+            </w:r>
+            <w:proofErr w:type="spellEnd"/>
+            <w:r>
+              <w:rPr>
+                <w:sz w:val="16"/>
+                <w:szCs w:val="16"/>
+              </w:rPr>
+              <w:t>;</w:t>
+            </w:r>
+          </w:p>
+          <w:p>
+            <w:pPr>
+              <w:rPr>
+                <w:sz w:val="16"/>
+                <w:szCs w:val="16"/>
+              </w:rPr>
+            </w:pPr>
+            <w:r>
+              <w:rPr>
+                <w:sz w:val="16"/>
+                <w:szCs w:val="16"/>
+              </w:rPr>
+              <w:t xml:space="preserve">    </w:t>
+            </w:r>
+            <w:r>
+              <w:rPr>
+                <w:sz w:val="16"/>
+                <w:szCs w:val="16"/>
+              </w:rPr>
+              <w:tab/>
+              <w:t xml:space="preserve">     </w:t>
+            </w:r>
+            <w:proofErr w:type="spellStart"/>
+            <w:proofErr w:type="gramStart"/>
+            <w:r>
+              <w:rPr>
+                <w:sz w:val="16"/>
+                <w:szCs w:val="16"/>
+              </w:rPr>
+              <w:t>var</w:t>
+            </w:r>
+            <w:proofErr w:type="spellEnd"/>
+            <w:proofErr w:type="gramEnd"/>
+            <w:r>
+              <w:rPr>
+                <w:sz w:val="16"/>
+                <w:szCs w:val="16"/>
+              </w:rPr>
+              <w:t xml:space="preserve"> </w:t>
+            </w:r>
+            <w:proofErr w:type="spellStart"/>
+            <w:r>
+              <w:rPr>
+                <w:sz w:val="16"/>
+                <w:szCs w:val="16"/>
+              </w:rPr>
+              <w:t>modNewDay</w:t>
+            </w:r>
+            <w:proofErr w:type="spellEnd"/>
+            <w:r>
+              <w:rPr>
+                <w:sz w:val="16"/>
+                <w:szCs w:val="16"/>
+              </w:rPr>
+              <w:t xml:space="preserve"> = (</w:t>
+            </w:r>
+            <w:proofErr w:type="spellStart"/>
+            <w:r>
+              <w:rPr>
+                <w:sz w:val="16"/>
+                <w:szCs w:val="16"/>
+              </w:rPr>
               <w:t>newDay</w:t>
             </w:r>
             <w:proofErr w:type="spellEnd"/>
@@ -10278,6 +11117,22 @@
                 <w:sz w:val="16"/>
                 <w:szCs w:val="16"/>
               </w:rPr>
+              <w:t xml:space="preserve">&lt;10 ? '0' : '') + </w:t>
+            </w:r>
+            <w:proofErr w:type="spellStart"/>
+            <w:r>
+              <w:rPr>
+                <w:sz w:val="16"/>
+                <w:szCs w:val="16"/>
+              </w:rPr>
+              <w:t>newDay</w:t>
+            </w:r>
+            <w:proofErr w:type="spellEnd"/>
+            <w:r>
+              <w:rPr>
+                <w:sz w:val="16"/>
+                <w:szCs w:val="16"/>
+              </w:rPr>
               <w:t>;</w:t>
             </w:r>
           </w:p>
@@ -10293,24 +11148,16 @@
                 <w:sz w:val="16"/>
                 <w:szCs w:val="16"/>
               </w:rPr>
-              <w:tab/>
-              <w:t xml:space="preserve">     //this is a date seven days before the current date, means for last 7 days query</w:t>
-            </w:r>
-          </w:p>
-          <w:p>
-            <w:pPr>
-              <w:rPr>
-                <w:sz w:val="16"/>
-                <w:szCs w:val="16"/>
-              </w:rPr>
-            </w:pPr>
-            <w:r>
-              <w:rPr>
-                <w:sz w:val="16"/>
-                <w:szCs w:val="16"/>
-              </w:rPr>
-              <w:t xml:space="preserve">  </w:t>
-            </w:r>
+              <w:t xml:space="preserve">             //this date is 30 days before, means for last 30 days query </w:t>
+            </w:r>
+          </w:p>
+          <w:p>
+            <w:pPr>
+              <w:rPr>
+                <w:sz w:val="16"/>
+                <w:szCs w:val="16"/>
+              </w:rPr>
+            </w:pPr>
             <w:r>
               <w:rPr>
                 <w:sz w:val="16"/>
@@ -10341,6 +11188,202 @@
                 <w:sz w:val="16"/>
                 <w:szCs w:val="16"/>
               </w:rPr>
+              <w:t>newFullDateThirty</w:t>
+            </w:r>
+            <w:proofErr w:type="spellEnd"/>
+            <w:r>
+              <w:rPr>
+                <w:sz w:val="16"/>
+                <w:szCs w:val="16"/>
+              </w:rPr>
+              <w:t xml:space="preserve"> = </w:t>
+            </w:r>
+            <w:proofErr w:type="spellStart"/>
+            <w:r>
+              <w:rPr>
+                <w:sz w:val="16"/>
+                <w:szCs w:val="16"/>
+              </w:rPr>
+              <w:t>newYear</w:t>
+            </w:r>
+            <w:proofErr w:type="spellEnd"/>
+            <w:r>
+              <w:rPr>
+                <w:sz w:val="16"/>
+                <w:szCs w:val="16"/>
+              </w:rPr>
+              <w:t xml:space="preserve"> + "-" + </w:t>
+            </w:r>
+            <w:proofErr w:type="spellStart"/>
+            <w:r>
+              <w:rPr>
+                <w:sz w:val="16"/>
+                <w:szCs w:val="16"/>
+              </w:rPr>
+              <w:t>modNewMonth</w:t>
+            </w:r>
+            <w:proofErr w:type="spellEnd"/>
+            <w:r>
+              <w:rPr>
+                <w:sz w:val="16"/>
+                <w:szCs w:val="16"/>
+              </w:rPr>
+              <w:t xml:space="preserve"> + "-" + </w:t>
+            </w:r>
+            <w:proofErr w:type="spellStart"/>
+            <w:r>
+              <w:rPr>
+                <w:sz w:val="16"/>
+                <w:szCs w:val="16"/>
+              </w:rPr>
+              <w:t>modNewDay</w:t>
+            </w:r>
+            <w:proofErr w:type="spellEnd"/>
+            <w:r>
+              <w:rPr>
+                <w:sz w:val="16"/>
+                <w:szCs w:val="16"/>
+              </w:rPr>
+              <w:t>;</w:t>
+            </w:r>
+          </w:p>
+          <w:p>
+            <w:pPr>
+              <w:rPr>
+                <w:sz w:val="16"/>
+                <w:szCs w:val="16"/>
+              </w:rPr>
+            </w:pPr>
+          </w:p>
+          <w:p>
+            <w:pPr>
+              <w:rPr>
+                <w:sz w:val="16"/>
+                <w:szCs w:val="16"/>
+              </w:rPr>
+            </w:pPr>
+            <w:r>
+              <w:rPr>
+                <w:sz w:val="16"/>
+                <w:szCs w:val="16"/>
+              </w:rPr>
+              <w:tab/>
+              <w:t xml:space="preserve">     //query for the last seven days top posts means those</w:t>
+            </w:r>
+          </w:p>
+          <w:p>
+            <w:pPr>
+              <w:rPr>
+                <w:sz w:val="16"/>
+                <w:szCs w:val="16"/>
+              </w:rPr>
+            </w:pPr>
+            <w:r>
+              <w:rPr>
+                <w:sz w:val="16"/>
+                <w:szCs w:val="16"/>
+              </w:rPr>
+              <w:t xml:space="preserve">             //posts that have highest clicks</w:t>
+            </w:r>
+          </w:p>
+          <w:p>
+            <w:pPr>
+              <w:rPr>
+                <w:sz w:val="16"/>
+                <w:szCs w:val="16"/>
+              </w:rPr>
+            </w:pPr>
+            <w:r>
+              <w:rPr>
+                <w:sz w:val="16"/>
+                <w:szCs w:val="16"/>
+              </w:rPr>
+              <w:t xml:space="preserve">             </w:t>
+            </w:r>
+            <w:proofErr w:type="spellStart"/>
+            <w:r>
+              <w:rPr>
+                <w:sz w:val="16"/>
+                <w:szCs w:val="16"/>
+              </w:rPr>
+              <w:t>var</w:t>
+            </w:r>
+            <w:proofErr w:type="spellEnd"/>
+            <w:r>
+              <w:rPr>
+                <w:sz w:val="16"/>
+                <w:szCs w:val="16"/>
+              </w:rPr>
+              <w:t xml:space="preserve"> </w:t>
+            </w:r>
+            <w:proofErr w:type="spellStart"/>
+            <w:r>
+              <w:rPr>
+                <w:sz w:val="16"/>
+                <w:szCs w:val="16"/>
+              </w:rPr>
+              <w:t>apiQuery</w:t>
+            </w:r>
+            <w:proofErr w:type="spellEnd"/>
+            <w:r>
+              <w:rPr>
+                <w:sz w:val="16"/>
+                <w:szCs w:val="16"/>
+              </w:rPr>
+              <w:t xml:space="preserve"> = </w:t>
+            </w:r>
+            <w:proofErr w:type="spellStart"/>
+            <w:r>
+              <w:rPr>
+                <w:sz w:val="16"/>
+                <w:szCs w:val="16"/>
+              </w:rPr>
+              <w:t>gapi.client.analytics.data.ga.get</w:t>
+            </w:r>
+            <w:proofErr w:type="spellEnd"/>
+            <w:r>
+              <w:rPr>
+                <w:sz w:val="16"/>
+                <w:szCs w:val="16"/>
+              </w:rPr>
+              <w:t>({</w:t>
+            </w:r>
+          </w:p>
+          <w:p>
+            <w:pPr>
+              <w:rPr>
+                <w:sz w:val="16"/>
+                <w:szCs w:val="16"/>
+              </w:rPr>
+            </w:pPr>
+            <w:r>
+              <w:rPr>
+                <w:sz w:val="16"/>
+                <w:szCs w:val="16"/>
+              </w:rPr>
+              <w:t xml:space="preserve">                  'ids': 'ga:70949199',//this is the profile id from where fetching data</w:t>
+            </w:r>
+          </w:p>
+          <w:p>
+            <w:pPr>
+              <w:rPr>
+                <w:sz w:val="16"/>
+                <w:szCs w:val="16"/>
+              </w:rPr>
+            </w:pPr>
+            <w:r>
+              <w:rPr>
+                <w:sz w:val="16"/>
+                <w:szCs w:val="16"/>
+              </w:rPr>
+              <w:t xml:space="preserve">                  'start-date': </w:t>
+            </w:r>
+            <w:proofErr w:type="spellStart"/>
+            <w:r>
+              <w:rPr>
+                <w:sz w:val="16"/>
+                <w:szCs w:val="16"/>
+              </w:rPr>
               <w:t>newFullDate</w:t>
             </w:r>
             <w:proofErr w:type="spellEnd"/>
@@ -10349,6 +11392,299 @@
                 <w:sz w:val="16"/>
                 <w:szCs w:val="16"/>
               </w:rPr>
+              <w:t>,</w:t>
+            </w:r>
+          </w:p>
+          <w:p>
+            <w:pPr>
+              <w:rPr>
+                <w:sz w:val="16"/>
+                <w:szCs w:val="16"/>
+              </w:rPr>
+            </w:pPr>
+            <w:r>
+              <w:rPr>
+                <w:sz w:val="16"/>
+                <w:szCs w:val="16"/>
+              </w:rPr>
+              <w:t xml:space="preserve">                  'end-date': </w:t>
+            </w:r>
+            <w:proofErr w:type="spellStart"/>
+            <w:r>
+              <w:rPr>
+                <w:sz w:val="16"/>
+                <w:szCs w:val="16"/>
+              </w:rPr>
+              <w:t>curFullDate</w:t>
+            </w:r>
+            <w:proofErr w:type="spellEnd"/>
+            <w:r>
+              <w:rPr>
+                <w:sz w:val="16"/>
+                <w:szCs w:val="16"/>
+              </w:rPr>
+              <w:t>,</w:t>
+            </w:r>
+          </w:p>
+          <w:p>
+            <w:pPr>
+              <w:rPr>
+                <w:sz w:val="16"/>
+                <w:szCs w:val="16"/>
+              </w:rPr>
+            </w:pPr>
+            <w:r>
+              <w:rPr>
+                <w:sz w:val="16"/>
+                <w:szCs w:val="16"/>
+              </w:rPr>
+              <w:t xml:space="preserve">                  'metrics': '</w:t>
+            </w:r>
+            <w:proofErr w:type="spellStart"/>
+            <w:r>
+              <w:rPr>
+                <w:sz w:val="16"/>
+                <w:szCs w:val="16"/>
+              </w:rPr>
+              <w:t>ga:totalEvents</w:t>
+            </w:r>
+            <w:proofErr w:type="spellEnd"/>
+            <w:r>
+              <w:rPr>
+                <w:sz w:val="16"/>
+                <w:szCs w:val="16"/>
+              </w:rPr>
+              <w:t>',</w:t>
+            </w:r>
+          </w:p>
+          <w:p>
+            <w:pPr>
+              <w:rPr>
+                <w:sz w:val="16"/>
+                <w:szCs w:val="16"/>
+              </w:rPr>
+            </w:pPr>
+            <w:r>
+              <w:rPr>
+                <w:sz w:val="16"/>
+                <w:szCs w:val="16"/>
+              </w:rPr>
+              <w:t xml:space="preserve">                  'dimensions': '</w:t>
+            </w:r>
+            <w:proofErr w:type="spellStart"/>
+            <w:r>
+              <w:rPr>
+                <w:sz w:val="16"/>
+                <w:szCs w:val="16"/>
+              </w:rPr>
+              <w:t>ga:eventCategory,ga:eventAction,ga:eventLabel</w:t>
+            </w:r>
+            <w:proofErr w:type="spellEnd"/>
+            <w:r>
+              <w:rPr>
+                <w:sz w:val="16"/>
+                <w:szCs w:val="16"/>
+              </w:rPr>
+              <w:t>',</w:t>
+            </w:r>
+          </w:p>
+          <w:p>
+            <w:pPr>
+              <w:rPr>
+                <w:sz w:val="16"/>
+                <w:szCs w:val="16"/>
+              </w:rPr>
+            </w:pPr>
+            <w:r>
+              <w:rPr>
+                <w:sz w:val="16"/>
+                <w:szCs w:val="16"/>
+              </w:rPr>
+              <w:t xml:space="preserve">                  'sort': '-</w:t>
+            </w:r>
+            <w:proofErr w:type="spellStart"/>
+            <w:r>
+              <w:rPr>
+                <w:sz w:val="16"/>
+                <w:szCs w:val="16"/>
+              </w:rPr>
+              <w:t>ga:totalEvents</w:t>
+            </w:r>
+            <w:proofErr w:type="spellEnd"/>
+            <w:r>
+              <w:rPr>
+                <w:sz w:val="16"/>
+                <w:szCs w:val="16"/>
+              </w:rPr>
+              <w:t>',</w:t>
+            </w:r>
+          </w:p>
+          <w:p>
+            <w:pPr>
+              <w:rPr>
+                <w:sz w:val="16"/>
+                <w:szCs w:val="16"/>
+              </w:rPr>
+            </w:pPr>
+            <w:r>
+              <w:rPr>
+                <w:sz w:val="16"/>
+                <w:szCs w:val="16"/>
+              </w:rPr>
+              <w:t xml:space="preserve">                  'max-results': 10</w:t>
+            </w:r>
+          </w:p>
+          <w:p>
+            <w:pPr>
+              <w:rPr>
+                <w:sz w:val="16"/>
+                <w:szCs w:val="16"/>
+              </w:rPr>
+            </w:pPr>
+            <w:r>
+              <w:rPr>
+                <w:sz w:val="16"/>
+                <w:szCs w:val="16"/>
+              </w:rPr>
+              <w:t xml:space="preserve">             });</w:t>
+            </w:r>
+          </w:p>
+          <w:p>
+            <w:pPr>
+              <w:rPr>
+                <w:sz w:val="16"/>
+                <w:szCs w:val="16"/>
+              </w:rPr>
+            </w:pPr>
+            <w:r>
+              <w:rPr>
+                <w:sz w:val="16"/>
+                <w:szCs w:val="16"/>
+              </w:rPr>
+              <w:t xml:space="preserve">             //executing the query</w:t>
+            </w:r>
+          </w:p>
+          <w:p>
+            <w:pPr>
+              <w:rPr>
+                <w:sz w:val="16"/>
+                <w:szCs w:val="16"/>
+              </w:rPr>
+            </w:pPr>
+            <w:r>
+              <w:rPr>
+                <w:sz w:val="16"/>
+                <w:szCs w:val="16"/>
+              </w:rPr>
+              <w:t xml:space="preserve">             </w:t>
+            </w:r>
+            <w:proofErr w:type="spellStart"/>
+            <w:r>
+              <w:rPr>
+                <w:sz w:val="16"/>
+                <w:szCs w:val="16"/>
+              </w:rPr>
+              <w:t>apiQuery.execute</w:t>
+            </w:r>
+            <w:proofErr w:type="spellEnd"/>
+            <w:r>
+              <w:rPr>
+                <w:sz w:val="16"/>
+                <w:szCs w:val="16"/>
+              </w:rPr>
+              <w:t>(</w:t>
+            </w:r>
+            <w:proofErr w:type="spellStart"/>
+            <w:r>
+              <w:rPr>
+                <w:sz w:val="16"/>
+                <w:szCs w:val="16"/>
+              </w:rPr>
+              <w:t>handleCoreReportingResults</w:t>
+            </w:r>
+            <w:proofErr w:type="spellEnd"/>
+            <w:r>
+              <w:rPr>
+                <w:sz w:val="16"/>
+                <w:szCs w:val="16"/>
+              </w:rPr>
+              <w:t>);</w:t>
+            </w:r>
+          </w:p>
+          <w:p>
+            <w:pPr>
+              <w:rPr>
+                <w:sz w:val="16"/>
+                <w:szCs w:val="16"/>
+              </w:rPr>
+            </w:pPr>
+            <w:r>
+              <w:rPr>
+                <w:sz w:val="16"/>
+                <w:szCs w:val="16"/>
+              </w:rPr>
+              <w:t xml:space="preserve">             //query for the last thirty days top posts means those</w:t>
+            </w:r>
+          </w:p>
+          <w:p>
+            <w:pPr>
+              <w:rPr>
+                <w:sz w:val="16"/>
+                <w:szCs w:val="16"/>
+              </w:rPr>
+            </w:pPr>
+            <w:r>
+              <w:rPr>
+                <w:sz w:val="16"/>
+                <w:szCs w:val="16"/>
+              </w:rPr>
+              <w:t xml:space="preserve">             //posts that have highest clicks  </w:t>
+            </w:r>
+          </w:p>
+          <w:p>
+            <w:pPr>
+              <w:rPr>
+                <w:sz w:val="16"/>
+                <w:szCs w:val="16"/>
+              </w:rPr>
+            </w:pPr>
+            <w:r>
+              <w:rPr>
+                <w:sz w:val="16"/>
+                <w:szCs w:val="16"/>
+              </w:rPr>
+              <w:t xml:space="preserve">             </w:t>
+            </w:r>
+            <w:proofErr w:type="spellStart"/>
+            <w:r>
+              <w:rPr>
+                <w:sz w:val="16"/>
+                <w:szCs w:val="16"/>
+              </w:rPr>
+              <w:t>var</w:t>
+            </w:r>
+            <w:proofErr w:type="spellEnd"/>
+            <w:r>
+              <w:rPr>
+                <w:sz w:val="16"/>
+                <w:szCs w:val="16"/>
+              </w:rPr>
+              <w:t xml:space="preserve"> </w:t>
+            </w:r>
+            <w:proofErr w:type="spellStart"/>
+            <w:r>
+              <w:rPr>
+                <w:sz w:val="16"/>
+                <w:szCs w:val="16"/>
+              </w:rPr>
+              <w:t>apiQueryNext</w:t>
+            </w:r>
+            <w:proofErr w:type="spellEnd"/>
+            <w:r>
+              <w:rPr>
+                <w:sz w:val="16"/>
+                <w:szCs w:val="16"/>
+              </w:rPr>
               <w:t xml:space="preserve"> = </w:t>
             </w:r>
             <w:proofErr w:type="spellStart"/>
@@ -10357,56 +11693,216 @@
                 <w:sz w:val="16"/>
                 <w:szCs w:val="16"/>
               </w:rPr>
-              <w:t>newYear</w:t>
-            </w:r>
-            <w:proofErr w:type="spellEnd"/>
-            <w:r>
-              <w:rPr>
-                <w:sz w:val="16"/>
-                <w:szCs w:val="16"/>
-              </w:rPr>
-              <w:t xml:space="preserve"> + "-" + </w:t>
-            </w:r>
-            <w:proofErr w:type="spellStart"/>
-            <w:r>
-              <w:rPr>
-                <w:sz w:val="16"/>
-                <w:szCs w:val="16"/>
-              </w:rPr>
-              <w:t>modNewMonth</w:t>
-            </w:r>
-            <w:proofErr w:type="spellEnd"/>
-            <w:r>
-              <w:rPr>
-                <w:sz w:val="16"/>
-                <w:szCs w:val="16"/>
-              </w:rPr>
-              <w:t xml:space="preserve"> + "-" + </w:t>
-            </w:r>
-            <w:proofErr w:type="spellStart"/>
-            <w:r>
-              <w:rPr>
-                <w:sz w:val="16"/>
-                <w:szCs w:val="16"/>
-              </w:rPr>
-              <w:t>modNewDay</w:t>
-            </w:r>
-            <w:proofErr w:type="spellEnd"/>
-            <w:r>
-              <w:rPr>
-                <w:sz w:val="16"/>
-                <w:szCs w:val="16"/>
-              </w:rPr>
-              <w:t>;</w:t>
-            </w:r>
-          </w:p>
-          <w:p>
-            <w:pPr>
-              <w:rPr>
-                <w:sz w:val="16"/>
-                <w:szCs w:val="16"/>
-              </w:rPr>
-            </w:pPr>
+              <w:t>gapi.client.analytics.data.ga.get</w:t>
+            </w:r>
+            <w:proofErr w:type="spellEnd"/>
+            <w:r>
+              <w:rPr>
+                <w:sz w:val="16"/>
+                <w:szCs w:val="16"/>
+              </w:rPr>
+              <w:t>({</w:t>
+            </w:r>
+          </w:p>
+          <w:p>
+            <w:pPr>
+              <w:rPr>
+                <w:sz w:val="16"/>
+                <w:szCs w:val="16"/>
+              </w:rPr>
+            </w:pPr>
+            <w:r>
+              <w:rPr>
+                <w:sz w:val="16"/>
+                <w:szCs w:val="16"/>
+              </w:rPr>
+              <w:t xml:space="preserve">                  'ids': 'ga:70949199', //this is the profile id from where fetching data</w:t>
+            </w:r>
+          </w:p>
+          <w:p>
+            <w:pPr>
+              <w:rPr>
+                <w:sz w:val="16"/>
+                <w:szCs w:val="16"/>
+              </w:rPr>
+            </w:pPr>
+            <w:r>
+              <w:rPr>
+                <w:sz w:val="16"/>
+                <w:szCs w:val="16"/>
+              </w:rPr>
+              <w:t xml:space="preserve">                  'start-date': </w:t>
+            </w:r>
+            <w:proofErr w:type="spellStart"/>
+            <w:r>
+              <w:rPr>
+                <w:sz w:val="16"/>
+                <w:szCs w:val="16"/>
+              </w:rPr>
+              <w:t>newFullDateThirty</w:t>
+            </w:r>
+            <w:proofErr w:type="spellEnd"/>
+            <w:r>
+              <w:rPr>
+                <w:sz w:val="16"/>
+                <w:szCs w:val="16"/>
+              </w:rPr>
+              <w:t>,</w:t>
+            </w:r>
+          </w:p>
+          <w:p>
+            <w:pPr>
+              <w:rPr>
+                <w:sz w:val="16"/>
+                <w:szCs w:val="16"/>
+              </w:rPr>
+            </w:pPr>
+            <w:r>
+              <w:rPr>
+                <w:sz w:val="16"/>
+                <w:szCs w:val="16"/>
+              </w:rPr>
+              <w:t xml:space="preserve">                  'end-date': </w:t>
+            </w:r>
+            <w:proofErr w:type="spellStart"/>
+            <w:r>
+              <w:rPr>
+                <w:sz w:val="16"/>
+                <w:szCs w:val="16"/>
+              </w:rPr>
+              <w:t>curFullDate</w:t>
+            </w:r>
+            <w:proofErr w:type="spellEnd"/>
+            <w:r>
+              <w:rPr>
+                <w:sz w:val="16"/>
+                <w:szCs w:val="16"/>
+              </w:rPr>
+              <w:t>,</w:t>
+            </w:r>
+          </w:p>
+          <w:p>
+            <w:pPr>
+              <w:rPr>
+                <w:sz w:val="16"/>
+                <w:szCs w:val="16"/>
+              </w:rPr>
+            </w:pPr>
+            <w:r>
+              <w:rPr>
+                <w:sz w:val="16"/>
+                <w:szCs w:val="16"/>
+              </w:rPr>
+              <w:t xml:space="preserve">                  'metrics': '</w:t>
+            </w:r>
+            <w:proofErr w:type="spellStart"/>
+            <w:r>
+              <w:rPr>
+                <w:sz w:val="16"/>
+                <w:szCs w:val="16"/>
+              </w:rPr>
+              <w:t>ga:totalEvents</w:t>
+            </w:r>
+            <w:proofErr w:type="spellEnd"/>
+            <w:r>
+              <w:rPr>
+                <w:sz w:val="16"/>
+                <w:szCs w:val="16"/>
+              </w:rPr>
+              <w:t>',</w:t>
+            </w:r>
+          </w:p>
+          <w:p>
+            <w:pPr>
+              <w:rPr>
+                <w:sz w:val="16"/>
+                <w:szCs w:val="16"/>
+              </w:rPr>
+            </w:pPr>
+            <w:r>
+              <w:rPr>
+                <w:sz w:val="16"/>
+                <w:szCs w:val="16"/>
+              </w:rPr>
+              <w:t xml:space="preserve">                  'dimensions': '</w:t>
+            </w:r>
+            <w:proofErr w:type="spellStart"/>
+            <w:r>
+              <w:rPr>
+                <w:sz w:val="16"/>
+                <w:szCs w:val="16"/>
+              </w:rPr>
+              <w:t>ga:eventCategory,ga:eventAction,ga:eventLabel</w:t>
+            </w:r>
+            <w:proofErr w:type="spellEnd"/>
+            <w:r>
+              <w:rPr>
+                <w:sz w:val="16"/>
+                <w:szCs w:val="16"/>
+              </w:rPr>
+              <w:t>',</w:t>
+            </w:r>
+          </w:p>
+          <w:p>
+            <w:pPr>
+              <w:rPr>
+                <w:sz w:val="16"/>
+                <w:szCs w:val="16"/>
+              </w:rPr>
+            </w:pPr>
+            <w:r>
+              <w:rPr>
+                <w:sz w:val="16"/>
+                <w:szCs w:val="16"/>
+              </w:rPr>
+              <w:t xml:space="preserve">                  'sort': '-</w:t>
+            </w:r>
+            <w:proofErr w:type="spellStart"/>
+            <w:r>
+              <w:rPr>
+                <w:sz w:val="16"/>
+                <w:szCs w:val="16"/>
+              </w:rPr>
+              <w:t>ga:totalEvents</w:t>
+            </w:r>
+            <w:proofErr w:type="spellEnd"/>
+            <w:r>
+              <w:rPr>
+                <w:sz w:val="16"/>
+                <w:szCs w:val="16"/>
+              </w:rPr>
+              <w:t>',</w:t>
+            </w:r>
+          </w:p>
+          <w:p>
+            <w:pPr>
+              <w:rPr>
+                <w:sz w:val="16"/>
+                <w:szCs w:val="16"/>
+              </w:rPr>
+            </w:pPr>
+            <w:r>
+              <w:rPr>
+                <w:sz w:val="16"/>
+                <w:szCs w:val="16"/>
+              </w:rPr>
+              <w:t xml:space="preserve">                  'max-results': 10</w:t>
+            </w:r>
+          </w:p>
+          <w:p>
+            <w:pPr>
+              <w:rPr>
+                <w:sz w:val="16"/>
+                <w:szCs w:val="16"/>
+              </w:rPr>
+            </w:pPr>
+            <w:r>
+              <w:rPr>
+                <w:sz w:val="16"/>
+                <w:szCs w:val="16"/>
+              </w:rPr>
+              <w:t xml:space="preserve">             });</w:t>
+            </w:r>
           </w:p>
           <w:p>
             <w:pPr>
@@ -10421,1334 +11917,6 @@
                 <w:szCs w:val="16"/>
               </w:rPr>
               <w:lastRenderedPageBreak/>
-              <w:t xml:space="preserve"> </w:t>
-            </w:r>
-            <w:r>
-              <w:rPr>
-                <w:sz w:val="16"/>
-                <w:szCs w:val="16"/>
-              </w:rPr>
-              <w:tab/>
-              <w:t xml:space="preserve">     </w:t>
-            </w:r>
-            <w:proofErr w:type="spellStart"/>
-            <w:r>
-              <w:rPr>
-                <w:sz w:val="16"/>
-                <w:szCs w:val="16"/>
-              </w:rPr>
-              <w:t>var</w:t>
-            </w:r>
-            <w:proofErr w:type="spellEnd"/>
-            <w:r>
-              <w:rPr>
-                <w:sz w:val="16"/>
-                <w:szCs w:val="16"/>
-              </w:rPr>
-              <w:t xml:space="preserve"> </w:t>
-            </w:r>
-            <w:proofErr w:type="spellStart"/>
-            <w:r>
-              <w:rPr>
-                <w:sz w:val="16"/>
-                <w:szCs w:val="16"/>
-              </w:rPr>
-              <w:t>curDate</w:t>
-            </w:r>
-            <w:proofErr w:type="spellEnd"/>
-            <w:r>
-              <w:rPr>
-                <w:sz w:val="16"/>
-                <w:szCs w:val="16"/>
-              </w:rPr>
-              <w:t xml:space="preserve"> = new Date(</w:t>
-            </w:r>
-            <w:proofErr w:type="spellStart"/>
-            <w:r>
-              <w:rPr>
-                <w:sz w:val="16"/>
-                <w:szCs w:val="16"/>
-              </w:rPr>
-              <w:t>difCurDate</w:t>
-            </w:r>
-            <w:proofErr w:type="spellEnd"/>
-            <w:r>
-              <w:rPr>
-                <w:sz w:val="16"/>
-                <w:szCs w:val="16"/>
-              </w:rPr>
-              <w:t>);</w:t>
-            </w:r>
-          </w:p>
-          <w:p>
-            <w:pPr>
-              <w:rPr>
-                <w:sz w:val="16"/>
-                <w:szCs w:val="16"/>
-              </w:rPr>
-            </w:pPr>
-            <w:r>
-              <w:rPr>
-                <w:sz w:val="16"/>
-                <w:szCs w:val="16"/>
-              </w:rPr>
-              <w:tab/>
-              <w:t xml:space="preserve">     </w:t>
-            </w:r>
-            <w:proofErr w:type="spellStart"/>
-            <w:r>
-              <w:rPr>
-                <w:sz w:val="16"/>
-                <w:szCs w:val="16"/>
-              </w:rPr>
-              <w:t>curDate.setDate</w:t>
-            </w:r>
-            <w:proofErr w:type="spellEnd"/>
-            <w:r>
-              <w:rPr>
-                <w:sz w:val="16"/>
-                <w:szCs w:val="16"/>
-              </w:rPr>
-              <w:t>(</w:t>
-            </w:r>
-            <w:proofErr w:type="spellStart"/>
-            <w:r>
-              <w:rPr>
-                <w:sz w:val="16"/>
-                <w:szCs w:val="16"/>
-              </w:rPr>
-              <w:t>curDate.getDate</w:t>
-            </w:r>
-            <w:proofErr w:type="spellEnd"/>
-            <w:r>
-              <w:rPr>
-                <w:sz w:val="16"/>
-                <w:szCs w:val="16"/>
-              </w:rPr>
-              <w:t>() - 30);</w:t>
-            </w:r>
-          </w:p>
-          <w:p>
-            <w:pPr>
-              <w:rPr>
-                <w:sz w:val="16"/>
-                <w:szCs w:val="16"/>
-              </w:rPr>
-            </w:pPr>
-            <w:r>
-              <w:rPr>
-                <w:sz w:val="16"/>
-                <w:szCs w:val="16"/>
-              </w:rPr>
-              <w:t xml:space="preserve">             </w:t>
-            </w:r>
-            <w:proofErr w:type="spellStart"/>
-            <w:r>
-              <w:rPr>
-                <w:sz w:val="16"/>
-                <w:szCs w:val="16"/>
-              </w:rPr>
-              <w:t>var</w:t>
-            </w:r>
-            <w:proofErr w:type="spellEnd"/>
-            <w:r>
-              <w:rPr>
-                <w:sz w:val="16"/>
-                <w:szCs w:val="16"/>
-              </w:rPr>
-              <w:t xml:space="preserve"> </w:t>
-            </w:r>
-            <w:proofErr w:type="spellStart"/>
-            <w:r>
-              <w:rPr>
-                <w:sz w:val="16"/>
-                <w:szCs w:val="16"/>
-              </w:rPr>
-              <w:t>newDate</w:t>
-            </w:r>
-            <w:proofErr w:type="spellEnd"/>
-            <w:r>
-              <w:rPr>
-                <w:sz w:val="16"/>
-                <w:szCs w:val="16"/>
-              </w:rPr>
-              <w:t xml:space="preserve"> = new Date(</w:t>
-            </w:r>
-            <w:proofErr w:type="spellStart"/>
-            <w:r>
-              <w:rPr>
-                <w:sz w:val="16"/>
-                <w:szCs w:val="16"/>
-              </w:rPr>
-              <w:t>curDate</w:t>
-            </w:r>
-            <w:proofErr w:type="spellEnd"/>
-            <w:r>
-              <w:rPr>
-                <w:sz w:val="16"/>
-                <w:szCs w:val="16"/>
-              </w:rPr>
-              <w:t>);</w:t>
-            </w:r>
-          </w:p>
-          <w:p>
-            <w:pPr>
-              <w:rPr>
-                <w:sz w:val="16"/>
-                <w:szCs w:val="16"/>
-              </w:rPr>
-            </w:pPr>
-          </w:p>
-          <w:p>
-            <w:pPr>
-              <w:rPr>
-                <w:sz w:val="16"/>
-                <w:szCs w:val="16"/>
-              </w:rPr>
-            </w:pPr>
-            <w:r>
-              <w:rPr>
-                <w:sz w:val="16"/>
-                <w:szCs w:val="16"/>
-              </w:rPr>
-              <w:tab/>
-              <w:t xml:space="preserve">     </w:t>
-            </w:r>
-            <w:proofErr w:type="spellStart"/>
-            <w:r>
-              <w:rPr>
-                <w:sz w:val="16"/>
-                <w:szCs w:val="16"/>
-              </w:rPr>
-              <w:t>var</w:t>
-            </w:r>
-            <w:proofErr w:type="spellEnd"/>
-            <w:r>
-              <w:rPr>
-                <w:sz w:val="16"/>
-                <w:szCs w:val="16"/>
-              </w:rPr>
-              <w:t xml:space="preserve"> </w:t>
-            </w:r>
-            <w:proofErr w:type="spellStart"/>
-            <w:r>
-              <w:rPr>
-                <w:sz w:val="16"/>
-                <w:szCs w:val="16"/>
-              </w:rPr>
-              <w:t>newDay</w:t>
-            </w:r>
-            <w:proofErr w:type="spellEnd"/>
-            <w:r>
-              <w:rPr>
-                <w:sz w:val="16"/>
-                <w:szCs w:val="16"/>
-              </w:rPr>
-              <w:t xml:space="preserve"> = </w:t>
-            </w:r>
-            <w:proofErr w:type="spellStart"/>
-            <w:r>
-              <w:rPr>
-                <w:sz w:val="16"/>
-                <w:szCs w:val="16"/>
-              </w:rPr>
-              <w:t>newDate.getDate</w:t>
-            </w:r>
-            <w:proofErr w:type="spellEnd"/>
-            <w:r>
-              <w:rPr>
-                <w:sz w:val="16"/>
-                <w:szCs w:val="16"/>
-              </w:rPr>
-              <w:t>();</w:t>
-            </w:r>
-          </w:p>
-          <w:p>
-            <w:pPr>
-              <w:rPr>
-                <w:sz w:val="16"/>
-                <w:szCs w:val="16"/>
-              </w:rPr>
-            </w:pPr>
-            <w:r>
-              <w:rPr>
-                <w:sz w:val="16"/>
-                <w:szCs w:val="16"/>
-              </w:rPr>
-              <w:tab/>
-              <w:t xml:space="preserve">     </w:t>
-            </w:r>
-            <w:proofErr w:type="spellStart"/>
-            <w:r>
-              <w:rPr>
-                <w:sz w:val="16"/>
-                <w:szCs w:val="16"/>
-              </w:rPr>
-              <w:t>var</w:t>
-            </w:r>
-            <w:proofErr w:type="spellEnd"/>
-            <w:r>
-              <w:rPr>
-                <w:sz w:val="16"/>
-                <w:szCs w:val="16"/>
-              </w:rPr>
-              <w:t xml:space="preserve"> </w:t>
-            </w:r>
-            <w:proofErr w:type="spellStart"/>
-            <w:r>
-              <w:rPr>
-                <w:sz w:val="16"/>
-                <w:szCs w:val="16"/>
-              </w:rPr>
-              <w:t>newMonth</w:t>
-            </w:r>
-            <w:proofErr w:type="spellEnd"/>
-            <w:r>
-              <w:rPr>
-                <w:sz w:val="16"/>
-                <w:szCs w:val="16"/>
-              </w:rPr>
-              <w:t xml:space="preserve"> = </w:t>
-            </w:r>
-            <w:proofErr w:type="spellStart"/>
-            <w:r>
-              <w:rPr>
-                <w:sz w:val="16"/>
-                <w:szCs w:val="16"/>
-              </w:rPr>
-              <w:t>newDate.getMonth</w:t>
-            </w:r>
-            <w:proofErr w:type="spellEnd"/>
-            <w:r>
-              <w:rPr>
-                <w:sz w:val="16"/>
-                <w:szCs w:val="16"/>
-              </w:rPr>
-              <w:t>();</w:t>
-            </w:r>
-          </w:p>
-          <w:p>
-            <w:pPr>
-              <w:rPr>
-                <w:sz w:val="16"/>
-                <w:szCs w:val="16"/>
-              </w:rPr>
-            </w:pPr>
-            <w:r>
-              <w:rPr>
-                <w:sz w:val="16"/>
-                <w:szCs w:val="16"/>
-              </w:rPr>
-              <w:tab/>
-              <w:t xml:space="preserve">     </w:t>
-            </w:r>
-            <w:proofErr w:type="spellStart"/>
-            <w:r>
-              <w:rPr>
-                <w:sz w:val="16"/>
-                <w:szCs w:val="16"/>
-              </w:rPr>
-              <w:t>var</w:t>
-            </w:r>
-            <w:proofErr w:type="spellEnd"/>
-            <w:r>
-              <w:rPr>
-                <w:sz w:val="16"/>
-                <w:szCs w:val="16"/>
-              </w:rPr>
-              <w:t xml:space="preserve"> </w:t>
-            </w:r>
-            <w:proofErr w:type="spellStart"/>
-            <w:r>
-              <w:rPr>
-                <w:sz w:val="16"/>
-                <w:szCs w:val="16"/>
-              </w:rPr>
-              <w:t>newYear</w:t>
-            </w:r>
-            <w:proofErr w:type="spellEnd"/>
-            <w:r>
-              <w:rPr>
-                <w:sz w:val="16"/>
-                <w:szCs w:val="16"/>
-              </w:rPr>
-              <w:t xml:space="preserve"> = </w:t>
-            </w:r>
-            <w:proofErr w:type="spellStart"/>
-            <w:r>
-              <w:rPr>
-                <w:sz w:val="16"/>
-                <w:szCs w:val="16"/>
-              </w:rPr>
-              <w:t>newDate.getFullYear</w:t>
-            </w:r>
-            <w:proofErr w:type="spellEnd"/>
-            <w:r>
-              <w:rPr>
-                <w:sz w:val="16"/>
-                <w:szCs w:val="16"/>
-              </w:rPr>
-              <w:t>();</w:t>
-            </w:r>
-          </w:p>
-          <w:p>
-            <w:pPr>
-              <w:rPr>
-                <w:sz w:val="16"/>
-                <w:szCs w:val="16"/>
-              </w:rPr>
-            </w:pPr>
-            <w:r>
-              <w:rPr>
-                <w:sz w:val="16"/>
-                <w:szCs w:val="16"/>
-              </w:rPr>
-              <w:t xml:space="preserve">    </w:t>
-            </w:r>
-            <w:r>
-              <w:rPr>
-                <w:sz w:val="16"/>
-                <w:szCs w:val="16"/>
-              </w:rPr>
-              <w:tab/>
-              <w:t xml:space="preserve">     </w:t>
-            </w:r>
-            <w:proofErr w:type="spellStart"/>
-            <w:proofErr w:type="gramStart"/>
-            <w:r>
-              <w:rPr>
-                <w:sz w:val="16"/>
-                <w:szCs w:val="16"/>
-              </w:rPr>
-              <w:t>var</w:t>
-            </w:r>
-            <w:proofErr w:type="spellEnd"/>
-            <w:proofErr w:type="gramEnd"/>
-            <w:r>
-              <w:rPr>
-                <w:sz w:val="16"/>
-                <w:szCs w:val="16"/>
-              </w:rPr>
-              <w:t xml:space="preserve"> </w:t>
-            </w:r>
-            <w:proofErr w:type="spellStart"/>
-            <w:r>
-              <w:rPr>
-                <w:sz w:val="16"/>
-                <w:szCs w:val="16"/>
-              </w:rPr>
-              <w:t>modNewMonth</w:t>
-            </w:r>
-            <w:proofErr w:type="spellEnd"/>
-            <w:r>
-              <w:rPr>
-                <w:sz w:val="16"/>
-                <w:szCs w:val="16"/>
-              </w:rPr>
-              <w:t xml:space="preserve"> = (</w:t>
-            </w:r>
-            <w:proofErr w:type="spellStart"/>
-            <w:r>
-              <w:rPr>
-                <w:sz w:val="16"/>
-                <w:szCs w:val="16"/>
-              </w:rPr>
-              <w:t>newMonth</w:t>
-            </w:r>
-            <w:proofErr w:type="spellEnd"/>
-            <w:r>
-              <w:rPr>
-                <w:sz w:val="16"/>
-                <w:szCs w:val="16"/>
-              </w:rPr>
-              <w:t xml:space="preserve">&lt;10 ? '0' : '') + </w:t>
-            </w:r>
-            <w:proofErr w:type="spellStart"/>
-            <w:r>
-              <w:rPr>
-                <w:sz w:val="16"/>
-                <w:szCs w:val="16"/>
-              </w:rPr>
-              <w:t>newMonth</w:t>
-            </w:r>
-            <w:proofErr w:type="spellEnd"/>
-            <w:r>
-              <w:rPr>
-                <w:sz w:val="16"/>
-                <w:szCs w:val="16"/>
-              </w:rPr>
-              <w:t>;</w:t>
-            </w:r>
-          </w:p>
-          <w:p>
-            <w:pPr>
-              <w:rPr>
-                <w:sz w:val="16"/>
-                <w:szCs w:val="16"/>
-              </w:rPr>
-            </w:pPr>
-            <w:r>
-              <w:rPr>
-                <w:sz w:val="16"/>
-                <w:szCs w:val="16"/>
-              </w:rPr>
-              <w:t xml:space="preserve">    </w:t>
-            </w:r>
-            <w:r>
-              <w:rPr>
-                <w:sz w:val="16"/>
-                <w:szCs w:val="16"/>
-              </w:rPr>
-              <w:tab/>
-              <w:t xml:space="preserve">     </w:t>
-            </w:r>
-            <w:proofErr w:type="spellStart"/>
-            <w:proofErr w:type="gramStart"/>
-            <w:r>
-              <w:rPr>
-                <w:sz w:val="16"/>
-                <w:szCs w:val="16"/>
-              </w:rPr>
-              <w:t>var</w:t>
-            </w:r>
-            <w:proofErr w:type="spellEnd"/>
-            <w:proofErr w:type="gramEnd"/>
-            <w:r>
-              <w:rPr>
-                <w:sz w:val="16"/>
-                <w:szCs w:val="16"/>
-              </w:rPr>
-              <w:t xml:space="preserve"> </w:t>
-            </w:r>
-            <w:proofErr w:type="spellStart"/>
-            <w:r>
-              <w:rPr>
-                <w:sz w:val="16"/>
-                <w:szCs w:val="16"/>
-              </w:rPr>
-              <w:t>modNewDay</w:t>
-            </w:r>
-            <w:proofErr w:type="spellEnd"/>
-            <w:r>
-              <w:rPr>
-                <w:sz w:val="16"/>
-                <w:szCs w:val="16"/>
-              </w:rPr>
-              <w:t xml:space="preserve"> = (</w:t>
-            </w:r>
-            <w:proofErr w:type="spellStart"/>
-            <w:r>
-              <w:rPr>
-                <w:sz w:val="16"/>
-                <w:szCs w:val="16"/>
-              </w:rPr>
-              <w:t>newDay</w:t>
-            </w:r>
-            <w:proofErr w:type="spellEnd"/>
-            <w:r>
-              <w:rPr>
-                <w:sz w:val="16"/>
-                <w:szCs w:val="16"/>
-              </w:rPr>
-              <w:t xml:space="preserve">&lt;10 ? '0' : '') + </w:t>
-            </w:r>
-            <w:proofErr w:type="spellStart"/>
-            <w:r>
-              <w:rPr>
-                <w:sz w:val="16"/>
-                <w:szCs w:val="16"/>
-              </w:rPr>
-              <w:t>newDay</w:t>
-            </w:r>
-            <w:proofErr w:type="spellEnd"/>
-            <w:r>
-              <w:rPr>
-                <w:sz w:val="16"/>
-                <w:szCs w:val="16"/>
-              </w:rPr>
-              <w:t>;</w:t>
-            </w:r>
-          </w:p>
-          <w:p>
-            <w:pPr>
-              <w:rPr>
-                <w:sz w:val="16"/>
-                <w:szCs w:val="16"/>
-              </w:rPr>
-            </w:pPr>
-            <w:r>
-              <w:rPr>
-                <w:sz w:val="16"/>
-                <w:szCs w:val="16"/>
-              </w:rPr>
-              <w:t xml:space="preserve">             //this date is 30 days before, means for last 30 days query </w:t>
-            </w:r>
-          </w:p>
-          <w:p>
-            <w:pPr>
-              <w:rPr>
-                <w:sz w:val="16"/>
-                <w:szCs w:val="16"/>
-              </w:rPr>
-            </w:pPr>
-            <w:r>
-              <w:rPr>
-                <w:sz w:val="16"/>
-                <w:szCs w:val="16"/>
-              </w:rPr>
-              <w:tab/>
-              <w:t xml:space="preserve">     </w:t>
-            </w:r>
-            <w:proofErr w:type="spellStart"/>
-            <w:r>
-              <w:rPr>
-                <w:sz w:val="16"/>
-                <w:szCs w:val="16"/>
-              </w:rPr>
-              <w:t>var</w:t>
-            </w:r>
-            <w:proofErr w:type="spellEnd"/>
-            <w:r>
-              <w:rPr>
-                <w:sz w:val="16"/>
-                <w:szCs w:val="16"/>
-              </w:rPr>
-              <w:t xml:space="preserve"> </w:t>
-            </w:r>
-            <w:proofErr w:type="spellStart"/>
-            <w:r>
-              <w:rPr>
-                <w:sz w:val="16"/>
-                <w:szCs w:val="16"/>
-              </w:rPr>
-              <w:t>newFullDateThirty</w:t>
-            </w:r>
-            <w:proofErr w:type="spellEnd"/>
-            <w:r>
-              <w:rPr>
-                <w:sz w:val="16"/>
-                <w:szCs w:val="16"/>
-              </w:rPr>
-              <w:t xml:space="preserve"> = </w:t>
-            </w:r>
-            <w:proofErr w:type="spellStart"/>
-            <w:r>
-              <w:rPr>
-                <w:sz w:val="16"/>
-                <w:szCs w:val="16"/>
-              </w:rPr>
-              <w:t>newYear</w:t>
-            </w:r>
-            <w:proofErr w:type="spellEnd"/>
-            <w:r>
-              <w:rPr>
-                <w:sz w:val="16"/>
-                <w:szCs w:val="16"/>
-              </w:rPr>
-              <w:t xml:space="preserve"> + "-" + </w:t>
-            </w:r>
-            <w:proofErr w:type="spellStart"/>
-            <w:r>
-              <w:rPr>
-                <w:sz w:val="16"/>
-                <w:szCs w:val="16"/>
-              </w:rPr>
-              <w:t>modNewMonth</w:t>
-            </w:r>
-            <w:proofErr w:type="spellEnd"/>
-            <w:r>
-              <w:rPr>
-                <w:sz w:val="16"/>
-                <w:szCs w:val="16"/>
-              </w:rPr>
-              <w:t xml:space="preserve"> + "-" + </w:t>
-            </w:r>
-            <w:proofErr w:type="spellStart"/>
-            <w:r>
-              <w:rPr>
-                <w:sz w:val="16"/>
-                <w:szCs w:val="16"/>
-              </w:rPr>
-              <w:t>modNewDay</w:t>
-            </w:r>
-            <w:proofErr w:type="spellEnd"/>
-            <w:r>
-              <w:rPr>
-                <w:sz w:val="16"/>
-                <w:szCs w:val="16"/>
-              </w:rPr>
-              <w:t>;</w:t>
-            </w:r>
-          </w:p>
-          <w:p>
-            <w:pPr>
-              <w:rPr>
-                <w:sz w:val="16"/>
-                <w:szCs w:val="16"/>
-              </w:rPr>
-            </w:pPr>
-          </w:p>
-          <w:p>
-            <w:pPr>
-              <w:rPr>
-                <w:sz w:val="16"/>
-                <w:szCs w:val="16"/>
-              </w:rPr>
-            </w:pPr>
-            <w:r>
-              <w:rPr>
-                <w:sz w:val="16"/>
-                <w:szCs w:val="16"/>
-              </w:rPr>
-              <w:tab/>
-              <w:t xml:space="preserve">     //query for the last seven days top posts means those</w:t>
-            </w:r>
-          </w:p>
-          <w:p>
-            <w:pPr>
-              <w:rPr>
-                <w:sz w:val="16"/>
-                <w:szCs w:val="16"/>
-              </w:rPr>
-            </w:pPr>
-            <w:r>
-              <w:rPr>
-                <w:sz w:val="16"/>
-                <w:szCs w:val="16"/>
-              </w:rPr>
-              <w:t xml:space="preserve">             //posts that have highest clicks</w:t>
-            </w:r>
-          </w:p>
-          <w:p>
-            <w:pPr>
-              <w:rPr>
-                <w:sz w:val="16"/>
-                <w:szCs w:val="16"/>
-              </w:rPr>
-            </w:pPr>
-            <w:r>
-              <w:rPr>
-                <w:sz w:val="16"/>
-                <w:szCs w:val="16"/>
-              </w:rPr>
-              <w:t xml:space="preserve">             </w:t>
-            </w:r>
-            <w:proofErr w:type="spellStart"/>
-            <w:r>
-              <w:rPr>
-                <w:sz w:val="16"/>
-                <w:szCs w:val="16"/>
-              </w:rPr>
-              <w:t>var</w:t>
-            </w:r>
-            <w:proofErr w:type="spellEnd"/>
-            <w:r>
-              <w:rPr>
-                <w:sz w:val="16"/>
-                <w:szCs w:val="16"/>
-              </w:rPr>
-              <w:t xml:space="preserve"> </w:t>
-            </w:r>
-            <w:proofErr w:type="spellStart"/>
-            <w:r>
-              <w:rPr>
-                <w:sz w:val="16"/>
-                <w:szCs w:val="16"/>
-              </w:rPr>
-              <w:t>apiQuery</w:t>
-            </w:r>
-            <w:proofErr w:type="spellEnd"/>
-            <w:r>
-              <w:rPr>
-                <w:sz w:val="16"/>
-                <w:szCs w:val="16"/>
-              </w:rPr>
-              <w:t xml:space="preserve"> = </w:t>
-            </w:r>
-            <w:proofErr w:type="spellStart"/>
-            <w:r>
-              <w:rPr>
-                <w:sz w:val="16"/>
-                <w:szCs w:val="16"/>
-              </w:rPr>
-              <w:t>gapi.client.analytics.data.ga.get</w:t>
-            </w:r>
-            <w:proofErr w:type="spellEnd"/>
-            <w:r>
-              <w:rPr>
-                <w:sz w:val="16"/>
-                <w:szCs w:val="16"/>
-              </w:rPr>
-              <w:t>({</w:t>
-            </w:r>
-          </w:p>
-          <w:p>
-            <w:pPr>
-              <w:rPr>
-                <w:sz w:val="16"/>
-                <w:szCs w:val="16"/>
-              </w:rPr>
-            </w:pPr>
-            <w:r>
-              <w:rPr>
-                <w:sz w:val="16"/>
-                <w:szCs w:val="16"/>
-              </w:rPr>
-              <w:t xml:space="preserve">                  'ids': 'ga:70949199',//this is the profile id from where fetching data</w:t>
-            </w:r>
-          </w:p>
-          <w:p>
-            <w:pPr>
-              <w:rPr>
-                <w:sz w:val="16"/>
-                <w:szCs w:val="16"/>
-              </w:rPr>
-            </w:pPr>
-            <w:r>
-              <w:rPr>
-                <w:sz w:val="16"/>
-                <w:szCs w:val="16"/>
-              </w:rPr>
-              <w:t xml:space="preserve">                  'start-date': </w:t>
-            </w:r>
-            <w:proofErr w:type="spellStart"/>
-            <w:r>
-              <w:rPr>
-                <w:sz w:val="16"/>
-                <w:szCs w:val="16"/>
-              </w:rPr>
-              <w:t>newFullDate</w:t>
-            </w:r>
-            <w:proofErr w:type="spellEnd"/>
-            <w:r>
-              <w:rPr>
-                <w:sz w:val="16"/>
-                <w:szCs w:val="16"/>
-              </w:rPr>
-              <w:t>,</w:t>
-            </w:r>
-          </w:p>
-          <w:p>
-            <w:pPr>
-              <w:rPr>
-                <w:sz w:val="16"/>
-                <w:szCs w:val="16"/>
-              </w:rPr>
-            </w:pPr>
-            <w:r>
-              <w:rPr>
-                <w:sz w:val="16"/>
-                <w:szCs w:val="16"/>
-              </w:rPr>
-              <w:t xml:space="preserve">                  'end-date': </w:t>
-            </w:r>
-            <w:proofErr w:type="spellStart"/>
-            <w:r>
-              <w:rPr>
-                <w:sz w:val="16"/>
-                <w:szCs w:val="16"/>
-              </w:rPr>
-              <w:t>curFullDate</w:t>
-            </w:r>
-            <w:proofErr w:type="spellEnd"/>
-            <w:r>
-              <w:rPr>
-                <w:sz w:val="16"/>
-                <w:szCs w:val="16"/>
-              </w:rPr>
-              <w:t>,</w:t>
-            </w:r>
-          </w:p>
-          <w:p>
-            <w:pPr>
-              <w:rPr>
-                <w:sz w:val="16"/>
-                <w:szCs w:val="16"/>
-              </w:rPr>
-            </w:pPr>
-            <w:r>
-              <w:rPr>
-                <w:sz w:val="16"/>
-                <w:szCs w:val="16"/>
-              </w:rPr>
-              <w:t xml:space="preserve">                  'metrics': '</w:t>
-            </w:r>
-            <w:proofErr w:type="spellStart"/>
-            <w:r>
-              <w:rPr>
-                <w:sz w:val="16"/>
-                <w:szCs w:val="16"/>
-              </w:rPr>
-              <w:t>ga:totalEvents</w:t>
-            </w:r>
-            <w:proofErr w:type="spellEnd"/>
-            <w:r>
-              <w:rPr>
-                <w:sz w:val="16"/>
-                <w:szCs w:val="16"/>
-              </w:rPr>
-              <w:t>',</w:t>
-            </w:r>
-          </w:p>
-          <w:p>
-            <w:pPr>
-              <w:rPr>
-                <w:sz w:val="16"/>
-                <w:szCs w:val="16"/>
-              </w:rPr>
-            </w:pPr>
-            <w:r>
-              <w:rPr>
-                <w:sz w:val="16"/>
-                <w:szCs w:val="16"/>
-              </w:rPr>
-              <w:t xml:space="preserve">                  'dimensions': '</w:t>
-            </w:r>
-            <w:proofErr w:type="spellStart"/>
-            <w:r>
-              <w:rPr>
-                <w:sz w:val="16"/>
-                <w:szCs w:val="16"/>
-              </w:rPr>
-              <w:t>ga:eventCategory,ga:eventAction,ga:eventLabel</w:t>
-            </w:r>
-            <w:proofErr w:type="spellEnd"/>
-            <w:r>
-              <w:rPr>
-                <w:sz w:val="16"/>
-                <w:szCs w:val="16"/>
-              </w:rPr>
-              <w:t>',</w:t>
-            </w:r>
-          </w:p>
-          <w:p>
-            <w:pPr>
-              <w:rPr>
-                <w:sz w:val="16"/>
-                <w:szCs w:val="16"/>
-              </w:rPr>
-            </w:pPr>
-            <w:r>
-              <w:rPr>
-                <w:sz w:val="16"/>
-                <w:szCs w:val="16"/>
-              </w:rPr>
-              <w:t xml:space="preserve">                  'sort': '-</w:t>
-            </w:r>
-            <w:proofErr w:type="spellStart"/>
-            <w:r>
-              <w:rPr>
-                <w:sz w:val="16"/>
-                <w:szCs w:val="16"/>
-              </w:rPr>
-              <w:t>ga:totalEvents</w:t>
-            </w:r>
-            <w:proofErr w:type="spellEnd"/>
-            <w:r>
-              <w:rPr>
-                <w:sz w:val="16"/>
-                <w:szCs w:val="16"/>
-              </w:rPr>
-              <w:t>',</w:t>
-            </w:r>
-          </w:p>
-          <w:p>
-            <w:pPr>
-              <w:rPr>
-                <w:sz w:val="16"/>
-                <w:szCs w:val="16"/>
-              </w:rPr>
-            </w:pPr>
-            <w:r>
-              <w:rPr>
-                <w:sz w:val="16"/>
-                <w:szCs w:val="16"/>
-              </w:rPr>
-              <w:t xml:space="preserve">                  'max-results': 10</w:t>
-            </w:r>
-          </w:p>
-          <w:p>
-            <w:pPr>
-              <w:rPr>
-                <w:sz w:val="16"/>
-                <w:szCs w:val="16"/>
-              </w:rPr>
-            </w:pPr>
-            <w:r>
-              <w:rPr>
-                <w:sz w:val="16"/>
-                <w:szCs w:val="16"/>
-              </w:rPr>
-              <w:t xml:space="preserve">             });</w:t>
-            </w:r>
-          </w:p>
-          <w:p>
-            <w:pPr>
-              <w:rPr>
-                <w:sz w:val="16"/>
-                <w:szCs w:val="16"/>
-              </w:rPr>
-            </w:pPr>
-            <w:r>
-              <w:rPr>
-                <w:sz w:val="16"/>
-                <w:szCs w:val="16"/>
-              </w:rPr>
-              <w:t xml:space="preserve">             //executing the query</w:t>
-            </w:r>
-          </w:p>
-          <w:p>
-            <w:pPr>
-              <w:rPr>
-                <w:sz w:val="16"/>
-                <w:szCs w:val="16"/>
-              </w:rPr>
-            </w:pPr>
-            <w:r>
-              <w:rPr>
-                <w:sz w:val="16"/>
-                <w:szCs w:val="16"/>
-              </w:rPr>
-              <w:t xml:space="preserve">             </w:t>
-            </w:r>
-            <w:proofErr w:type="spellStart"/>
-            <w:r>
-              <w:rPr>
-                <w:sz w:val="16"/>
-                <w:szCs w:val="16"/>
-              </w:rPr>
-              <w:t>apiQuery.execute</w:t>
-            </w:r>
-            <w:proofErr w:type="spellEnd"/>
-            <w:r>
-              <w:rPr>
-                <w:sz w:val="16"/>
-                <w:szCs w:val="16"/>
-              </w:rPr>
-              <w:t>(</w:t>
-            </w:r>
-            <w:proofErr w:type="spellStart"/>
-            <w:r>
-              <w:rPr>
-                <w:sz w:val="16"/>
-                <w:szCs w:val="16"/>
-              </w:rPr>
-              <w:t>handleCoreReportingResults</w:t>
-            </w:r>
-            <w:proofErr w:type="spellEnd"/>
-            <w:r>
-              <w:rPr>
-                <w:sz w:val="16"/>
-                <w:szCs w:val="16"/>
-              </w:rPr>
-              <w:t>);</w:t>
-            </w:r>
-          </w:p>
-          <w:p>
-            <w:pPr>
-              <w:rPr>
-                <w:sz w:val="16"/>
-                <w:szCs w:val="16"/>
-              </w:rPr>
-            </w:pPr>
-            <w:r>
-              <w:rPr>
-                <w:sz w:val="16"/>
-                <w:szCs w:val="16"/>
-              </w:rPr>
-              <w:t xml:space="preserve">             //query for the last thirty days top posts means those</w:t>
-            </w:r>
-          </w:p>
-          <w:p>
-            <w:pPr>
-              <w:rPr>
-                <w:sz w:val="16"/>
-                <w:szCs w:val="16"/>
-              </w:rPr>
-            </w:pPr>
-            <w:r>
-              <w:rPr>
-                <w:sz w:val="16"/>
-                <w:szCs w:val="16"/>
-              </w:rPr>
-              <w:t xml:space="preserve">             //posts that have highest clicks  </w:t>
-            </w:r>
-          </w:p>
-          <w:p>
-            <w:pPr>
-              <w:rPr>
-                <w:sz w:val="16"/>
-                <w:szCs w:val="16"/>
-              </w:rPr>
-            </w:pPr>
-            <w:r>
-              <w:rPr>
-                <w:sz w:val="16"/>
-                <w:szCs w:val="16"/>
-              </w:rPr>
-              <w:t xml:space="preserve">             </w:t>
-            </w:r>
-            <w:proofErr w:type="spellStart"/>
-            <w:r>
-              <w:rPr>
-                <w:sz w:val="16"/>
-                <w:szCs w:val="16"/>
-              </w:rPr>
-              <w:t>var</w:t>
-            </w:r>
-            <w:proofErr w:type="spellEnd"/>
-            <w:r>
-              <w:rPr>
-                <w:sz w:val="16"/>
-                <w:szCs w:val="16"/>
-              </w:rPr>
-              <w:t xml:space="preserve"> </w:t>
-            </w:r>
-            <w:proofErr w:type="spellStart"/>
-            <w:r>
-              <w:rPr>
-                <w:sz w:val="16"/>
-                <w:szCs w:val="16"/>
-              </w:rPr>
-              <w:t>apiQueryNext</w:t>
-            </w:r>
-            <w:proofErr w:type="spellEnd"/>
-            <w:r>
-              <w:rPr>
-                <w:sz w:val="16"/>
-                <w:szCs w:val="16"/>
-              </w:rPr>
-              <w:t xml:space="preserve"> = </w:t>
-            </w:r>
-            <w:proofErr w:type="spellStart"/>
-            <w:r>
-              <w:rPr>
-                <w:sz w:val="16"/>
-                <w:szCs w:val="16"/>
-              </w:rPr>
-              <w:t>gapi.client.analytics.data.ga.get</w:t>
-            </w:r>
-            <w:proofErr w:type="spellEnd"/>
-            <w:r>
-              <w:rPr>
-                <w:sz w:val="16"/>
-                <w:szCs w:val="16"/>
-              </w:rPr>
-              <w:t>({</w:t>
-            </w:r>
-          </w:p>
-          <w:p>
-            <w:pPr>
-              <w:rPr>
-                <w:sz w:val="16"/>
-                <w:szCs w:val="16"/>
-              </w:rPr>
-            </w:pPr>
-            <w:r>
-              <w:rPr>
-                <w:sz w:val="16"/>
-                <w:szCs w:val="16"/>
-              </w:rPr>
-              <w:t xml:space="preserve">                  'ids': 'ga:70949199', //this is the profile id from where fetching data</w:t>
-            </w:r>
-          </w:p>
-          <w:p>
-            <w:pPr>
-              <w:rPr>
-                <w:sz w:val="16"/>
-                <w:szCs w:val="16"/>
-              </w:rPr>
-            </w:pPr>
-            <w:r>
-              <w:rPr>
-                <w:sz w:val="16"/>
-                <w:szCs w:val="16"/>
-              </w:rPr>
-              <w:t xml:space="preserve">                  'start-date': </w:t>
-            </w:r>
-            <w:proofErr w:type="spellStart"/>
-            <w:r>
-              <w:rPr>
-                <w:sz w:val="16"/>
-                <w:szCs w:val="16"/>
-              </w:rPr>
-              <w:t>newFullDateThirty</w:t>
-            </w:r>
-            <w:proofErr w:type="spellEnd"/>
-            <w:r>
-              <w:rPr>
-                <w:sz w:val="16"/>
-                <w:szCs w:val="16"/>
-              </w:rPr>
-              <w:t>,</w:t>
-            </w:r>
-          </w:p>
-          <w:p>
-            <w:pPr>
-              <w:rPr>
-                <w:sz w:val="16"/>
-                <w:szCs w:val="16"/>
-              </w:rPr>
-            </w:pPr>
-            <w:r>
-              <w:rPr>
-                <w:sz w:val="16"/>
-                <w:szCs w:val="16"/>
-              </w:rPr>
-              <w:t xml:space="preserve">                  'end-date': </w:t>
-            </w:r>
-            <w:proofErr w:type="spellStart"/>
-            <w:r>
-              <w:rPr>
-                <w:sz w:val="16"/>
-                <w:szCs w:val="16"/>
-              </w:rPr>
-              <w:t>curFullDate</w:t>
-            </w:r>
-            <w:proofErr w:type="spellEnd"/>
-            <w:r>
-              <w:rPr>
-                <w:sz w:val="16"/>
-                <w:szCs w:val="16"/>
-              </w:rPr>
-              <w:t>,</w:t>
-            </w:r>
-          </w:p>
-          <w:p>
-            <w:pPr>
-              <w:rPr>
-                <w:sz w:val="16"/>
-                <w:szCs w:val="16"/>
-              </w:rPr>
-            </w:pPr>
-            <w:r>
-              <w:rPr>
-                <w:sz w:val="16"/>
-                <w:szCs w:val="16"/>
-              </w:rPr>
-              <w:t xml:space="preserve">                  'metrics': '</w:t>
-            </w:r>
-            <w:proofErr w:type="spellStart"/>
-            <w:r>
-              <w:rPr>
-                <w:sz w:val="16"/>
-                <w:szCs w:val="16"/>
-              </w:rPr>
-              <w:t>ga:totalEvents</w:t>
-            </w:r>
-            <w:proofErr w:type="spellEnd"/>
-            <w:r>
-              <w:rPr>
-                <w:sz w:val="16"/>
-                <w:szCs w:val="16"/>
-              </w:rPr>
-              <w:t>',</w:t>
-            </w:r>
-          </w:p>
-          <w:p>
-            <w:pPr>
-              <w:rPr>
-                <w:sz w:val="16"/>
-                <w:szCs w:val="16"/>
-              </w:rPr>
-            </w:pPr>
-            <w:r>
-              <w:rPr>
-                <w:sz w:val="16"/>
-                <w:szCs w:val="16"/>
-              </w:rPr>
-              <w:t xml:space="preserve">                  'dimensions': '</w:t>
-            </w:r>
-            <w:proofErr w:type="spellStart"/>
-            <w:r>
-              <w:rPr>
-                <w:sz w:val="16"/>
-                <w:szCs w:val="16"/>
-              </w:rPr>
-              <w:t>ga:eventCategory,ga:eventAction,ga:eventLabel</w:t>
-            </w:r>
-            <w:proofErr w:type="spellEnd"/>
-            <w:r>
-              <w:rPr>
-                <w:sz w:val="16"/>
-                <w:szCs w:val="16"/>
-              </w:rPr>
-              <w:t>',</w:t>
-            </w:r>
-          </w:p>
-          <w:p>
-            <w:pPr>
-              <w:rPr>
-                <w:sz w:val="16"/>
-                <w:szCs w:val="16"/>
-              </w:rPr>
-            </w:pPr>
-            <w:r>
-              <w:rPr>
-                <w:sz w:val="16"/>
-                <w:szCs w:val="16"/>
-              </w:rPr>
-              <w:t xml:space="preserve">                  'sort': '-</w:t>
-            </w:r>
-            <w:proofErr w:type="spellStart"/>
-            <w:r>
-              <w:rPr>
-                <w:sz w:val="16"/>
-                <w:szCs w:val="16"/>
-              </w:rPr>
-              <w:t>ga:totalEvents</w:t>
-            </w:r>
-            <w:proofErr w:type="spellEnd"/>
-            <w:r>
-              <w:rPr>
-                <w:sz w:val="16"/>
-                <w:szCs w:val="16"/>
-              </w:rPr>
-              <w:t>',</w:t>
-            </w:r>
-          </w:p>
-          <w:p>
-            <w:pPr>
-              <w:rPr>
-                <w:sz w:val="16"/>
-                <w:szCs w:val="16"/>
-              </w:rPr>
-            </w:pPr>
-            <w:r>
-              <w:rPr>
-                <w:sz w:val="16"/>
-                <w:szCs w:val="16"/>
-              </w:rPr>
-              <w:t xml:space="preserve">                  'max-results': 10</w:t>
-            </w:r>
-          </w:p>
-          <w:p>
-            <w:pPr>
-              <w:rPr>
-                <w:sz w:val="16"/>
-                <w:szCs w:val="16"/>
-              </w:rPr>
-            </w:pPr>
-            <w:r>
-              <w:rPr>
-                <w:sz w:val="16"/>
-                <w:szCs w:val="16"/>
-              </w:rPr>
-              <w:t xml:space="preserve">             });</w:t>
-            </w:r>
-          </w:p>
-          <w:p>
-            <w:pPr>
-              <w:rPr>
-                <w:sz w:val="16"/>
-                <w:szCs w:val="16"/>
-              </w:rPr>
-            </w:pPr>
-            <w:r>
-              <w:rPr>
-                <w:sz w:val="16"/>
-                <w:szCs w:val="16"/>
-              </w:rPr>
               <w:t xml:space="preserve">             //executing the query</w:t>
             </w:r>
           </w:p>
@@ -13361,6 +13529,7 @@
                 <w:sz w:val="16"/>
                 <w:szCs w:val="16"/>
               </w:rPr>
+              <w:lastRenderedPageBreak/>
               <w:tab/>
               <w:t xml:space="preserve">                              </w:t>
             </w:r>
@@ -13494,15 +13663,7 @@
                 <w:sz w:val="16"/>
                 <w:szCs w:val="16"/>
               </w:rPr>
-              <w:t xml:space="preserve"> + </w:t>
-            </w:r>
-            <w:r>
-              <w:rPr>
-                <w:sz w:val="16"/>
-                <w:szCs w:val="16"/>
-              </w:rPr>
-              <w:lastRenderedPageBreak/>
-              <w:t>'&lt;/td&gt;';</w:t>
+              <w:t xml:space="preserve"> + '&lt;/td&gt;';</w:t>
             </w:r>
           </w:p>
           <w:p>
@@ -14814,6 +14975,7 @@
               <w:rPr>
                 <w:sz w:val="16"/>
               </w:rPr>
+              <w:lastRenderedPageBreak/>
               <w:t xml:space="preserve">       }</w:t>
             </w:r>
           </w:p>
@@ -14857,6 +15019,7 @@
           </w:tcPr>
           <w:p>
             <w:r>
+              <w:lastRenderedPageBreak/>
               <w:t>Results of the query.</w:t>
             </w:r>
           </w:p>
@@ -14892,7 +15055,6 @@
           <w:sz w:val="28"/>
           <w:szCs w:val="28"/>
         </w:rPr>
-        <w:lastRenderedPageBreak/>
         <w:br/>
       </w:r>
       <w:bookmarkStart w:id="8" w:name="_Toc352993310"/>
@@ -15138,7 +15300,7 @@
               <w:rPr>
                 <w:noProof/>
               </w:rPr>
-              <w:t>13</w:t>
+              <w:t>8</w:t>
             </w:r>
           </w:fldSimple>
         </w:p>
@@ -16736,36 +16898,6 @@
         </w:p>
       </w:docPartBody>
     </w:docPart>
-    <w:docPart>
-      <w:docPartPr>
-        <w:name w:val="D97766A0AE60476BBFC2B922FA79F679"/>
-        <w:category>
-          <w:name w:val="General"/>
-          <w:gallery w:val="placeholder"/>
-        </w:category>
-        <w:types>
-          <w:type w:val="bbPlcHdr"/>
-        </w:types>
-        <w:behaviors>
-          <w:behavior w:val="content"/>
-        </w:behaviors>
-        <w:guid w:val="{BF6CFFE1-B185-4874-819A-FE57FE65C15E}"/>
-      </w:docPartPr>
-      <w:docPartBody>
-        <w:p>
-          <w:pPr>
-            <w:pStyle w:val="D97766A0AE60476BBFC2B922FA79F679"/>
-          </w:pPr>
-          <w:r>
-            <w:rPr>
-              <w:b/>
-              <w:bCs/>
-            </w:rPr>
-            <w:t>[Pick the date]</w:t>
-          </w:r>
-        </w:p>
-      </w:docPartBody>
-    </w:docPart>
   </w:docParts>
 </w:glossaryDocument>
 </file>
@@ -16797,9 +16929,8 @@
     <w:panose1 w:val="020B0604030504040204"/>
     <w:charset w:val="00"/>
     <w:family w:val="swiss"/>
-    <w:notTrueType/>
     <w:pitch w:val="variable"/>
-    <w:sig w:usb0="00000003" w:usb1="00000000" w:usb2="00000000" w:usb3="00000000" w:csb0="00000001" w:csb1="00000000"/>
+    <w:sig w:usb0="E1002EFF" w:usb1="C000605B" w:usb2="00000029" w:usb3="00000000" w:csb0="000101FF" w:csb1="00000000"/>
   </w:font>
   <w:font w:name="Arial">
     <w:panose1 w:val="020B0604020202020204"/>
@@ -16824,6 +16955,7 @@
     <w:rsid w:val="00263604"/>
     <w:rsid w:val="0027193C"/>
     <w:rsid w:val="003504D5"/>
+    <w:rsid w:val="00E04F66"/>
   </w:rsids>
   <m:mathPr>
     <m:mathFont m:val="Cambria Math"/>
@@ -17390,7 +17522,7 @@
 </file>
 
 <file path=customXml/itemProps2.xml><?xml version="1.0" encoding="utf-8"?>
-<ds:datastoreItem xmlns:ds="http://schemas.openxmlformats.org/officeDocument/2006/customXml" ds:itemID="{34D81FA3-6F57-45F4-A9FF-4B3D6ABC4445}">
+<ds:datastoreItem xmlns:ds="http://schemas.openxmlformats.org/officeDocument/2006/customXml" ds:itemID="{6FE911F0-3C38-4F43-B9A0-1751CC00501B}">
   <ds:schemaRefs>
     <ds:schemaRef ds:uri="http://schemas.openxmlformats.org/officeDocument/2006/bibliography"/>
   </ds:schemaRefs>

</xml_diff>

<commit_message>
Commit after header and tabs.js change
Header script changed, tabs.js ready method changed , now using async
tracking. Previously we were using traditional tracking code.
</commit_message>
<xml_diff>
--- a/CodeDocument.docx
+++ b/CodeDocument.docx
@@ -315,9 +315,6 @@
                 </w:rPr>
                 <w:alias w:val="Date"/>
                 <w:id w:val="516659546"/>
-                <w:placeholder>
-                  <w:docPart w:val="D97766A0AE60476BBFC2B922FA79F679"/>
-                </w:placeholder>
                 <w:dataBinding w:prefixMappings="xmlns:ns0='http://schemas.microsoft.com/office/2006/coverPageProps'" w:xpath="/ns0:CoverPageProperties[1]/ns0:PublishDate[1]" w:storeItemID="{55AF091B-3C7A-41E3-B477-F2FDAA23CFDA}"/>
                 <w:date w:fullDate="2013-04-06T00:00:00Z">
                   <w:dateFormat w:val="M/d/yyyy"/>
@@ -6347,25 +6344,68 @@
                 <w:sz w:val="16"/>
                 <w:szCs w:val="16"/>
               </w:rPr>
-              <w:t xml:space="preserve"> //alert("called");</w:t>
-            </w:r>
-          </w:p>
-          <w:p>
-            <w:pPr>
-              <w:rPr>
-                <w:sz w:val="16"/>
-                <w:szCs w:val="16"/>
-              </w:rPr>
-            </w:pPr>
-            <w:r>
-              <w:rPr>
-                <w:sz w:val="16"/>
-                <w:szCs w:val="16"/>
-              </w:rPr>
-              <w:t xml:space="preserve">        </w:t>
-            </w:r>
-            <w:proofErr w:type="spellStart"/>
-            <w:proofErr w:type="gramStart"/>
+              <w:t xml:space="preserve">        $('a').each(function(){</w:t>
+            </w:r>
+          </w:p>
+          <w:p>
+            <w:pPr>
+              <w:rPr>
+                <w:sz w:val="16"/>
+                <w:szCs w:val="16"/>
+              </w:rPr>
+            </w:pPr>
+            <w:r>
+              <w:rPr>
+                <w:sz w:val="16"/>
+                <w:szCs w:val="16"/>
+              </w:rPr>
+              <w:tab/>
+            </w:r>
+            <w:r>
+              <w:rPr>
+                <w:sz w:val="16"/>
+                <w:szCs w:val="16"/>
+              </w:rPr>
+              <w:tab/>
+            </w:r>
+            <w:r>
+              <w:rPr>
+                <w:sz w:val="16"/>
+                <w:szCs w:val="16"/>
+              </w:rPr>
+              <w:tab/>
+            </w:r>
+          </w:p>
+          <w:p>
+            <w:pPr>
+              <w:rPr>
+                <w:sz w:val="16"/>
+                <w:szCs w:val="16"/>
+              </w:rPr>
+            </w:pPr>
+            <w:r>
+              <w:rPr>
+                <w:sz w:val="16"/>
+                <w:szCs w:val="16"/>
+              </w:rPr>
+              <w:lastRenderedPageBreak/>
+              <w:tab/>
+            </w:r>
+            <w:r>
+              <w:rPr>
+                <w:sz w:val="16"/>
+                <w:szCs w:val="16"/>
+              </w:rPr>
+              <w:tab/>
+            </w:r>
+            <w:r>
+              <w:rPr>
+                <w:sz w:val="16"/>
+                <w:szCs w:val="16"/>
+              </w:rPr>
+              <w:tab/>
+            </w:r>
+            <w:proofErr w:type="spellStart"/>
             <w:r>
               <w:rPr>
                 <w:sz w:val="16"/>
@@ -6374,7 +6414,6 @@
               <w:t>var</w:t>
             </w:r>
             <w:proofErr w:type="spellEnd"/>
-            <w:proofErr w:type="gramEnd"/>
             <w:r>
               <w:rPr>
                 <w:sz w:val="16"/>
@@ -6388,48 +6427,47 @@
                 <w:sz w:val="16"/>
                 <w:szCs w:val="16"/>
               </w:rPr>
-              <w:t>gaJsHost</w:t>
-            </w:r>
-            <w:proofErr w:type="spellEnd"/>
-            <w:r>
-              <w:rPr>
-                <w:sz w:val="16"/>
-                <w:szCs w:val="16"/>
-              </w:rPr>
-              <w:t xml:space="preserve"> = (("https:" == </w:t>
-            </w:r>
-            <w:proofErr w:type="spellStart"/>
-            <w:r>
-              <w:rPr>
-                <w:sz w:val="16"/>
-                <w:szCs w:val="16"/>
-              </w:rPr>
-              <w:lastRenderedPageBreak/>
-              <w:t>document.location.protocol</w:t>
-            </w:r>
-            <w:proofErr w:type="spellEnd"/>
-            <w:r>
-              <w:rPr>
-                <w:sz w:val="16"/>
-                <w:szCs w:val="16"/>
-              </w:rPr>
-              <w:t>) ? "https</w:t>
-            </w:r>
-            <w:proofErr w:type="gramStart"/>
-            <w:r>
-              <w:rPr>
-                <w:sz w:val="16"/>
-                <w:szCs w:val="16"/>
-              </w:rPr>
-              <w:t>:/</w:t>
-            </w:r>
-            <w:proofErr w:type="gramEnd"/>
-            <w:r>
-              <w:rPr>
-                <w:sz w:val="16"/>
-                <w:szCs w:val="16"/>
-              </w:rPr>
-              <w:t>/ssl." : "http://www.");</w:t>
+              <w:t>href</w:t>
+            </w:r>
+            <w:proofErr w:type="spellEnd"/>
+            <w:r>
+              <w:rPr>
+                <w:sz w:val="16"/>
+                <w:szCs w:val="16"/>
+              </w:rPr>
+              <w:t xml:space="preserve"> = $(this).</w:t>
+            </w:r>
+            <w:proofErr w:type="spellStart"/>
+            <w:r>
+              <w:rPr>
+                <w:sz w:val="16"/>
+                <w:szCs w:val="16"/>
+              </w:rPr>
+              <w:t>attr</w:t>
+            </w:r>
+            <w:proofErr w:type="spellEnd"/>
+            <w:r>
+              <w:rPr>
+                <w:sz w:val="16"/>
+                <w:szCs w:val="16"/>
+              </w:rPr>
+              <w:t>('</w:t>
+            </w:r>
+            <w:proofErr w:type="spellStart"/>
+            <w:r>
+              <w:rPr>
+                <w:sz w:val="16"/>
+                <w:szCs w:val="16"/>
+              </w:rPr>
+              <w:t>href</w:t>
+            </w:r>
+            <w:proofErr w:type="spellEnd"/>
+            <w:r>
+              <w:rPr>
+                <w:sz w:val="16"/>
+                <w:szCs w:val="16"/>
+              </w:rPr>
+              <w:t>');</w:t>
             </w:r>
           </w:p>
           <w:p>
@@ -6446,61 +6484,149 @@
               </w:rPr>
               <w:tab/>
             </w:r>
-          </w:p>
-          <w:p>
-            <w:pPr>
-              <w:rPr>
-                <w:sz w:val="16"/>
-                <w:szCs w:val="16"/>
-              </w:rPr>
-            </w:pPr>
             <w:r>
               <w:rPr>
                 <w:sz w:val="16"/>
                 <w:szCs w:val="16"/>
               </w:rPr>
               <w:tab/>
-              <w:t xml:space="preserve">//use </w:t>
-            </w:r>
-            <w:proofErr w:type="spellStart"/>
-            <w:r>
-              <w:rPr>
-                <w:sz w:val="16"/>
-                <w:szCs w:val="16"/>
-              </w:rPr>
-              <w:t>jQuery</w:t>
-            </w:r>
-            <w:proofErr w:type="spellEnd"/>
-            <w:r>
-              <w:rPr>
-                <w:sz w:val="16"/>
-                <w:szCs w:val="16"/>
-              </w:rPr>
-              <w:t xml:space="preserve"> to call the Google Analytics JavaScript</w:t>
-            </w:r>
-          </w:p>
-          <w:p>
-            <w:pPr>
-              <w:rPr>
-                <w:sz w:val="16"/>
-                <w:szCs w:val="16"/>
-              </w:rPr>
-            </w:pPr>
+            </w:r>
             <w:r>
               <w:rPr>
                 <w:sz w:val="16"/>
                 <w:szCs w:val="16"/>
               </w:rPr>
               <w:tab/>
-              <w:t>$.</w:t>
-            </w:r>
-            <w:proofErr w:type="spellStart"/>
-            <w:r>
-              <w:rPr>
-                <w:sz w:val="16"/>
-                <w:szCs w:val="16"/>
-              </w:rPr>
-              <w:t>getScript</w:t>
+            </w:r>
+          </w:p>
+          <w:p>
+            <w:pPr>
+              <w:rPr>
+                <w:sz w:val="16"/>
+                <w:szCs w:val="16"/>
+              </w:rPr>
+            </w:pPr>
+            <w:r>
+              <w:rPr>
+                <w:sz w:val="16"/>
+                <w:szCs w:val="16"/>
+              </w:rPr>
+              <w:tab/>
+            </w:r>
+            <w:r>
+              <w:rPr>
+                <w:sz w:val="16"/>
+                <w:szCs w:val="16"/>
+              </w:rPr>
+              <w:tab/>
+            </w:r>
+            <w:r>
+              <w:rPr>
+                <w:sz w:val="16"/>
+                <w:szCs w:val="16"/>
+              </w:rPr>
+              <w:tab/>
+              <w:t>//check for links starting with http or https, making sure that links are to our own domain</w:t>
+            </w:r>
+          </w:p>
+          <w:p>
+            <w:pPr>
+              <w:rPr>
+                <w:sz w:val="16"/>
+                <w:szCs w:val="16"/>
+              </w:rPr>
+            </w:pPr>
+            <w:r>
+              <w:rPr>
+                <w:sz w:val="16"/>
+                <w:szCs w:val="16"/>
+              </w:rPr>
+              <w:tab/>
+            </w:r>
+            <w:r>
+              <w:rPr>
+                <w:sz w:val="16"/>
+                <w:szCs w:val="16"/>
+              </w:rPr>
+              <w:tab/>
+            </w:r>
+            <w:r>
+              <w:rPr>
+                <w:sz w:val="16"/>
+                <w:szCs w:val="16"/>
+              </w:rPr>
+              <w:tab/>
+              <w:t>//this is required for public site which is not local host</w:t>
+            </w:r>
+          </w:p>
+          <w:p>
+            <w:pPr>
+              <w:rPr>
+                <w:sz w:val="16"/>
+                <w:szCs w:val="16"/>
+              </w:rPr>
+            </w:pPr>
+            <w:r>
+              <w:rPr>
+                <w:sz w:val="16"/>
+                <w:szCs w:val="16"/>
+              </w:rPr>
+              <w:tab/>
+            </w:r>
+            <w:r>
+              <w:rPr>
+                <w:sz w:val="16"/>
+                <w:szCs w:val="16"/>
+              </w:rPr>
+              <w:tab/>
+            </w:r>
+            <w:r>
+              <w:rPr>
+                <w:sz w:val="16"/>
+                <w:szCs w:val="16"/>
+              </w:rPr>
+              <w:tab/>
+              <w:t>//if ((</w:t>
+            </w:r>
+            <w:proofErr w:type="spellStart"/>
+            <w:r>
+              <w:rPr>
+                <w:sz w:val="16"/>
+                <w:szCs w:val="16"/>
+              </w:rPr>
+              <w:t>href.match</w:t>
+            </w:r>
+            <w:proofErr w:type="spellEnd"/>
+            <w:r>
+              <w:rPr>
+                <w:sz w:val="16"/>
+                <w:szCs w:val="16"/>
+              </w:rPr>
+              <w:t>(/^https?\:/</w:t>
+            </w:r>
+            <w:proofErr w:type="spellStart"/>
+            <w:r>
+              <w:rPr>
+                <w:sz w:val="16"/>
+                <w:szCs w:val="16"/>
+              </w:rPr>
+              <w:t>i</w:t>
+            </w:r>
+            <w:proofErr w:type="spellEnd"/>
+            <w:r>
+              <w:rPr>
+                <w:sz w:val="16"/>
+                <w:szCs w:val="16"/>
+              </w:rPr>
+              <w:t>)) || (</w:t>
+            </w:r>
+            <w:proofErr w:type="spellStart"/>
+            <w:r>
+              <w:rPr>
+                <w:sz w:val="16"/>
+                <w:szCs w:val="16"/>
+              </w:rPr>
+              <w:t>href.match</w:t>
             </w:r>
             <w:proofErr w:type="spellEnd"/>
             <w:r>
@@ -6516,15 +6642,15 @@
                 <w:sz w:val="16"/>
                 <w:szCs w:val="16"/>
               </w:rPr>
-              <w:t>gaJsHost</w:t>
-            </w:r>
-            <w:proofErr w:type="spellEnd"/>
-            <w:r>
-              <w:rPr>
-                <w:sz w:val="16"/>
-                <w:szCs w:val="16"/>
-              </w:rPr>
-              <w:t xml:space="preserve"> + "google-analytics.com/ga.js", function(){</w:t>
+              <w:t>document.domain</w:t>
+            </w:r>
+            <w:proofErr w:type="spellEnd"/>
+            <w:r>
+              <w:rPr>
+                <w:sz w:val="16"/>
+                <w:szCs w:val="16"/>
+              </w:rPr>
+              <w:t>))){</w:t>
             </w:r>
           </w:p>
           <w:p>
@@ -6541,14 +6667,6 @@
               </w:rPr>
               <w:tab/>
             </w:r>
-          </w:p>
-          <w:p>
-            <w:pPr>
-              <w:rPr>
-                <w:sz w:val="16"/>
-                <w:szCs w:val="16"/>
-              </w:rPr>
-            </w:pPr>
             <w:r>
               <w:rPr>
                 <w:sz w:val="16"/>
@@ -6562,23 +6680,6 @@
                 <w:szCs w:val="16"/>
               </w:rPr>
               <w:tab/>
-              <w:t>//tell Analytics about the current page load using standard _</w:t>
-            </w:r>
-            <w:proofErr w:type="spellStart"/>
-            <w:r>
-              <w:rPr>
-                <w:sz w:val="16"/>
-                <w:szCs w:val="16"/>
-              </w:rPr>
-              <w:t>trackPageview</w:t>
-            </w:r>
-            <w:proofErr w:type="spellEnd"/>
-            <w:r>
-              <w:rPr>
-                <w:sz w:val="16"/>
-                <w:szCs w:val="16"/>
-              </w:rPr>
-              <w:t xml:space="preserve"> method</w:t>
             </w:r>
           </w:p>
           <w:p>
@@ -6601,16 +6702,7 @@
                 <w:szCs w:val="16"/>
               </w:rPr>
               <w:tab/>
-              <w:t>try {</w:t>
-            </w:r>
-          </w:p>
-          <w:p>
-            <w:pPr>
-              <w:rPr>
-                <w:sz w:val="16"/>
-                <w:szCs w:val="16"/>
-              </w:rPr>
-            </w:pPr>
+            </w:r>
             <w:r>
               <w:rPr>
                 <w:sz w:val="16"/>
@@ -6624,7 +6716,16 @@
                 <w:szCs w:val="16"/>
               </w:rPr>
               <w:tab/>
-            </w:r>
+              <w:t>$(this).click(function() {</w:t>
+            </w:r>
+          </w:p>
+          <w:p>
+            <w:pPr>
+              <w:rPr>
+                <w:sz w:val="16"/>
+                <w:szCs w:val="16"/>
+              </w:rPr>
+            </w:pPr>
             <w:r>
               <w:rPr>
                 <w:sz w:val="16"/>
@@ -6632,6 +6733,77 @@
               </w:rPr>
               <w:tab/>
             </w:r>
+            <w:r>
+              <w:rPr>
+                <w:sz w:val="16"/>
+                <w:szCs w:val="16"/>
+              </w:rPr>
+              <w:tab/>
+            </w:r>
+            <w:r>
+              <w:rPr>
+                <w:sz w:val="16"/>
+                <w:szCs w:val="16"/>
+              </w:rPr>
+              <w:tab/>
+            </w:r>
+            <w:r>
+              <w:rPr>
+                <w:sz w:val="16"/>
+                <w:szCs w:val="16"/>
+              </w:rPr>
+              <w:tab/>
+            </w:r>
+            <w:r>
+              <w:rPr>
+                <w:sz w:val="16"/>
+                <w:szCs w:val="16"/>
+              </w:rPr>
+              <w:tab/>
+            </w:r>
+          </w:p>
+          <w:p>
+            <w:pPr>
+              <w:rPr>
+                <w:sz w:val="16"/>
+                <w:szCs w:val="16"/>
+              </w:rPr>
+            </w:pPr>
+            <w:r>
+              <w:rPr>
+                <w:sz w:val="16"/>
+                <w:szCs w:val="16"/>
+              </w:rPr>
+              <w:tab/>
+            </w:r>
+            <w:r>
+              <w:rPr>
+                <w:sz w:val="16"/>
+                <w:szCs w:val="16"/>
+              </w:rPr>
+              <w:tab/>
+            </w:r>
+            <w:r>
+              <w:rPr>
+                <w:sz w:val="16"/>
+                <w:szCs w:val="16"/>
+              </w:rPr>
+              <w:tab/>
+            </w:r>
+            <w:r>
+              <w:rPr>
+                <w:sz w:val="16"/>
+                <w:szCs w:val="16"/>
+              </w:rPr>
+              <w:tab/>
+            </w:r>
+            <w:r>
+              <w:rPr>
+                <w:sz w:val="16"/>
+                <w:szCs w:val="16"/>
+              </w:rPr>
+              <w:tab/>
+            </w:r>
             <w:proofErr w:type="spellStart"/>
             <w:r>
               <w:rPr>
@@ -6646,48 +6818,368 @@
                 <w:sz w:val="16"/>
                 <w:szCs w:val="16"/>
               </w:rPr>
-              <w:t xml:space="preserve"> _</w:t>
-            </w:r>
-            <w:proofErr w:type="spellStart"/>
-            <w:r>
-              <w:rPr>
-                <w:sz w:val="16"/>
-                <w:szCs w:val="16"/>
-              </w:rPr>
-              <w:t>gaq</w:t>
-            </w:r>
-            <w:proofErr w:type="spellEnd"/>
-            <w:r>
-              <w:rPr>
-                <w:sz w:val="16"/>
-                <w:szCs w:val="16"/>
-              </w:rPr>
-              <w:t xml:space="preserve"> = _</w:t>
-            </w:r>
-            <w:proofErr w:type="spellStart"/>
-            <w:r>
-              <w:rPr>
-                <w:sz w:val="16"/>
-                <w:szCs w:val="16"/>
-              </w:rPr>
-              <w:t>gaq</w:t>
-            </w:r>
-            <w:proofErr w:type="spellEnd"/>
-            <w:r>
-              <w:rPr>
-                <w:sz w:val="16"/>
-                <w:szCs w:val="16"/>
-              </w:rPr>
-              <w:t xml:space="preserve"> || [];</w:t>
-            </w:r>
-          </w:p>
-          <w:p>
-            <w:pPr>
-              <w:rPr>
-                <w:sz w:val="16"/>
-                <w:szCs w:val="16"/>
-              </w:rPr>
-            </w:pPr>
+              <w:t xml:space="preserve"> </w:t>
+            </w:r>
+            <w:proofErr w:type="spellStart"/>
+            <w:r>
+              <w:rPr>
+                <w:sz w:val="16"/>
+                <w:szCs w:val="16"/>
+              </w:rPr>
+              <w:t>extLink</w:t>
+            </w:r>
+            <w:proofErr w:type="spellEnd"/>
+            <w:r>
+              <w:rPr>
+                <w:sz w:val="16"/>
+                <w:szCs w:val="16"/>
+              </w:rPr>
+              <w:t xml:space="preserve"> = </w:t>
+            </w:r>
+            <w:proofErr w:type="spellStart"/>
+            <w:r>
+              <w:rPr>
+                <w:sz w:val="16"/>
+                <w:szCs w:val="16"/>
+              </w:rPr>
+              <w:t>href.replace</w:t>
+            </w:r>
+            <w:proofErr w:type="spellEnd"/>
+            <w:r>
+              <w:rPr>
+                <w:sz w:val="16"/>
+                <w:szCs w:val="16"/>
+              </w:rPr>
+              <w:t>(/^https?\:\/\//</w:t>
+            </w:r>
+            <w:proofErr w:type="spellStart"/>
+            <w:r>
+              <w:rPr>
+                <w:sz w:val="16"/>
+                <w:szCs w:val="16"/>
+              </w:rPr>
+              <w:t>i</w:t>
+            </w:r>
+            <w:proofErr w:type="spellEnd"/>
+            <w:r>
+              <w:rPr>
+                <w:sz w:val="16"/>
+                <w:szCs w:val="16"/>
+              </w:rPr>
+              <w:t>, '');</w:t>
+            </w:r>
+          </w:p>
+          <w:p>
+            <w:pPr>
+              <w:rPr>
+                <w:sz w:val="16"/>
+                <w:szCs w:val="16"/>
+              </w:rPr>
+            </w:pPr>
+            <w:r>
+              <w:rPr>
+                <w:sz w:val="16"/>
+                <w:szCs w:val="16"/>
+              </w:rPr>
+              <w:tab/>
+            </w:r>
+            <w:r>
+              <w:rPr>
+                <w:sz w:val="16"/>
+                <w:szCs w:val="16"/>
+              </w:rPr>
+              <w:tab/>
+            </w:r>
+            <w:r>
+              <w:rPr>
+                <w:sz w:val="16"/>
+                <w:szCs w:val="16"/>
+              </w:rPr>
+              <w:tab/>
+            </w:r>
+            <w:r>
+              <w:rPr>
+                <w:sz w:val="16"/>
+                <w:szCs w:val="16"/>
+              </w:rPr>
+              <w:tab/>
+            </w:r>
+            <w:r>
+              <w:rPr>
+                <w:sz w:val="16"/>
+                <w:szCs w:val="16"/>
+              </w:rPr>
+              <w:tab/>
+            </w:r>
+          </w:p>
+          <w:p>
+            <w:pPr>
+              <w:rPr>
+                <w:sz w:val="16"/>
+                <w:szCs w:val="16"/>
+              </w:rPr>
+            </w:pPr>
+            <w:r>
+              <w:rPr>
+                <w:sz w:val="16"/>
+                <w:szCs w:val="16"/>
+              </w:rPr>
+              <w:tab/>
+            </w:r>
+            <w:r>
+              <w:rPr>
+                <w:sz w:val="16"/>
+                <w:szCs w:val="16"/>
+              </w:rPr>
+              <w:tab/>
+            </w:r>
+            <w:r>
+              <w:rPr>
+                <w:sz w:val="16"/>
+                <w:szCs w:val="16"/>
+              </w:rPr>
+              <w:tab/>
+            </w:r>
+            <w:r>
+              <w:rPr>
+                <w:sz w:val="16"/>
+                <w:szCs w:val="16"/>
+              </w:rPr>
+              <w:tab/>
+            </w:r>
+            <w:r>
+              <w:rPr>
+                <w:sz w:val="16"/>
+                <w:szCs w:val="16"/>
+              </w:rPr>
+              <w:tab/>
+              <w:t xml:space="preserve">//check </w:t>
+            </w:r>
+            <w:proofErr w:type="spellStart"/>
+            <w:r>
+              <w:rPr>
+                <w:sz w:val="16"/>
+                <w:szCs w:val="16"/>
+              </w:rPr>
+              <w:t>weather</w:t>
+            </w:r>
+            <w:proofErr w:type="spellEnd"/>
+            <w:r>
+              <w:rPr>
+                <w:sz w:val="16"/>
+                <w:szCs w:val="16"/>
+              </w:rPr>
+              <w:t xml:space="preserve"> it is a post link or not </w:t>
+            </w:r>
+          </w:p>
+          <w:p>
+            <w:pPr>
+              <w:rPr>
+                <w:sz w:val="16"/>
+                <w:szCs w:val="16"/>
+              </w:rPr>
+            </w:pPr>
+            <w:r>
+              <w:rPr>
+                <w:sz w:val="16"/>
+                <w:szCs w:val="16"/>
+              </w:rPr>
+              <w:tab/>
+            </w:r>
+            <w:r>
+              <w:rPr>
+                <w:sz w:val="16"/>
+                <w:szCs w:val="16"/>
+              </w:rPr>
+              <w:tab/>
+            </w:r>
+            <w:r>
+              <w:rPr>
+                <w:sz w:val="16"/>
+                <w:szCs w:val="16"/>
+              </w:rPr>
+              <w:tab/>
+            </w:r>
+            <w:r>
+              <w:rPr>
+                <w:sz w:val="16"/>
+                <w:szCs w:val="16"/>
+              </w:rPr>
+              <w:tab/>
+            </w:r>
+            <w:r>
+              <w:rPr>
+                <w:sz w:val="16"/>
+                <w:szCs w:val="16"/>
+              </w:rPr>
+              <w:tab/>
+              <w:t>//post links has a sub string ?p=</w:t>
+            </w:r>
+          </w:p>
+          <w:p>
+            <w:pPr>
+              <w:rPr>
+                <w:sz w:val="16"/>
+                <w:szCs w:val="16"/>
+              </w:rPr>
+            </w:pPr>
+            <w:r>
+              <w:rPr>
+                <w:sz w:val="16"/>
+                <w:szCs w:val="16"/>
+              </w:rPr>
+              <w:tab/>
+            </w:r>
+            <w:r>
+              <w:rPr>
+                <w:sz w:val="16"/>
+                <w:szCs w:val="16"/>
+              </w:rPr>
+              <w:tab/>
+            </w:r>
+            <w:r>
+              <w:rPr>
+                <w:sz w:val="16"/>
+                <w:szCs w:val="16"/>
+              </w:rPr>
+              <w:tab/>
+            </w:r>
+            <w:r>
+              <w:rPr>
+                <w:sz w:val="16"/>
+                <w:szCs w:val="16"/>
+              </w:rPr>
+              <w:tab/>
+            </w:r>
+            <w:r>
+              <w:rPr>
+                <w:sz w:val="16"/>
+                <w:szCs w:val="16"/>
+              </w:rPr>
+              <w:tab/>
+              <w:t xml:space="preserve">//put the </w:t>
+            </w:r>
+            <w:proofErr w:type="spellStart"/>
+            <w:r>
+              <w:rPr>
+                <w:sz w:val="16"/>
+                <w:szCs w:val="16"/>
+              </w:rPr>
+              <w:t>ancor</w:t>
+            </w:r>
+            <w:proofErr w:type="spellEnd"/>
+            <w:r>
+              <w:rPr>
+                <w:sz w:val="16"/>
+                <w:szCs w:val="16"/>
+              </w:rPr>
+              <w:t xml:space="preserve"> text as category, this is actually the title of the post</w:t>
+            </w:r>
+          </w:p>
+          <w:p>
+            <w:pPr>
+              <w:rPr>
+                <w:sz w:val="16"/>
+                <w:szCs w:val="16"/>
+              </w:rPr>
+            </w:pPr>
+            <w:r>
+              <w:rPr>
+                <w:sz w:val="16"/>
+                <w:szCs w:val="16"/>
+              </w:rPr>
+              <w:tab/>
+            </w:r>
+            <w:r>
+              <w:rPr>
+                <w:sz w:val="16"/>
+                <w:szCs w:val="16"/>
+              </w:rPr>
+              <w:tab/>
+            </w:r>
+            <w:r>
+              <w:rPr>
+                <w:sz w:val="16"/>
+                <w:szCs w:val="16"/>
+              </w:rPr>
+              <w:tab/>
+            </w:r>
+            <w:r>
+              <w:rPr>
+                <w:sz w:val="16"/>
+                <w:szCs w:val="16"/>
+              </w:rPr>
+              <w:tab/>
+            </w:r>
+            <w:r>
+              <w:rPr>
+                <w:sz w:val="16"/>
+                <w:szCs w:val="16"/>
+              </w:rPr>
+              <w:tab/>
+              <w:t>if (</w:t>
+            </w:r>
+            <w:proofErr w:type="spellStart"/>
+            <w:r>
+              <w:rPr>
+                <w:sz w:val="16"/>
+                <w:szCs w:val="16"/>
+              </w:rPr>
+              <w:t>extLink.toLowerCase</w:t>
+            </w:r>
+            <w:proofErr w:type="spellEnd"/>
+            <w:r>
+              <w:rPr>
+                <w:sz w:val="16"/>
+                <w:szCs w:val="16"/>
+              </w:rPr>
+              <w:t>().</w:t>
+            </w:r>
+            <w:proofErr w:type="spellStart"/>
+            <w:r>
+              <w:rPr>
+                <w:sz w:val="16"/>
+                <w:szCs w:val="16"/>
+              </w:rPr>
+              <w:t>indexOf</w:t>
+            </w:r>
+            <w:proofErr w:type="spellEnd"/>
+            <w:r>
+              <w:rPr>
+                <w:sz w:val="16"/>
+                <w:szCs w:val="16"/>
+              </w:rPr>
+              <w:t>("?p=") &gt;= 0){</w:t>
+            </w:r>
+          </w:p>
+          <w:p>
+            <w:pPr>
+              <w:rPr>
+                <w:sz w:val="16"/>
+                <w:szCs w:val="16"/>
+              </w:rPr>
+            </w:pPr>
+            <w:r>
+              <w:rPr>
+                <w:sz w:val="16"/>
+                <w:szCs w:val="16"/>
+              </w:rPr>
+              <w:tab/>
+            </w:r>
+            <w:r>
+              <w:rPr>
+                <w:sz w:val="16"/>
+                <w:szCs w:val="16"/>
+              </w:rPr>
+              <w:tab/>
+            </w:r>
+            <w:r>
+              <w:rPr>
+                <w:sz w:val="16"/>
+                <w:szCs w:val="16"/>
+              </w:rPr>
+              <w:tab/>
+            </w:r>
             <w:r>
               <w:rPr>
                 <w:sz w:val="16"/>
@@ -6732,71 +7224,32 @@
                 <w:sz w:val="16"/>
                 <w:szCs w:val="16"/>
               </w:rPr>
-              <w:t>setAccount</w:t>
-            </w:r>
-            <w:proofErr w:type="spellEnd"/>
-            <w:r>
-              <w:rPr>
-                <w:sz w:val="16"/>
-                <w:szCs w:val="16"/>
-              </w:rPr>
-              <w:t>', 'UA-39996168-1']);</w:t>
-            </w:r>
-          </w:p>
-          <w:p>
-            <w:pPr>
-              <w:rPr>
-                <w:sz w:val="16"/>
-                <w:szCs w:val="16"/>
-              </w:rPr>
-            </w:pPr>
-            <w:r>
-              <w:rPr>
-                <w:sz w:val="16"/>
-                <w:szCs w:val="16"/>
-              </w:rPr>
-              <w:t xml:space="preserve">                        _</w:t>
-            </w:r>
-            <w:proofErr w:type="spellStart"/>
-            <w:r>
-              <w:rPr>
-                <w:sz w:val="16"/>
-                <w:szCs w:val="16"/>
-              </w:rPr>
-              <w:t>gaq.push</w:t>
-            </w:r>
-            <w:proofErr w:type="spellEnd"/>
-            <w:r>
-              <w:rPr>
-                <w:sz w:val="16"/>
-                <w:szCs w:val="16"/>
-              </w:rPr>
-              <w:t>(['_</w:t>
-            </w:r>
-            <w:proofErr w:type="spellStart"/>
-            <w:r>
-              <w:rPr>
-                <w:sz w:val="16"/>
-                <w:szCs w:val="16"/>
-              </w:rPr>
-              <w:t>trackPageview</w:t>
-            </w:r>
-            <w:proofErr w:type="spellEnd"/>
-            <w:r>
-              <w:rPr>
-                <w:sz w:val="16"/>
-                <w:szCs w:val="16"/>
-              </w:rPr>
-              <w:t>']);</w:t>
-            </w:r>
-          </w:p>
-          <w:p>
-            <w:pPr>
-              <w:rPr>
-                <w:sz w:val="16"/>
-                <w:szCs w:val="16"/>
-              </w:rPr>
-            </w:pPr>
+              <w:t>trackEvent</w:t>
+            </w:r>
+            <w:proofErr w:type="spellEnd"/>
+            <w:r>
+              <w:rPr>
+                <w:sz w:val="16"/>
+                <w:szCs w:val="16"/>
+              </w:rPr>
+              <w:t xml:space="preserve">', $(this).text(), 'Click', </w:t>
+            </w:r>
+            <w:proofErr w:type="spellStart"/>
+            <w:r>
+              <w:rPr>
+                <w:sz w:val="16"/>
+                <w:szCs w:val="16"/>
+              </w:rPr>
+              <w:t>extLink</w:t>
+            </w:r>
+            <w:proofErr w:type="spellEnd"/>
+            <w:r>
+              <w:rPr>
+                <w:sz w:val="16"/>
+                <w:szCs w:val="16"/>
+              </w:rPr>
+              <w:t>]);</w:t>
+            </w:r>
           </w:p>
           <w:p>
             <w:pPr>
@@ -6818,6 +7271,177 @@
                 <w:szCs w:val="16"/>
               </w:rPr>
               <w:tab/>
+            </w:r>
+            <w:r>
+              <w:rPr>
+                <w:sz w:val="16"/>
+                <w:szCs w:val="16"/>
+              </w:rPr>
+              <w:tab/>
+            </w:r>
+            <w:r>
+              <w:rPr>
+                <w:sz w:val="16"/>
+                <w:szCs w:val="16"/>
+              </w:rPr>
+              <w:tab/>
+            </w:r>
+            <w:r>
+              <w:rPr>
+                <w:sz w:val="16"/>
+                <w:szCs w:val="16"/>
+              </w:rPr>
+              <w:tab/>
+              <w:t xml:space="preserve">        </w:t>
+            </w:r>
+          </w:p>
+          <w:p>
+            <w:pPr>
+              <w:rPr>
+                <w:sz w:val="16"/>
+                <w:szCs w:val="16"/>
+              </w:rPr>
+            </w:pPr>
+            <w:r>
+              <w:rPr>
+                <w:sz w:val="16"/>
+                <w:szCs w:val="16"/>
+              </w:rPr>
+              <w:tab/>
+            </w:r>
+            <w:r>
+              <w:rPr>
+                <w:sz w:val="16"/>
+                <w:szCs w:val="16"/>
+              </w:rPr>
+              <w:tab/>
+            </w:r>
+            <w:r>
+              <w:rPr>
+                <w:sz w:val="16"/>
+                <w:szCs w:val="16"/>
+              </w:rPr>
+              <w:tab/>
+            </w:r>
+            <w:r>
+              <w:rPr>
+                <w:sz w:val="16"/>
+                <w:szCs w:val="16"/>
+              </w:rPr>
+              <w:tab/>
+            </w:r>
+            <w:r>
+              <w:rPr>
+                <w:sz w:val="16"/>
+                <w:szCs w:val="16"/>
+              </w:rPr>
+              <w:tab/>
+              <w:t>}</w:t>
+            </w:r>
+          </w:p>
+          <w:p>
+            <w:pPr>
+              <w:rPr>
+                <w:sz w:val="16"/>
+                <w:szCs w:val="16"/>
+              </w:rPr>
+            </w:pPr>
+          </w:p>
+          <w:p>
+            <w:pPr>
+              <w:rPr>
+                <w:sz w:val="16"/>
+                <w:szCs w:val="16"/>
+              </w:rPr>
+            </w:pPr>
+            <w:r>
+              <w:rPr>
+                <w:sz w:val="16"/>
+                <w:szCs w:val="16"/>
+              </w:rPr>
+              <w:tab/>
+            </w:r>
+            <w:r>
+              <w:rPr>
+                <w:sz w:val="16"/>
+                <w:szCs w:val="16"/>
+              </w:rPr>
+              <w:tab/>
+            </w:r>
+            <w:r>
+              <w:rPr>
+                <w:sz w:val="16"/>
+                <w:szCs w:val="16"/>
+              </w:rPr>
+              <w:tab/>
+            </w:r>
+            <w:r>
+              <w:rPr>
+                <w:sz w:val="16"/>
+                <w:szCs w:val="16"/>
+              </w:rPr>
+              <w:tab/>
+              <w:t>});</w:t>
+            </w:r>
+          </w:p>
+          <w:p>
+            <w:pPr>
+              <w:rPr>
+                <w:sz w:val="16"/>
+                <w:szCs w:val="16"/>
+              </w:rPr>
+            </w:pPr>
+            <w:r>
+              <w:rPr>
+                <w:sz w:val="16"/>
+                <w:szCs w:val="16"/>
+              </w:rPr>
+              <w:tab/>
+            </w:r>
+            <w:r>
+              <w:rPr>
+                <w:sz w:val="16"/>
+                <w:szCs w:val="16"/>
+              </w:rPr>
+              <w:tab/>
+            </w:r>
+            <w:r>
+              <w:rPr>
+                <w:sz w:val="16"/>
+                <w:szCs w:val="16"/>
+              </w:rPr>
+              <w:tab/>
+              <w:t>//}</w:t>
+            </w:r>
+          </w:p>
+          <w:p>
+            <w:pPr>
+              <w:rPr>
+                <w:sz w:val="16"/>
+                <w:szCs w:val="16"/>
+              </w:rPr>
+            </w:pPr>
+            <w:r>
+              <w:rPr>
+                <w:sz w:val="16"/>
+                <w:szCs w:val="16"/>
+              </w:rPr>
+              <w:t xml:space="preserve">        });</w:t>
+            </w:r>
+          </w:p>
+          <w:p>
+            <w:pPr>
+              <w:rPr>
+                <w:sz w:val="16"/>
+                <w:szCs w:val="16"/>
+              </w:rPr>
+            </w:pPr>
+            <w:r>
+              <w:rPr>
+                <w:sz w:val="16"/>
+                <w:szCs w:val="16"/>
+              </w:rPr>
+              <w:t xml:space="preserve">  </w:t>
             </w:r>
             <w:r>
               <w:rPr>
@@ -6833,6 +7457,69 @@
                 <w:sz w:val="16"/>
                 <w:szCs w:val="16"/>
               </w:rPr>
+              <w:t>ajax</w:t>
+            </w:r>
+            <w:proofErr w:type="spellEnd"/>
+            <w:r>
+              <w:rPr>
+                <w:sz w:val="16"/>
+                <w:szCs w:val="16"/>
+              </w:rPr>
+              <w:t xml:space="preserve"> request the </w:t>
+            </w:r>
+            <w:proofErr w:type="spellStart"/>
+            <w:r>
+              <w:rPr>
+                <w:sz w:val="16"/>
+                <w:szCs w:val="16"/>
+              </w:rPr>
+              <w:t>getPost</w:t>
+            </w:r>
+            <w:proofErr w:type="spellEnd"/>
+            <w:r>
+              <w:rPr>
+                <w:sz w:val="16"/>
+                <w:szCs w:val="16"/>
+              </w:rPr>
+              <w:t xml:space="preserve"> </w:t>
+            </w:r>
+            <w:proofErr w:type="spellStart"/>
+            <w:r>
+              <w:rPr>
+                <w:sz w:val="16"/>
+                <w:szCs w:val="16"/>
+              </w:rPr>
+              <w:t>php</w:t>
+            </w:r>
+            <w:proofErr w:type="spellEnd"/>
+            <w:r>
+              <w:rPr>
+                <w:sz w:val="16"/>
+                <w:szCs w:val="16"/>
+              </w:rPr>
+              <w:t xml:space="preserve"> page</w:t>
+            </w:r>
+          </w:p>
+          <w:p>
+            <w:pPr>
+              <w:rPr>
+                <w:sz w:val="16"/>
+                <w:szCs w:val="16"/>
+              </w:rPr>
+            </w:pPr>
+            <w:r>
+              <w:rPr>
+                <w:sz w:val="16"/>
+                <w:szCs w:val="16"/>
+              </w:rPr>
+              <w:t xml:space="preserve">        </w:t>
+            </w:r>
+            <w:proofErr w:type="spellStart"/>
+            <w:r>
+              <w:rPr>
+                <w:sz w:val="16"/>
+                <w:szCs w:val="16"/>
+              </w:rPr>
               <w:t>var</w:t>
             </w:r>
             <w:proofErr w:type="spellEnd"/>
@@ -6841,55 +7528,259 @@
                 <w:sz w:val="16"/>
                 <w:szCs w:val="16"/>
               </w:rPr>
+              <w:t xml:space="preserve"> request = $.</w:t>
+            </w:r>
+            <w:proofErr w:type="spellStart"/>
+            <w:r>
+              <w:rPr>
+                <w:sz w:val="16"/>
+                <w:szCs w:val="16"/>
+              </w:rPr>
+              <w:t>ajax</w:t>
+            </w:r>
+            <w:proofErr w:type="spellEnd"/>
+            <w:r>
+              <w:rPr>
+                <w:sz w:val="16"/>
+                <w:szCs w:val="16"/>
+              </w:rPr>
+              <w:t>({</w:t>
+            </w:r>
+          </w:p>
+          <w:p>
+            <w:pPr>
+              <w:rPr>
+                <w:sz w:val="16"/>
+                <w:szCs w:val="16"/>
+              </w:rPr>
+            </w:pPr>
+            <w:r>
+              <w:rPr>
+                <w:sz w:val="16"/>
+                <w:szCs w:val="16"/>
+              </w:rPr>
+              <w:t xml:space="preserve">               </w:t>
+            </w:r>
+            <w:r>
+              <w:rPr>
+                <w:sz w:val="16"/>
+                <w:szCs w:val="16"/>
+              </w:rPr>
+              <w:tab/>
+            </w:r>
+            <w:proofErr w:type="spellStart"/>
+            <w:proofErr w:type="gramStart"/>
+            <w:r>
+              <w:rPr>
+                <w:sz w:val="16"/>
+                <w:szCs w:val="16"/>
+              </w:rPr>
+              <w:t>url</w:t>
+            </w:r>
+            <w:proofErr w:type="spellEnd"/>
+            <w:proofErr w:type="gramEnd"/>
+            <w:r>
+              <w:rPr>
+                <w:sz w:val="16"/>
+                <w:szCs w:val="16"/>
+              </w:rPr>
+              <w:t>: "../</w:t>
+            </w:r>
+            <w:proofErr w:type="spellStart"/>
+            <w:r>
+              <w:rPr>
+                <w:sz w:val="16"/>
+                <w:szCs w:val="16"/>
+              </w:rPr>
+              <w:t>naimul</w:t>
+            </w:r>
+            <w:proofErr w:type="spellEnd"/>
+            <w:r>
+              <w:rPr>
+                <w:sz w:val="16"/>
+                <w:szCs w:val="16"/>
+              </w:rPr>
+              <w:t>/</w:t>
+            </w:r>
+            <w:proofErr w:type="spellStart"/>
+            <w:r>
+              <w:rPr>
+                <w:sz w:val="16"/>
+                <w:szCs w:val="16"/>
+              </w:rPr>
+              <w:t>wp</w:t>
+            </w:r>
+            <w:proofErr w:type="spellEnd"/>
+            <w:r>
+              <w:rPr>
+                <w:sz w:val="16"/>
+                <w:szCs w:val="16"/>
+              </w:rPr>
+              <w:t>-content/</w:t>
+            </w:r>
+            <w:proofErr w:type="spellStart"/>
+            <w:r>
+              <w:rPr>
+                <w:sz w:val="16"/>
+                <w:szCs w:val="16"/>
+              </w:rPr>
+              <w:t>plugins</w:t>
+            </w:r>
+            <w:proofErr w:type="spellEnd"/>
+            <w:r>
+              <w:rPr>
+                <w:sz w:val="16"/>
+                <w:szCs w:val="16"/>
+              </w:rPr>
+              <w:t>/tab-</w:t>
+            </w:r>
+            <w:proofErr w:type="spellStart"/>
+            <w:r>
+              <w:rPr>
+                <w:sz w:val="16"/>
+                <w:szCs w:val="16"/>
+              </w:rPr>
+              <w:t>mindvalley</w:t>
+            </w:r>
+            <w:proofErr w:type="spellEnd"/>
+            <w:r>
+              <w:rPr>
+                <w:sz w:val="16"/>
+                <w:szCs w:val="16"/>
+              </w:rPr>
+              <w:t>/getpost.php",</w:t>
+            </w:r>
+          </w:p>
+          <w:p>
+            <w:pPr>
+              <w:rPr>
+                <w:sz w:val="16"/>
+                <w:szCs w:val="16"/>
+              </w:rPr>
+            </w:pPr>
+            <w:r>
+              <w:rPr>
+                <w:sz w:val="16"/>
+                <w:szCs w:val="16"/>
+              </w:rPr>
+              <w:t xml:space="preserve">                type: "GET",           </w:t>
+            </w:r>
+          </w:p>
+          <w:p>
+            <w:pPr>
+              <w:rPr>
+                <w:sz w:val="16"/>
+                <w:szCs w:val="16"/>
+              </w:rPr>
+            </w:pPr>
+            <w:r>
+              <w:rPr>
+                <w:sz w:val="16"/>
+                <w:szCs w:val="16"/>
+              </w:rPr>
+              <w:t xml:space="preserve">                </w:t>
+            </w:r>
+            <w:proofErr w:type="spellStart"/>
+            <w:r>
+              <w:rPr>
+                <w:sz w:val="16"/>
+                <w:szCs w:val="16"/>
+              </w:rPr>
+              <w:t>dataType</w:t>
+            </w:r>
+            <w:proofErr w:type="spellEnd"/>
+            <w:r>
+              <w:rPr>
+                <w:sz w:val="16"/>
+                <w:szCs w:val="16"/>
+              </w:rPr>
+              <w:t>: "html"</w:t>
+            </w:r>
+          </w:p>
+          <w:p>
+            <w:pPr>
+              <w:rPr>
+                <w:sz w:val="16"/>
+                <w:szCs w:val="16"/>
+              </w:rPr>
+            </w:pPr>
+            <w:r>
+              <w:rPr>
+                <w:sz w:val="16"/>
+                <w:szCs w:val="16"/>
+              </w:rPr>
+              <w:t xml:space="preserve">        });</w:t>
+            </w:r>
+          </w:p>
+          <w:p>
+            <w:pPr>
+              <w:rPr>
+                <w:sz w:val="16"/>
+                <w:szCs w:val="16"/>
+              </w:rPr>
+            </w:pPr>
+            <w:r>
+              <w:rPr>
+                <w:sz w:val="16"/>
+                <w:szCs w:val="16"/>
+              </w:rPr>
               <w:t xml:space="preserve"> </w:t>
             </w:r>
-            <w:proofErr w:type="spellStart"/>
-            <w:r>
-              <w:rPr>
-                <w:sz w:val="16"/>
-                <w:szCs w:val="16"/>
-              </w:rPr>
-              <w:t>pageTracker</w:t>
-            </w:r>
-            <w:proofErr w:type="spellEnd"/>
-            <w:r>
-              <w:rPr>
-                <w:sz w:val="16"/>
-                <w:szCs w:val="16"/>
-              </w:rPr>
-              <w:t xml:space="preserve"> = _</w:t>
-            </w:r>
-            <w:proofErr w:type="spellStart"/>
-            <w:r>
-              <w:rPr>
-                <w:sz w:val="16"/>
-                <w:szCs w:val="16"/>
-              </w:rPr>
-              <w:t>gat._getTracker</w:t>
-            </w:r>
-            <w:proofErr w:type="spellEnd"/>
-            <w:r>
-              <w:rPr>
-                <w:sz w:val="16"/>
-                <w:szCs w:val="16"/>
-              </w:rPr>
-              <w:t>("UA-39996168-1");</w:t>
-            </w:r>
-          </w:p>
-          <w:p>
-            <w:pPr>
-              <w:rPr>
-                <w:sz w:val="16"/>
-                <w:szCs w:val="16"/>
-              </w:rPr>
-            </w:pPr>
-            <w:r>
-              <w:rPr>
-                <w:sz w:val="16"/>
-                <w:szCs w:val="16"/>
-              </w:rPr>
-              <w:tab/>
-            </w:r>
+          </w:p>
+          <w:p>
+            <w:pPr>
+              <w:rPr>
+                <w:sz w:val="16"/>
+                <w:szCs w:val="16"/>
+              </w:rPr>
+            </w:pPr>
+            <w:r>
+              <w:rPr>
+                <w:sz w:val="16"/>
+                <w:szCs w:val="16"/>
+              </w:rPr>
+              <w:t xml:space="preserve">        </w:t>
+            </w:r>
+            <w:proofErr w:type="spellStart"/>
+            <w:r>
+              <w:rPr>
+                <w:sz w:val="16"/>
+                <w:szCs w:val="16"/>
+              </w:rPr>
+              <w:t>request.done</w:t>
+            </w:r>
+            <w:proofErr w:type="spellEnd"/>
+            <w:r>
+              <w:rPr>
+                <w:sz w:val="16"/>
+                <w:szCs w:val="16"/>
+              </w:rPr>
+              <w:t>(function(</w:t>
+            </w:r>
+            <w:proofErr w:type="spellStart"/>
+            <w:r>
+              <w:rPr>
+                <w:sz w:val="16"/>
+                <w:szCs w:val="16"/>
+              </w:rPr>
+              <w:t>msg</w:t>
+            </w:r>
+            <w:proofErr w:type="spellEnd"/>
+            <w:r>
+              <w:rPr>
+                <w:sz w:val="16"/>
+                <w:szCs w:val="16"/>
+              </w:rPr>
+              <w:t>) {</w:t>
+            </w:r>
+          </w:p>
+          <w:p>
+            <w:pPr>
+              <w:rPr>
+                <w:sz w:val="16"/>
+                <w:szCs w:val="16"/>
+              </w:rPr>
+            </w:pPr>
             <w:r>
               <w:rPr>
                 <w:sz w:val="16"/>
@@ -6911,1562 +7802,6 @@
                 <w:sz w:val="16"/>
                 <w:szCs w:val="16"/>
               </w:rPr>
-              <w:t>pageTracker._trackPageview</w:t>
-            </w:r>
-            <w:proofErr w:type="spellEnd"/>
-            <w:r>
-              <w:rPr>
-                <w:sz w:val="16"/>
-                <w:szCs w:val="16"/>
-              </w:rPr>
-              <w:t>();</w:t>
-            </w:r>
-          </w:p>
-          <w:p>
-            <w:pPr>
-              <w:rPr>
-                <w:sz w:val="16"/>
-                <w:szCs w:val="16"/>
-              </w:rPr>
-            </w:pPr>
-          </w:p>
-          <w:p>
-            <w:pPr>
-              <w:rPr>
-                <w:sz w:val="16"/>
-                <w:szCs w:val="16"/>
-              </w:rPr>
-            </w:pPr>
-            <w:r>
-              <w:rPr>
-                <w:sz w:val="16"/>
-                <w:szCs w:val="16"/>
-              </w:rPr>
-              <w:tab/>
-            </w:r>
-            <w:r>
-              <w:rPr>
-                <w:sz w:val="16"/>
-                <w:szCs w:val="16"/>
-              </w:rPr>
-              <w:tab/>
-              <w:t>} catch(err) {alert("g");}</w:t>
-            </w:r>
-          </w:p>
-          <w:p>
-            <w:pPr>
-              <w:rPr>
-                <w:sz w:val="16"/>
-                <w:szCs w:val="16"/>
-              </w:rPr>
-            </w:pPr>
-            <w:r>
-              <w:rPr>
-                <w:sz w:val="16"/>
-                <w:szCs w:val="16"/>
-              </w:rPr>
-              <w:tab/>
-            </w:r>
-            <w:r>
-              <w:rPr>
-                <w:sz w:val="16"/>
-                <w:szCs w:val="16"/>
-              </w:rPr>
-              <w:tab/>
-            </w:r>
-          </w:p>
-          <w:p>
-            <w:pPr>
-              <w:rPr>
-                <w:sz w:val="16"/>
-                <w:szCs w:val="16"/>
-              </w:rPr>
-            </w:pPr>
-            <w:r>
-              <w:rPr>
-                <w:sz w:val="16"/>
-                <w:szCs w:val="16"/>
-              </w:rPr>
-              <w:tab/>
-            </w:r>
-            <w:r>
-              <w:rPr>
-                <w:sz w:val="16"/>
-                <w:szCs w:val="16"/>
-              </w:rPr>
-              <w:tab/>
-              <w:t>//loop though each anchor element</w:t>
-            </w:r>
-          </w:p>
-          <w:p>
-            <w:pPr>
-              <w:rPr>
-                <w:sz w:val="16"/>
-                <w:szCs w:val="16"/>
-              </w:rPr>
-            </w:pPr>
-            <w:r>
-              <w:rPr>
-                <w:sz w:val="16"/>
-                <w:szCs w:val="16"/>
-              </w:rPr>
-              <w:tab/>
-            </w:r>
-            <w:r>
-              <w:rPr>
-                <w:sz w:val="16"/>
-                <w:szCs w:val="16"/>
-              </w:rPr>
-              <w:tab/>
-              <w:t>$('a').each(function(){</w:t>
-            </w:r>
-          </w:p>
-          <w:p>
-            <w:pPr>
-              <w:rPr>
-                <w:sz w:val="16"/>
-                <w:szCs w:val="16"/>
-              </w:rPr>
-            </w:pPr>
-            <w:r>
-              <w:rPr>
-                <w:sz w:val="16"/>
-                <w:szCs w:val="16"/>
-              </w:rPr>
-              <w:tab/>
-            </w:r>
-            <w:r>
-              <w:rPr>
-                <w:sz w:val="16"/>
-                <w:szCs w:val="16"/>
-              </w:rPr>
-              <w:tab/>
-            </w:r>
-            <w:r>
-              <w:rPr>
-                <w:sz w:val="16"/>
-                <w:szCs w:val="16"/>
-              </w:rPr>
-              <w:tab/>
-            </w:r>
-          </w:p>
-          <w:p>
-            <w:pPr>
-              <w:rPr>
-                <w:sz w:val="16"/>
-                <w:szCs w:val="16"/>
-              </w:rPr>
-            </w:pPr>
-            <w:r>
-              <w:rPr>
-                <w:sz w:val="16"/>
-                <w:szCs w:val="16"/>
-              </w:rPr>
-              <w:tab/>
-            </w:r>
-            <w:r>
-              <w:rPr>
-                <w:sz w:val="16"/>
-                <w:szCs w:val="16"/>
-              </w:rPr>
-              <w:tab/>
-            </w:r>
-            <w:r>
-              <w:rPr>
-                <w:sz w:val="16"/>
-                <w:szCs w:val="16"/>
-              </w:rPr>
-              <w:tab/>
-            </w:r>
-            <w:proofErr w:type="spellStart"/>
-            <w:r>
-              <w:rPr>
-                <w:sz w:val="16"/>
-                <w:szCs w:val="16"/>
-              </w:rPr>
-              <w:t>var</w:t>
-            </w:r>
-            <w:proofErr w:type="spellEnd"/>
-            <w:r>
-              <w:rPr>
-                <w:sz w:val="16"/>
-                <w:szCs w:val="16"/>
-              </w:rPr>
-              <w:t xml:space="preserve"> </w:t>
-            </w:r>
-            <w:proofErr w:type="spellStart"/>
-            <w:r>
-              <w:rPr>
-                <w:sz w:val="16"/>
-                <w:szCs w:val="16"/>
-              </w:rPr>
-              <w:t>href</w:t>
-            </w:r>
-            <w:proofErr w:type="spellEnd"/>
-            <w:r>
-              <w:rPr>
-                <w:sz w:val="16"/>
-                <w:szCs w:val="16"/>
-              </w:rPr>
-              <w:t xml:space="preserve"> = $(this).</w:t>
-            </w:r>
-            <w:proofErr w:type="spellStart"/>
-            <w:r>
-              <w:rPr>
-                <w:sz w:val="16"/>
-                <w:szCs w:val="16"/>
-              </w:rPr>
-              <w:t>attr</w:t>
-            </w:r>
-            <w:proofErr w:type="spellEnd"/>
-            <w:r>
-              <w:rPr>
-                <w:sz w:val="16"/>
-                <w:szCs w:val="16"/>
-              </w:rPr>
-              <w:t>('</w:t>
-            </w:r>
-            <w:proofErr w:type="spellStart"/>
-            <w:r>
-              <w:rPr>
-                <w:sz w:val="16"/>
-                <w:szCs w:val="16"/>
-              </w:rPr>
-              <w:t>href</w:t>
-            </w:r>
-            <w:proofErr w:type="spellEnd"/>
-            <w:r>
-              <w:rPr>
-                <w:sz w:val="16"/>
-                <w:szCs w:val="16"/>
-              </w:rPr>
-              <w:t>');</w:t>
-            </w:r>
-          </w:p>
-          <w:p>
-            <w:pPr>
-              <w:rPr>
-                <w:sz w:val="16"/>
-                <w:szCs w:val="16"/>
-              </w:rPr>
-            </w:pPr>
-            <w:r>
-              <w:rPr>
-                <w:sz w:val="16"/>
-                <w:szCs w:val="16"/>
-              </w:rPr>
-              <w:tab/>
-            </w:r>
-            <w:r>
-              <w:rPr>
-                <w:sz w:val="16"/>
-                <w:szCs w:val="16"/>
-              </w:rPr>
-              <w:tab/>
-            </w:r>
-            <w:r>
-              <w:rPr>
-                <w:sz w:val="16"/>
-                <w:szCs w:val="16"/>
-              </w:rPr>
-              <w:tab/>
-            </w:r>
-          </w:p>
-          <w:p>
-            <w:pPr>
-              <w:rPr>
-                <w:sz w:val="16"/>
-                <w:szCs w:val="16"/>
-              </w:rPr>
-            </w:pPr>
-            <w:r>
-              <w:rPr>
-                <w:sz w:val="16"/>
-                <w:szCs w:val="16"/>
-              </w:rPr>
-              <w:tab/>
-            </w:r>
-            <w:r>
-              <w:rPr>
-                <w:sz w:val="16"/>
-                <w:szCs w:val="16"/>
-              </w:rPr>
-              <w:tab/>
-            </w:r>
-            <w:r>
-              <w:rPr>
-                <w:sz w:val="16"/>
-                <w:szCs w:val="16"/>
-              </w:rPr>
-              <w:tab/>
-              <w:t>//check for links starting with http or https, making sure that links are to our own domain</w:t>
-            </w:r>
-          </w:p>
-          <w:p>
-            <w:pPr>
-              <w:rPr>
-                <w:sz w:val="16"/>
-                <w:szCs w:val="16"/>
-              </w:rPr>
-            </w:pPr>
-            <w:r>
-              <w:rPr>
-                <w:sz w:val="16"/>
-                <w:szCs w:val="16"/>
-              </w:rPr>
-              <w:tab/>
-            </w:r>
-            <w:r>
-              <w:rPr>
-                <w:sz w:val="16"/>
-                <w:szCs w:val="16"/>
-              </w:rPr>
-              <w:tab/>
-            </w:r>
-            <w:r>
-              <w:rPr>
-                <w:sz w:val="16"/>
-                <w:szCs w:val="16"/>
-              </w:rPr>
-              <w:tab/>
-              <w:t>if ((</w:t>
-            </w:r>
-            <w:proofErr w:type="spellStart"/>
-            <w:r>
-              <w:rPr>
-                <w:sz w:val="16"/>
-                <w:szCs w:val="16"/>
-              </w:rPr>
-              <w:t>href.match</w:t>
-            </w:r>
-            <w:proofErr w:type="spellEnd"/>
-            <w:r>
-              <w:rPr>
-                <w:sz w:val="16"/>
-                <w:szCs w:val="16"/>
-              </w:rPr>
-              <w:t>(/^https?\:/</w:t>
-            </w:r>
-            <w:proofErr w:type="spellStart"/>
-            <w:r>
-              <w:rPr>
-                <w:sz w:val="16"/>
-                <w:szCs w:val="16"/>
-              </w:rPr>
-              <w:t>i</w:t>
-            </w:r>
-            <w:proofErr w:type="spellEnd"/>
-            <w:r>
-              <w:rPr>
-                <w:sz w:val="16"/>
-                <w:szCs w:val="16"/>
-              </w:rPr>
-              <w:t>)) &amp;&amp; (</w:t>
-            </w:r>
-            <w:proofErr w:type="spellStart"/>
-            <w:r>
-              <w:rPr>
-                <w:sz w:val="16"/>
-                <w:szCs w:val="16"/>
-              </w:rPr>
-              <w:t>href.match</w:t>
-            </w:r>
-            <w:proofErr w:type="spellEnd"/>
-            <w:r>
-              <w:rPr>
-                <w:sz w:val="16"/>
-                <w:szCs w:val="16"/>
-              </w:rPr>
-              <w:t>(</w:t>
-            </w:r>
-            <w:proofErr w:type="spellStart"/>
-            <w:r>
-              <w:rPr>
-                <w:sz w:val="16"/>
-                <w:szCs w:val="16"/>
-              </w:rPr>
-              <w:t>document.domain</w:t>
-            </w:r>
-            <w:proofErr w:type="spellEnd"/>
-            <w:r>
-              <w:rPr>
-                <w:sz w:val="16"/>
-                <w:szCs w:val="16"/>
-              </w:rPr>
-              <w:t>))){</w:t>
-            </w:r>
-          </w:p>
-          <w:p>
-            <w:pPr>
-              <w:rPr>
-                <w:sz w:val="16"/>
-                <w:szCs w:val="16"/>
-              </w:rPr>
-            </w:pPr>
-            <w:r>
-              <w:rPr>
-                <w:sz w:val="16"/>
-                <w:szCs w:val="16"/>
-              </w:rPr>
-              <w:tab/>
-            </w:r>
-            <w:r>
-              <w:rPr>
-                <w:sz w:val="16"/>
-                <w:szCs w:val="16"/>
-              </w:rPr>
-              <w:tab/>
-            </w:r>
-            <w:r>
-              <w:rPr>
-                <w:sz w:val="16"/>
-                <w:szCs w:val="16"/>
-              </w:rPr>
-              <w:tab/>
-            </w:r>
-            <w:r>
-              <w:rPr>
-                <w:sz w:val="16"/>
-                <w:szCs w:val="16"/>
-              </w:rPr>
-              <w:tab/>
-              <w:t>$(this).click(function() {</w:t>
-            </w:r>
-          </w:p>
-          <w:p>
-            <w:pPr>
-              <w:rPr>
-                <w:sz w:val="16"/>
-                <w:szCs w:val="16"/>
-              </w:rPr>
-            </w:pPr>
-            <w:r>
-              <w:rPr>
-                <w:sz w:val="16"/>
-                <w:szCs w:val="16"/>
-              </w:rPr>
-              <w:tab/>
-            </w:r>
-            <w:r>
-              <w:rPr>
-                <w:sz w:val="16"/>
-                <w:szCs w:val="16"/>
-              </w:rPr>
-              <w:tab/>
-            </w:r>
-            <w:r>
-              <w:rPr>
-                <w:sz w:val="16"/>
-                <w:szCs w:val="16"/>
-              </w:rPr>
-              <w:tab/>
-            </w:r>
-            <w:r>
-              <w:rPr>
-                <w:sz w:val="16"/>
-                <w:szCs w:val="16"/>
-              </w:rPr>
-              <w:tab/>
-            </w:r>
-            <w:r>
-              <w:rPr>
-                <w:sz w:val="16"/>
-                <w:szCs w:val="16"/>
-              </w:rPr>
-              <w:tab/>
-            </w:r>
-          </w:p>
-          <w:p>
-            <w:pPr>
-              <w:rPr>
-                <w:sz w:val="16"/>
-                <w:szCs w:val="16"/>
-              </w:rPr>
-            </w:pPr>
-            <w:r>
-              <w:rPr>
-                <w:sz w:val="16"/>
-                <w:szCs w:val="16"/>
-              </w:rPr>
-              <w:tab/>
-            </w:r>
-            <w:r>
-              <w:rPr>
-                <w:sz w:val="16"/>
-                <w:szCs w:val="16"/>
-              </w:rPr>
-              <w:tab/>
-            </w:r>
-            <w:r>
-              <w:rPr>
-                <w:sz w:val="16"/>
-                <w:szCs w:val="16"/>
-              </w:rPr>
-              <w:tab/>
-            </w:r>
-            <w:r>
-              <w:rPr>
-                <w:sz w:val="16"/>
-                <w:szCs w:val="16"/>
-              </w:rPr>
-              <w:tab/>
-            </w:r>
-            <w:r>
-              <w:rPr>
-                <w:sz w:val="16"/>
-                <w:szCs w:val="16"/>
-              </w:rPr>
-              <w:tab/>
-            </w:r>
-            <w:proofErr w:type="spellStart"/>
-            <w:r>
-              <w:rPr>
-                <w:sz w:val="16"/>
-                <w:szCs w:val="16"/>
-              </w:rPr>
-              <w:t>var</w:t>
-            </w:r>
-            <w:proofErr w:type="spellEnd"/>
-            <w:r>
-              <w:rPr>
-                <w:sz w:val="16"/>
-                <w:szCs w:val="16"/>
-              </w:rPr>
-              <w:t xml:space="preserve"> </w:t>
-            </w:r>
-            <w:proofErr w:type="spellStart"/>
-            <w:r>
-              <w:rPr>
-                <w:sz w:val="16"/>
-                <w:szCs w:val="16"/>
-              </w:rPr>
-              <w:t>extLink</w:t>
-            </w:r>
-            <w:proofErr w:type="spellEnd"/>
-            <w:r>
-              <w:rPr>
-                <w:sz w:val="16"/>
-                <w:szCs w:val="16"/>
-              </w:rPr>
-              <w:t xml:space="preserve"> = </w:t>
-            </w:r>
-            <w:proofErr w:type="spellStart"/>
-            <w:r>
-              <w:rPr>
-                <w:sz w:val="16"/>
-                <w:szCs w:val="16"/>
-              </w:rPr>
-              <w:t>href.replace</w:t>
-            </w:r>
-            <w:proofErr w:type="spellEnd"/>
-            <w:r>
-              <w:rPr>
-                <w:sz w:val="16"/>
-                <w:szCs w:val="16"/>
-              </w:rPr>
-              <w:t>(/^https?\:\/\//</w:t>
-            </w:r>
-            <w:proofErr w:type="spellStart"/>
-            <w:r>
-              <w:rPr>
-                <w:sz w:val="16"/>
-                <w:szCs w:val="16"/>
-              </w:rPr>
-              <w:t>i</w:t>
-            </w:r>
-            <w:proofErr w:type="spellEnd"/>
-            <w:r>
-              <w:rPr>
-                <w:sz w:val="16"/>
-                <w:szCs w:val="16"/>
-              </w:rPr>
-              <w:t>, '');</w:t>
-            </w:r>
-          </w:p>
-          <w:p>
-            <w:pPr>
-              <w:rPr>
-                <w:sz w:val="16"/>
-                <w:szCs w:val="16"/>
-              </w:rPr>
-            </w:pPr>
-            <w:r>
-              <w:rPr>
-                <w:sz w:val="16"/>
-                <w:szCs w:val="16"/>
-              </w:rPr>
-              <w:tab/>
-            </w:r>
-            <w:r>
-              <w:rPr>
-                <w:sz w:val="16"/>
-                <w:szCs w:val="16"/>
-              </w:rPr>
-              <w:tab/>
-            </w:r>
-            <w:r>
-              <w:rPr>
-                <w:sz w:val="16"/>
-                <w:szCs w:val="16"/>
-              </w:rPr>
-              <w:tab/>
-            </w:r>
-            <w:r>
-              <w:rPr>
-                <w:sz w:val="16"/>
-                <w:szCs w:val="16"/>
-              </w:rPr>
-              <w:tab/>
-            </w:r>
-            <w:r>
-              <w:rPr>
-                <w:sz w:val="16"/>
-                <w:szCs w:val="16"/>
-              </w:rPr>
-              <w:tab/>
-              <w:t xml:space="preserve">//check </w:t>
-            </w:r>
-            <w:proofErr w:type="spellStart"/>
-            <w:r>
-              <w:rPr>
-                <w:sz w:val="16"/>
-                <w:szCs w:val="16"/>
-              </w:rPr>
-              <w:t>weather</w:t>
-            </w:r>
-            <w:proofErr w:type="spellEnd"/>
-            <w:r>
-              <w:rPr>
-                <w:sz w:val="16"/>
-                <w:szCs w:val="16"/>
-              </w:rPr>
-              <w:t xml:space="preserve"> it is a post link or not </w:t>
-            </w:r>
-          </w:p>
-          <w:p>
-            <w:pPr>
-              <w:rPr>
-                <w:sz w:val="16"/>
-                <w:szCs w:val="16"/>
-              </w:rPr>
-            </w:pPr>
-            <w:r>
-              <w:rPr>
-                <w:sz w:val="16"/>
-                <w:szCs w:val="16"/>
-              </w:rPr>
-              <w:tab/>
-            </w:r>
-            <w:r>
-              <w:rPr>
-                <w:sz w:val="16"/>
-                <w:szCs w:val="16"/>
-              </w:rPr>
-              <w:tab/>
-            </w:r>
-            <w:r>
-              <w:rPr>
-                <w:sz w:val="16"/>
-                <w:szCs w:val="16"/>
-              </w:rPr>
-              <w:tab/>
-            </w:r>
-            <w:r>
-              <w:rPr>
-                <w:sz w:val="16"/>
-                <w:szCs w:val="16"/>
-              </w:rPr>
-              <w:tab/>
-            </w:r>
-            <w:r>
-              <w:rPr>
-                <w:sz w:val="16"/>
-                <w:szCs w:val="16"/>
-              </w:rPr>
-              <w:tab/>
-              <w:t>//post links has a sub string ?p=</w:t>
-            </w:r>
-          </w:p>
-          <w:p>
-            <w:pPr>
-              <w:rPr>
-                <w:sz w:val="16"/>
-                <w:szCs w:val="16"/>
-              </w:rPr>
-            </w:pPr>
-            <w:r>
-              <w:rPr>
-                <w:sz w:val="16"/>
-                <w:szCs w:val="16"/>
-              </w:rPr>
-              <w:tab/>
-            </w:r>
-            <w:r>
-              <w:rPr>
-                <w:sz w:val="16"/>
-                <w:szCs w:val="16"/>
-              </w:rPr>
-              <w:tab/>
-            </w:r>
-            <w:r>
-              <w:rPr>
-                <w:sz w:val="16"/>
-                <w:szCs w:val="16"/>
-              </w:rPr>
-              <w:tab/>
-            </w:r>
-            <w:r>
-              <w:rPr>
-                <w:sz w:val="16"/>
-                <w:szCs w:val="16"/>
-              </w:rPr>
-              <w:tab/>
-            </w:r>
-            <w:r>
-              <w:rPr>
-                <w:sz w:val="16"/>
-                <w:szCs w:val="16"/>
-              </w:rPr>
-              <w:tab/>
-              <w:t xml:space="preserve">//put the </w:t>
-            </w:r>
-            <w:proofErr w:type="spellStart"/>
-            <w:r>
-              <w:rPr>
-                <w:sz w:val="16"/>
-                <w:szCs w:val="16"/>
-              </w:rPr>
-              <w:t>ancor</w:t>
-            </w:r>
-            <w:proofErr w:type="spellEnd"/>
-            <w:r>
-              <w:rPr>
-                <w:sz w:val="16"/>
-                <w:szCs w:val="16"/>
-              </w:rPr>
-              <w:t xml:space="preserve"> text as category, this is actually the title of the post</w:t>
-            </w:r>
-          </w:p>
-          <w:p>
-            <w:pPr>
-              <w:rPr>
-                <w:sz w:val="16"/>
-                <w:szCs w:val="16"/>
-              </w:rPr>
-            </w:pPr>
-            <w:r>
-              <w:rPr>
-                <w:sz w:val="16"/>
-                <w:szCs w:val="16"/>
-              </w:rPr>
-              <w:tab/>
-            </w:r>
-            <w:r>
-              <w:rPr>
-                <w:sz w:val="16"/>
-                <w:szCs w:val="16"/>
-              </w:rPr>
-              <w:tab/>
-            </w:r>
-            <w:r>
-              <w:rPr>
-                <w:sz w:val="16"/>
-                <w:szCs w:val="16"/>
-              </w:rPr>
-              <w:tab/>
-            </w:r>
-            <w:r>
-              <w:rPr>
-                <w:sz w:val="16"/>
-                <w:szCs w:val="16"/>
-              </w:rPr>
-              <w:tab/>
-            </w:r>
-            <w:r>
-              <w:rPr>
-                <w:sz w:val="16"/>
-                <w:szCs w:val="16"/>
-              </w:rPr>
-              <w:tab/>
-              <w:t>if (</w:t>
-            </w:r>
-            <w:proofErr w:type="spellStart"/>
-            <w:r>
-              <w:rPr>
-                <w:sz w:val="16"/>
-                <w:szCs w:val="16"/>
-              </w:rPr>
-              <w:t>extLink.toLowerCase</w:t>
-            </w:r>
-            <w:proofErr w:type="spellEnd"/>
-            <w:r>
-              <w:rPr>
-                <w:sz w:val="16"/>
-                <w:szCs w:val="16"/>
-              </w:rPr>
-              <w:t>().</w:t>
-            </w:r>
-            <w:proofErr w:type="spellStart"/>
-            <w:r>
-              <w:rPr>
-                <w:sz w:val="16"/>
-                <w:szCs w:val="16"/>
-              </w:rPr>
-              <w:t>indexOf</w:t>
-            </w:r>
-            <w:proofErr w:type="spellEnd"/>
-            <w:r>
-              <w:rPr>
-                <w:sz w:val="16"/>
-                <w:szCs w:val="16"/>
-              </w:rPr>
-              <w:t>("?p=") &gt;= 0){</w:t>
-            </w:r>
-          </w:p>
-          <w:p>
-            <w:pPr>
-              <w:rPr>
-                <w:sz w:val="16"/>
-                <w:szCs w:val="16"/>
-              </w:rPr>
-            </w:pPr>
-            <w:r>
-              <w:rPr>
-                <w:sz w:val="16"/>
-                <w:szCs w:val="16"/>
-              </w:rPr>
-              <w:tab/>
-            </w:r>
-            <w:r>
-              <w:rPr>
-                <w:sz w:val="16"/>
-                <w:szCs w:val="16"/>
-              </w:rPr>
-              <w:tab/>
-            </w:r>
-            <w:r>
-              <w:rPr>
-                <w:sz w:val="16"/>
-                <w:szCs w:val="16"/>
-              </w:rPr>
-              <w:tab/>
-            </w:r>
-            <w:r>
-              <w:rPr>
-                <w:sz w:val="16"/>
-                <w:szCs w:val="16"/>
-              </w:rPr>
-              <w:tab/>
-            </w:r>
-            <w:r>
-              <w:rPr>
-                <w:sz w:val="16"/>
-                <w:szCs w:val="16"/>
-              </w:rPr>
-              <w:tab/>
-            </w:r>
-            <w:r>
-              <w:rPr>
-                <w:sz w:val="16"/>
-                <w:szCs w:val="16"/>
-              </w:rPr>
-              <w:tab/>
-              <w:t>//</w:t>
-            </w:r>
-            <w:proofErr w:type="spellStart"/>
-            <w:r>
-              <w:rPr>
-                <w:sz w:val="16"/>
-                <w:szCs w:val="16"/>
-              </w:rPr>
-              <w:t>pageTracker._trackEvent</w:t>
-            </w:r>
-            <w:proofErr w:type="spellEnd"/>
-            <w:r>
-              <w:rPr>
-                <w:sz w:val="16"/>
-                <w:szCs w:val="16"/>
-              </w:rPr>
-              <w:t xml:space="preserve">($(this).text(), 'Click', </w:t>
-            </w:r>
-            <w:proofErr w:type="spellStart"/>
-            <w:r>
-              <w:rPr>
-                <w:sz w:val="16"/>
-                <w:szCs w:val="16"/>
-              </w:rPr>
-              <w:t>extLink</w:t>
-            </w:r>
-            <w:proofErr w:type="spellEnd"/>
-            <w:r>
-              <w:rPr>
-                <w:sz w:val="16"/>
-                <w:szCs w:val="16"/>
-              </w:rPr>
-              <w:t>);</w:t>
-            </w:r>
-          </w:p>
-          <w:p>
-            <w:pPr>
-              <w:rPr>
-                <w:sz w:val="16"/>
-                <w:szCs w:val="16"/>
-              </w:rPr>
-            </w:pPr>
-            <w:r>
-              <w:rPr>
-                <w:sz w:val="16"/>
-                <w:szCs w:val="16"/>
-              </w:rPr>
-              <w:tab/>
-            </w:r>
-            <w:r>
-              <w:rPr>
-                <w:sz w:val="16"/>
-                <w:szCs w:val="16"/>
-              </w:rPr>
-              <w:tab/>
-            </w:r>
-            <w:r>
-              <w:rPr>
-                <w:sz w:val="16"/>
-                <w:szCs w:val="16"/>
-              </w:rPr>
-              <w:tab/>
-            </w:r>
-            <w:r>
-              <w:rPr>
-                <w:sz w:val="16"/>
-                <w:szCs w:val="16"/>
-              </w:rPr>
-              <w:tab/>
-            </w:r>
-            <w:r>
-              <w:rPr>
-                <w:sz w:val="16"/>
-                <w:szCs w:val="16"/>
-              </w:rPr>
-              <w:tab/>
-            </w:r>
-            <w:r>
-              <w:rPr>
-                <w:sz w:val="16"/>
-                <w:szCs w:val="16"/>
-              </w:rPr>
-              <w:tab/>
-              <w:t>_</w:t>
-            </w:r>
-            <w:proofErr w:type="spellStart"/>
-            <w:r>
-              <w:rPr>
-                <w:sz w:val="16"/>
-                <w:szCs w:val="16"/>
-              </w:rPr>
-              <w:t>gaq.push</w:t>
-            </w:r>
-            <w:proofErr w:type="spellEnd"/>
-            <w:r>
-              <w:rPr>
-                <w:sz w:val="16"/>
-                <w:szCs w:val="16"/>
-              </w:rPr>
-              <w:t>(['_</w:t>
-            </w:r>
-            <w:proofErr w:type="spellStart"/>
-            <w:r>
-              <w:rPr>
-                <w:sz w:val="16"/>
-                <w:szCs w:val="16"/>
-              </w:rPr>
-              <w:t>trackEvent</w:t>
-            </w:r>
-            <w:proofErr w:type="spellEnd"/>
-            <w:r>
-              <w:rPr>
-                <w:sz w:val="16"/>
-                <w:szCs w:val="16"/>
-              </w:rPr>
-              <w:t xml:space="preserve">', </w:t>
-            </w:r>
-            <w:r>
-              <w:rPr>
-                <w:sz w:val="16"/>
-                <w:szCs w:val="16"/>
-              </w:rPr>
-              <w:lastRenderedPageBreak/>
-              <w:t xml:space="preserve">$(this).text(), 'Click', </w:t>
-            </w:r>
-            <w:proofErr w:type="spellStart"/>
-            <w:r>
-              <w:rPr>
-                <w:sz w:val="16"/>
-                <w:szCs w:val="16"/>
-              </w:rPr>
-              <w:t>extLink</w:t>
-            </w:r>
-            <w:proofErr w:type="spellEnd"/>
-            <w:r>
-              <w:rPr>
-                <w:sz w:val="16"/>
-                <w:szCs w:val="16"/>
-              </w:rPr>
-              <w:t>]);</w:t>
-            </w:r>
-          </w:p>
-          <w:p>
-            <w:pPr>
-              <w:rPr>
-                <w:sz w:val="16"/>
-                <w:szCs w:val="16"/>
-              </w:rPr>
-            </w:pPr>
-            <w:r>
-              <w:rPr>
-                <w:sz w:val="16"/>
-                <w:szCs w:val="16"/>
-              </w:rPr>
-              <w:tab/>
-            </w:r>
-            <w:r>
-              <w:rPr>
-                <w:sz w:val="16"/>
-                <w:szCs w:val="16"/>
-              </w:rPr>
-              <w:tab/>
-            </w:r>
-            <w:r>
-              <w:rPr>
-                <w:sz w:val="16"/>
-                <w:szCs w:val="16"/>
-              </w:rPr>
-              <w:tab/>
-            </w:r>
-            <w:r>
-              <w:rPr>
-                <w:sz w:val="16"/>
-                <w:szCs w:val="16"/>
-              </w:rPr>
-              <w:tab/>
-            </w:r>
-            <w:r>
-              <w:rPr>
-                <w:sz w:val="16"/>
-                <w:szCs w:val="16"/>
-              </w:rPr>
-              <w:tab/>
-              <w:t>}</w:t>
-            </w:r>
-          </w:p>
-          <w:p>
-            <w:pPr>
-              <w:rPr>
-                <w:sz w:val="16"/>
-                <w:szCs w:val="16"/>
-              </w:rPr>
-            </w:pPr>
-          </w:p>
-          <w:p>
-            <w:pPr>
-              <w:rPr>
-                <w:sz w:val="16"/>
-                <w:szCs w:val="16"/>
-              </w:rPr>
-            </w:pPr>
-            <w:r>
-              <w:rPr>
-                <w:sz w:val="16"/>
-                <w:szCs w:val="16"/>
-              </w:rPr>
-              <w:tab/>
-            </w:r>
-            <w:r>
-              <w:rPr>
-                <w:sz w:val="16"/>
-                <w:szCs w:val="16"/>
-              </w:rPr>
-              <w:tab/>
-            </w:r>
-            <w:r>
-              <w:rPr>
-                <w:sz w:val="16"/>
-                <w:szCs w:val="16"/>
-              </w:rPr>
-              <w:tab/>
-            </w:r>
-            <w:r>
-              <w:rPr>
-                <w:sz w:val="16"/>
-                <w:szCs w:val="16"/>
-              </w:rPr>
-              <w:tab/>
-              <w:t>});</w:t>
-            </w:r>
-          </w:p>
-          <w:p>
-            <w:pPr>
-              <w:rPr>
-                <w:sz w:val="16"/>
-                <w:szCs w:val="16"/>
-              </w:rPr>
-            </w:pPr>
-            <w:r>
-              <w:rPr>
-                <w:sz w:val="16"/>
-                <w:szCs w:val="16"/>
-              </w:rPr>
-              <w:tab/>
-            </w:r>
-            <w:r>
-              <w:rPr>
-                <w:sz w:val="16"/>
-                <w:szCs w:val="16"/>
-              </w:rPr>
-              <w:tab/>
-            </w:r>
-            <w:r>
-              <w:rPr>
-                <w:sz w:val="16"/>
-                <w:szCs w:val="16"/>
-              </w:rPr>
-              <w:tab/>
-              <w:t>}</w:t>
-            </w:r>
-          </w:p>
-          <w:p>
-            <w:pPr>
-              <w:rPr>
-                <w:sz w:val="16"/>
-                <w:szCs w:val="16"/>
-              </w:rPr>
-            </w:pPr>
-            <w:r>
-              <w:rPr>
-                <w:sz w:val="16"/>
-                <w:szCs w:val="16"/>
-              </w:rPr>
-              <w:tab/>
-            </w:r>
-            <w:r>
-              <w:rPr>
-                <w:sz w:val="16"/>
-                <w:szCs w:val="16"/>
-              </w:rPr>
-              <w:tab/>
-              <w:t>});</w:t>
-            </w:r>
-          </w:p>
-          <w:p>
-            <w:pPr>
-              <w:rPr>
-                <w:sz w:val="16"/>
-                <w:szCs w:val="16"/>
-              </w:rPr>
-            </w:pPr>
-            <w:r>
-              <w:rPr>
-                <w:sz w:val="16"/>
-                <w:szCs w:val="16"/>
-              </w:rPr>
-              <w:tab/>
-            </w:r>
-            <w:r>
-              <w:rPr>
-                <w:sz w:val="16"/>
-                <w:szCs w:val="16"/>
-              </w:rPr>
-              <w:tab/>
-            </w:r>
-          </w:p>
-          <w:p>
-            <w:pPr>
-              <w:rPr>
-                <w:sz w:val="16"/>
-                <w:szCs w:val="16"/>
-              </w:rPr>
-            </w:pPr>
-            <w:r>
-              <w:rPr>
-                <w:sz w:val="16"/>
-                <w:szCs w:val="16"/>
-              </w:rPr>
-              <w:tab/>
-              <w:t>});</w:t>
-            </w:r>
-          </w:p>
-          <w:p>
-            <w:pPr>
-              <w:rPr>
-                <w:sz w:val="16"/>
-                <w:szCs w:val="16"/>
-              </w:rPr>
-            </w:pPr>
-          </w:p>
-          <w:p>
-            <w:pPr>
-              <w:rPr>
-                <w:sz w:val="16"/>
-                <w:szCs w:val="16"/>
-              </w:rPr>
-            </w:pPr>
-            <w:r>
-              <w:rPr>
-                <w:sz w:val="16"/>
-                <w:szCs w:val="16"/>
-              </w:rPr>
-              <w:tab/>
-              <w:t>//</w:t>
-            </w:r>
-            <w:proofErr w:type="spellStart"/>
-            <w:r>
-              <w:rPr>
-                <w:sz w:val="16"/>
-                <w:szCs w:val="16"/>
-              </w:rPr>
-              <w:t>ajax</w:t>
-            </w:r>
-            <w:proofErr w:type="spellEnd"/>
-            <w:r>
-              <w:rPr>
-                <w:sz w:val="16"/>
-                <w:szCs w:val="16"/>
-              </w:rPr>
-              <w:t xml:space="preserve"> request the </w:t>
-            </w:r>
-            <w:proofErr w:type="spellStart"/>
-            <w:r>
-              <w:rPr>
-                <w:sz w:val="16"/>
-                <w:szCs w:val="16"/>
-              </w:rPr>
-              <w:t>getPost</w:t>
-            </w:r>
-            <w:proofErr w:type="spellEnd"/>
-            <w:r>
-              <w:rPr>
-                <w:sz w:val="16"/>
-                <w:szCs w:val="16"/>
-              </w:rPr>
-              <w:t xml:space="preserve"> </w:t>
-            </w:r>
-            <w:proofErr w:type="spellStart"/>
-            <w:r>
-              <w:rPr>
-                <w:sz w:val="16"/>
-                <w:szCs w:val="16"/>
-              </w:rPr>
-              <w:t>php</w:t>
-            </w:r>
-            <w:proofErr w:type="spellEnd"/>
-            <w:r>
-              <w:rPr>
-                <w:sz w:val="16"/>
-                <w:szCs w:val="16"/>
-              </w:rPr>
-              <w:t xml:space="preserve"> page</w:t>
-            </w:r>
-          </w:p>
-          <w:p>
-            <w:pPr>
-              <w:rPr>
-                <w:sz w:val="16"/>
-                <w:szCs w:val="16"/>
-              </w:rPr>
-            </w:pPr>
-            <w:r>
-              <w:rPr>
-                <w:sz w:val="16"/>
-                <w:szCs w:val="16"/>
-              </w:rPr>
-              <w:t xml:space="preserve">        </w:t>
-            </w:r>
-            <w:proofErr w:type="spellStart"/>
-            <w:r>
-              <w:rPr>
-                <w:sz w:val="16"/>
-                <w:szCs w:val="16"/>
-              </w:rPr>
-              <w:t>var</w:t>
-            </w:r>
-            <w:proofErr w:type="spellEnd"/>
-            <w:r>
-              <w:rPr>
-                <w:sz w:val="16"/>
-                <w:szCs w:val="16"/>
-              </w:rPr>
-              <w:t xml:space="preserve"> request = $.</w:t>
-            </w:r>
-            <w:proofErr w:type="spellStart"/>
-            <w:r>
-              <w:rPr>
-                <w:sz w:val="16"/>
-                <w:szCs w:val="16"/>
-              </w:rPr>
-              <w:t>ajax</w:t>
-            </w:r>
-            <w:proofErr w:type="spellEnd"/>
-            <w:r>
-              <w:rPr>
-                <w:sz w:val="16"/>
-                <w:szCs w:val="16"/>
-              </w:rPr>
-              <w:t>({</w:t>
-            </w:r>
-          </w:p>
-          <w:p>
-            <w:pPr>
-              <w:rPr>
-                <w:sz w:val="16"/>
-                <w:szCs w:val="16"/>
-              </w:rPr>
-            </w:pPr>
-            <w:r>
-              <w:rPr>
-                <w:sz w:val="16"/>
-                <w:szCs w:val="16"/>
-              </w:rPr>
-              <w:t xml:space="preserve">               </w:t>
-            </w:r>
-            <w:r>
-              <w:rPr>
-                <w:sz w:val="16"/>
-                <w:szCs w:val="16"/>
-              </w:rPr>
-              <w:tab/>
-            </w:r>
-            <w:proofErr w:type="spellStart"/>
-            <w:proofErr w:type="gramStart"/>
-            <w:r>
-              <w:rPr>
-                <w:sz w:val="16"/>
-                <w:szCs w:val="16"/>
-              </w:rPr>
-              <w:t>url</w:t>
-            </w:r>
-            <w:proofErr w:type="spellEnd"/>
-            <w:proofErr w:type="gramEnd"/>
-            <w:r>
-              <w:rPr>
-                <w:sz w:val="16"/>
-                <w:szCs w:val="16"/>
-              </w:rPr>
-              <w:t>: "../</w:t>
-            </w:r>
-            <w:proofErr w:type="spellStart"/>
-            <w:r>
-              <w:rPr>
-                <w:sz w:val="16"/>
-                <w:szCs w:val="16"/>
-              </w:rPr>
-              <w:t>TestApp</w:t>
-            </w:r>
-            <w:proofErr w:type="spellEnd"/>
-            <w:r>
-              <w:rPr>
-                <w:sz w:val="16"/>
-                <w:szCs w:val="16"/>
-              </w:rPr>
-              <w:t>/</w:t>
-            </w:r>
-            <w:proofErr w:type="spellStart"/>
-            <w:r>
-              <w:rPr>
-                <w:sz w:val="16"/>
-                <w:szCs w:val="16"/>
-              </w:rPr>
-              <w:t>wp</w:t>
-            </w:r>
-            <w:proofErr w:type="spellEnd"/>
-            <w:r>
-              <w:rPr>
-                <w:sz w:val="16"/>
-                <w:szCs w:val="16"/>
-              </w:rPr>
-              <w:t>-content/</w:t>
-            </w:r>
-            <w:proofErr w:type="spellStart"/>
-            <w:r>
-              <w:rPr>
-                <w:sz w:val="16"/>
-                <w:szCs w:val="16"/>
-              </w:rPr>
-              <w:t>plugins</w:t>
-            </w:r>
-            <w:proofErr w:type="spellEnd"/>
-            <w:r>
-              <w:rPr>
-                <w:sz w:val="16"/>
-                <w:szCs w:val="16"/>
-              </w:rPr>
-              <w:t>/tab-</w:t>
-            </w:r>
-            <w:proofErr w:type="spellStart"/>
-            <w:r>
-              <w:rPr>
-                <w:sz w:val="16"/>
-                <w:szCs w:val="16"/>
-              </w:rPr>
-              <w:t>mindvalley</w:t>
-            </w:r>
-            <w:proofErr w:type="spellEnd"/>
-            <w:r>
-              <w:rPr>
-                <w:sz w:val="16"/>
-                <w:szCs w:val="16"/>
-              </w:rPr>
-              <w:t>/getpost.php",</w:t>
-            </w:r>
-          </w:p>
-          <w:p>
-            <w:pPr>
-              <w:rPr>
-                <w:sz w:val="16"/>
-                <w:szCs w:val="16"/>
-              </w:rPr>
-            </w:pPr>
-            <w:r>
-              <w:rPr>
-                <w:sz w:val="16"/>
-                <w:szCs w:val="16"/>
-              </w:rPr>
-              <w:t xml:space="preserve">                type: "GET",           </w:t>
-            </w:r>
-          </w:p>
-          <w:p>
-            <w:pPr>
-              <w:rPr>
-                <w:sz w:val="16"/>
-                <w:szCs w:val="16"/>
-              </w:rPr>
-            </w:pPr>
-            <w:r>
-              <w:rPr>
-                <w:sz w:val="16"/>
-                <w:szCs w:val="16"/>
-              </w:rPr>
-              <w:t xml:space="preserve">                </w:t>
-            </w:r>
-            <w:proofErr w:type="spellStart"/>
-            <w:r>
-              <w:rPr>
-                <w:sz w:val="16"/>
-                <w:szCs w:val="16"/>
-              </w:rPr>
-              <w:t>dataType</w:t>
-            </w:r>
-            <w:proofErr w:type="spellEnd"/>
-            <w:r>
-              <w:rPr>
-                <w:sz w:val="16"/>
-                <w:szCs w:val="16"/>
-              </w:rPr>
-              <w:t>: "html"</w:t>
-            </w:r>
-          </w:p>
-          <w:p>
-            <w:pPr>
-              <w:rPr>
-                <w:sz w:val="16"/>
-                <w:szCs w:val="16"/>
-              </w:rPr>
-            </w:pPr>
-            <w:r>
-              <w:rPr>
-                <w:sz w:val="16"/>
-                <w:szCs w:val="16"/>
-              </w:rPr>
-              <w:t xml:space="preserve">        });</w:t>
-            </w:r>
-          </w:p>
-          <w:p>
-            <w:pPr>
-              <w:rPr>
-                <w:sz w:val="16"/>
-                <w:szCs w:val="16"/>
-              </w:rPr>
-            </w:pPr>
-            <w:r>
-              <w:rPr>
-                <w:sz w:val="16"/>
-                <w:szCs w:val="16"/>
-              </w:rPr>
-              <w:t xml:space="preserve"> </w:t>
-            </w:r>
-          </w:p>
-          <w:p>
-            <w:pPr>
-              <w:rPr>
-                <w:sz w:val="16"/>
-                <w:szCs w:val="16"/>
-              </w:rPr>
-            </w:pPr>
-            <w:r>
-              <w:rPr>
-                <w:sz w:val="16"/>
-                <w:szCs w:val="16"/>
-              </w:rPr>
-              <w:t xml:space="preserve">        </w:t>
-            </w:r>
-            <w:proofErr w:type="spellStart"/>
-            <w:r>
-              <w:rPr>
-                <w:sz w:val="16"/>
-                <w:szCs w:val="16"/>
-              </w:rPr>
-              <w:t>request.done</w:t>
-            </w:r>
-            <w:proofErr w:type="spellEnd"/>
-            <w:r>
-              <w:rPr>
-                <w:sz w:val="16"/>
-                <w:szCs w:val="16"/>
-              </w:rPr>
-              <w:t>(function(</w:t>
-            </w:r>
-            <w:proofErr w:type="spellStart"/>
-            <w:r>
-              <w:rPr>
-                <w:sz w:val="16"/>
-                <w:szCs w:val="16"/>
-              </w:rPr>
-              <w:t>msg</w:t>
-            </w:r>
-            <w:proofErr w:type="spellEnd"/>
-            <w:r>
-              <w:rPr>
-                <w:sz w:val="16"/>
-                <w:szCs w:val="16"/>
-              </w:rPr>
-              <w:t>) {</w:t>
-            </w:r>
-          </w:p>
-          <w:p>
-            <w:pPr>
-              <w:rPr>
-                <w:sz w:val="16"/>
-                <w:szCs w:val="16"/>
-              </w:rPr>
-            </w:pPr>
-            <w:r>
-              <w:rPr>
-                <w:sz w:val="16"/>
-                <w:szCs w:val="16"/>
-              </w:rPr>
-              <w:tab/>
-            </w:r>
-            <w:r>
-              <w:rPr>
-                <w:sz w:val="16"/>
-                <w:szCs w:val="16"/>
-              </w:rPr>
-              <w:tab/>
-              <w:t>//</w:t>
-            </w:r>
-            <w:proofErr w:type="spellStart"/>
-            <w:r>
-              <w:rPr>
-                <w:sz w:val="16"/>
-                <w:szCs w:val="16"/>
-              </w:rPr>
               <w:t>msg</w:t>
             </w:r>
             <w:proofErr w:type="spellEnd"/>
@@ -8684,6 +8019,7 @@
                 <w:sz w:val="16"/>
                 <w:szCs w:val="16"/>
               </w:rPr>
+              <w:lastRenderedPageBreak/>
               <w:t>});//end of ready method</w:t>
             </w:r>
           </w:p>
@@ -9398,11 +8734,7 @@
             </w:r>
             <w:proofErr w:type="spellEnd"/>
             <w:r>
-              <w:t xml:space="preserve"> </w:t>
-            </w:r>
-            <w:r>
-              <w:lastRenderedPageBreak/>
-              <w:t>authentication popup will come.</w:t>
+              <w:t xml:space="preserve"> authentication popup will come.</w:t>
             </w:r>
             <w:r>
               <w:t xml:space="preserve"> </w:t>
@@ -9433,7 +8765,15 @@
                 <w:b/>
                 <w:color w:val="FF0000"/>
               </w:rPr>
-              <w:t xml:space="preserve"> For now to test I am giving, my </w:t>
+              <w:t xml:space="preserve"> For now to test I am giving, </w:t>
+            </w:r>
+            <w:r>
+              <w:rPr>
+                <w:b/>
+                <w:color w:val="FF0000"/>
+              </w:rPr>
+              <w:lastRenderedPageBreak/>
+              <w:t xml:space="preserve">my </w:t>
             </w:r>
             <w:proofErr w:type="spellStart"/>
             <w:r>
@@ -9588,7 +8928,6 @@
               <w:rPr>
                 <w:sz w:val="16"/>
               </w:rPr>
-              <w:lastRenderedPageBreak/>
               <w:t>handleAuthResult</w:t>
             </w:r>
             <w:proofErr w:type="spellEnd"/>
@@ -9989,11 +9328,7 @@
               <w:jc w:val="both"/>
             </w:pPr>
             <w:r>
-              <w:t xml:space="preserve">This function has three date variable, one has the current date, the second one has 7 days back date and the last one </w:t>
-            </w:r>
-            <w:r>
-              <w:lastRenderedPageBreak/>
-              <w:t>has 30 days back date.</w:t>
+              <w:t>This function has three date variable, one has the current date, the second one has 7 days back date and the last one has 30 days back date.</w:t>
             </w:r>
           </w:p>
           <w:p>
@@ -10026,7 +9361,6 @@
                 <w:sz w:val="16"/>
                 <w:szCs w:val="16"/>
               </w:rPr>
-              <w:lastRenderedPageBreak/>
               <w:t xml:space="preserve">         // Use the Analytics Service Object to query the Core Reporting API</w:t>
             </w:r>
           </w:p>
@@ -10320,7 +9654,6 @@
                 <w:sz w:val="16"/>
                 <w:szCs w:val="16"/>
               </w:rPr>
-              <w:lastRenderedPageBreak/>
               <w:t xml:space="preserve">    </w:t>
             </w:r>
             <w:r>
@@ -11298,6 +10631,7 @@
                 <w:sz w:val="16"/>
                 <w:szCs w:val="16"/>
               </w:rPr>
+              <w:lastRenderedPageBreak/>
               <w:t xml:space="preserve">  </w:t>
             </w:r>
             <w:r>
@@ -12259,7 +11593,6 @@
                 <w:sz w:val="16"/>
                 <w:szCs w:val="16"/>
               </w:rPr>
-              <w:lastRenderedPageBreak/>
               <w:t xml:space="preserve">                  'metrics': '</w:t>
             </w:r>
             <w:proofErr w:type="spellStart"/>
@@ -13406,11 +12739,7 @@
               <w:jc w:val="both"/>
             </w:pPr>
             <w:r>
-              <w:t xml:space="preserve">This method will process the results and add in the </w:t>
-            </w:r>
-            <w:r>
-              <w:lastRenderedPageBreak/>
-              <w:t xml:space="preserve">tabs-2 div of the </w:t>
+              <w:t xml:space="preserve">This method will process the results and add in the tabs-2 div of the </w:t>
             </w:r>
             <w:proofErr w:type="spellStart"/>
             <w:r>
@@ -13438,7 +12767,6 @@
                 <w:sz w:val="16"/>
                 <w:szCs w:val="16"/>
               </w:rPr>
-              <w:lastRenderedPageBreak/>
               <w:t xml:space="preserve">         function </w:t>
             </w:r>
             <w:proofErr w:type="spellStart"/>
@@ -13579,7 +12907,6 @@
                 <w:sz w:val="16"/>
                 <w:szCs w:val="16"/>
               </w:rPr>
-              <w:lastRenderedPageBreak/>
               <w:t xml:space="preserve">             if (</w:t>
             </w:r>
             <w:proofErr w:type="spellStart"/>
@@ -14435,6 +13762,7 @@
                 <w:sz w:val="16"/>
                 <w:szCs w:val="16"/>
               </w:rPr>
+              <w:lastRenderedPageBreak/>
               <w:t xml:space="preserve">                                }</w:t>
             </w:r>
           </w:p>
@@ -15844,7 +15172,6 @@
           </w:tcPr>
           <w:p>
             <w:r>
-              <w:lastRenderedPageBreak/>
               <w:t>Results of the query.</w:t>
             </w:r>
           </w:p>
@@ -17693,36 +17020,6 @@
         </w:p>
       </w:docPartBody>
     </w:docPart>
-    <w:docPart>
-      <w:docPartPr>
-        <w:name w:val="8B6185DDBB8544C3B622C75245813EBE"/>
-        <w:category>
-          <w:name w:val="General"/>
-          <w:gallery w:val="placeholder"/>
-        </w:category>
-        <w:types>
-          <w:type w:val="bbPlcHdr"/>
-        </w:types>
-        <w:behaviors>
-          <w:behavior w:val="content"/>
-        </w:behaviors>
-        <w:guid w:val="{F001B583-3EDD-4588-A885-1597DD756451}"/>
-      </w:docPartPr>
-      <w:docPartBody>
-        <w:p>
-          <w:pPr>
-            <w:pStyle w:val="8B6185DDBB8544C3B622C75245813EBE"/>
-          </w:pPr>
-          <w:r>
-            <w:rPr>
-              <w:b/>
-              <w:bCs/>
-            </w:rPr>
-            <w:t>[Type the author name]</w:t>
-          </w:r>
-        </w:p>
-      </w:docPartBody>
-    </w:docPart>
   </w:docParts>
 </w:glossaryDocument>
 </file>
@@ -17779,6 +17076,7 @@
     <w:rsidRoot w:val="00263604"/>
     <w:rsid w:val="00263604"/>
     <w:rsid w:val="003504D5"/>
+    <w:rsid w:val="00574549"/>
     <w:rsid w:val="00885EEE"/>
     <w:rsid w:val="00B87541"/>
   </w:rsids>
@@ -18347,7 +17645,7 @@
 </file>
 
 <file path=customXml/itemProps2.xml><?xml version="1.0" encoding="utf-8"?>
-<ds:datastoreItem xmlns:ds="http://schemas.openxmlformats.org/officeDocument/2006/customXml" ds:itemID="{81B03F01-FC61-4AB9-A5AD-A6CBEDD27FD8}">
+<ds:datastoreItem xmlns:ds="http://schemas.openxmlformats.org/officeDocument/2006/customXml" ds:itemID="{982415F5-024A-4BEA-9EE8-3DFBE3FCB6C3}">
   <ds:schemaRefs>
     <ds:schemaRef ds:uri="http://schemas.openxmlformats.org/officeDocument/2006/bibliography"/>
   </ds:schemaRefs>

</xml_diff>